<commit_message>
Pushing changes 17th July
</commit_message>
<xml_diff>
--- a/Client/Angular/Notes.docx
+++ b/Client/Angular/Notes.docx
@@ -91,6 +91,21 @@
           <w:ilvl w:val="0"/>
           <w:numId w:val="1"/>
         </w:numPr>
+      </w:pPr>
+      <w:r>
+        <w:t>Angular is for Single Page Applications</w:t>
+      </w:r>
+      <w:r>
+        <w:t>. It has all the capabilities of a server side deployment.</w:t>
+      </w:r>
+    </w:p>
+    <w:p>
+      <w:pPr>
+        <w:pStyle w:val="ListParagraph"/>
+        <w:numPr>
+          <w:ilvl w:val="0"/>
+          <w:numId w:val="1"/>
+        </w:numPr>
         <w:rPr>
           <w:rFonts w:ascii="Times New Roman" w:hAnsi="Times New Roman" w:cs="Times New Roman"/>
           <w:sz w:val="24"/>
@@ -102,25 +117,12 @@
           <w:rPr>
             <w:rStyle w:val="Hyperlink"/>
           </w:rPr>
-          <w:t xml:space="preserve">Angular (forked) - </w:t>
+          <w:t>Angular (forked) - StackBlitz</w:t>
         </w:r>
-        <w:proofErr w:type="spellStart"/>
-        <w:r>
-          <w:rPr>
-            <w:rStyle w:val="Hyperlink"/>
-          </w:rPr>
-          <w:t>StackBlitz</w:t>
-        </w:r>
-        <w:proofErr w:type="spellEnd"/>
       </w:hyperlink>
       <w:r>
-        <w:t xml:space="preserve"> is the sandbox for </w:t>
-      </w:r>
-      <w:proofErr w:type="gramStart"/>
-      <w:r>
-        <w:t>Angular</w:t>
-      </w:r>
-      <w:proofErr w:type="gramEnd"/>
+        <w:t xml:space="preserve"> is the sandbox for Angular</w:t>
+      </w:r>
     </w:p>
     <w:p>
       <w:pPr>
@@ -136,25 +138,7 @@
         </w:rPr>
       </w:pPr>
       <w:r>
-        <w:t xml:space="preserve">In </w:t>
-      </w:r>
-      <w:proofErr w:type="gramStart"/>
-      <w:r>
-        <w:t>Angular ,</w:t>
-      </w:r>
-      <w:proofErr w:type="gramEnd"/>
-      <w:r>
-        <w:t xml:space="preserve"> UI functionality is encapsulated in components. A component can represent anything from a piece of text, button, form etc., and can contain another component. Components communicate with one another with the help of </w:t>
-      </w:r>
-      <w:proofErr w:type="spellStart"/>
-      <w:proofErr w:type="gramStart"/>
-      <w:r>
-        <w:t>well defined</w:t>
-      </w:r>
-      <w:proofErr w:type="spellEnd"/>
-      <w:proofErr w:type="gramEnd"/>
-      <w:r>
-        <w:t xml:space="preserve"> interfaces.</w:t>
+        <w:t>In Angular , UI functionality is encapsulated in components. A component can represent anything from a piece of text, button, form etc., and can contain another component. Components communicate with one another with the help of well defined interfaces.</w:t>
       </w:r>
     </w:p>
     <w:p>
@@ -278,25 +262,7 @@
           <w:sz w:val="24"/>
           <w:szCs w:val="24"/>
         </w:rPr>
-        <w:t>A ‘selector’ attribute tells this component an accessed with a HTML tag ‘app-</w:t>
-      </w:r>
-      <w:proofErr w:type="gramStart"/>
-      <w:r>
-        <w:rPr>
-          <w:rFonts w:ascii="Times New Roman" w:hAnsi="Times New Roman" w:cs="Times New Roman"/>
-          <w:sz w:val="24"/>
-          <w:szCs w:val="24"/>
-        </w:rPr>
-        <w:t>root</w:t>
-      </w:r>
-      <w:proofErr w:type="gramEnd"/>
-      <w:r>
-        <w:rPr>
-          <w:rFonts w:ascii="Times New Roman" w:hAnsi="Times New Roman" w:cs="Times New Roman"/>
-          <w:sz w:val="24"/>
-          <w:szCs w:val="24"/>
-        </w:rPr>
-        <w:t>’</w:t>
+        <w:t>A ‘selector’ attribute tells this component an accessed with a HTML tag ‘app-root’</w:t>
       </w:r>
     </w:p>
     <w:p>
@@ -318,20 +284,8 @@
           <w:sz w:val="24"/>
           <w:szCs w:val="24"/>
         </w:rPr>
-        <w:t xml:space="preserve">A ‘standalone’ attribute tells that this component doesn’t reside in separate </w:t>
-      </w:r>
-      <w:proofErr w:type="spellStart"/>
-      <w:proofErr w:type="gramStart"/>
-      <w:r>
-        <w:rPr>
-          <w:rFonts w:ascii="Times New Roman" w:hAnsi="Times New Roman" w:cs="Times New Roman"/>
-          <w:sz w:val="24"/>
-          <w:szCs w:val="24"/>
-        </w:rPr>
-        <w:t>NgModule</w:t>
-      </w:r>
-      <w:proofErr w:type="spellEnd"/>
-      <w:proofErr w:type="gramEnd"/>
+        <w:t>A ‘standalone’ attribute tells that this component doesn’t reside in separate NgModule</w:t>
+      </w:r>
     </w:p>
     <w:p>
       <w:pPr>
@@ -352,18 +306,8 @@
           <w:sz w:val="24"/>
           <w:szCs w:val="24"/>
         </w:rPr>
-        <w:t xml:space="preserve">A ‘template’ attribute tells or shows us the actual HTML </w:t>
-      </w:r>
-      <w:proofErr w:type="gramStart"/>
-      <w:r>
-        <w:rPr>
-          <w:rFonts w:ascii="Times New Roman" w:hAnsi="Times New Roman" w:cs="Times New Roman"/>
-          <w:sz w:val="24"/>
-          <w:szCs w:val="24"/>
-        </w:rPr>
-        <w:t>markup</w:t>
-      </w:r>
-      <w:proofErr w:type="gramEnd"/>
+        <w:t>A ‘template’ attribute tells or shows us the actual HTML markup</w:t>
+      </w:r>
     </w:p>
     <w:p>
       <w:pPr>
@@ -384,27 +328,7 @@
           <w:sz w:val="24"/>
           <w:szCs w:val="24"/>
         </w:rPr>
-        <w:t>The ‘imports’ tag tells us that this component makes use of functionality inside ‘</w:t>
-      </w:r>
-      <w:proofErr w:type="spellStart"/>
-      <w:proofErr w:type="gramStart"/>
-      <w:r>
-        <w:rPr>
-          <w:rFonts w:ascii="Times New Roman" w:hAnsi="Times New Roman" w:cs="Times New Roman"/>
-          <w:sz w:val="24"/>
-          <w:szCs w:val="24"/>
-        </w:rPr>
-        <w:t>CommonModule</w:t>
-      </w:r>
-      <w:proofErr w:type="spellEnd"/>
-      <w:proofErr w:type="gramEnd"/>
-      <w:r>
-        <w:rPr>
-          <w:rFonts w:ascii="Times New Roman" w:hAnsi="Times New Roman" w:cs="Times New Roman"/>
-          <w:sz w:val="24"/>
-          <w:szCs w:val="24"/>
-        </w:rPr>
-        <w:t xml:space="preserve">’ </w:t>
+        <w:t xml:space="preserve">The ‘imports’ tag tells us that this component makes use of functionality inside ‘CommonModule’ </w:t>
       </w:r>
     </w:p>
     <w:p>
@@ -470,25 +394,7 @@
           <w:sz w:val="24"/>
           <w:szCs w:val="24"/>
         </w:rPr>
-        <w:t xml:space="preserve">Inside the HTML above we can see </w:t>
-      </w:r>
-      <w:proofErr w:type="gramStart"/>
-      <w:r>
-        <w:rPr>
-          <w:rFonts w:ascii="Times New Roman" w:hAnsi="Times New Roman" w:cs="Times New Roman"/>
-          <w:sz w:val="24"/>
-          <w:szCs w:val="24"/>
-        </w:rPr>
-        <w:t>{{ name</w:t>
-      </w:r>
-      <w:proofErr w:type="gramEnd"/>
-      <w:r>
-        <w:rPr>
-          <w:rFonts w:ascii="Times New Roman" w:hAnsi="Times New Roman" w:cs="Times New Roman"/>
-          <w:sz w:val="24"/>
-          <w:szCs w:val="24"/>
-        </w:rPr>
-        <w:t xml:space="preserve"> }} and during rendering phase Angular sees the expression and binds the value from variable of the class. This is called ‘One-way’ binding in Angular.</w:t>
+        <w:t>Inside the HTML above we can see {{ name }} and during rendering phase Angular sees the expression and binds the value from variable of the class. This is called ‘One-way’ binding in Angular.</w:t>
       </w:r>
     </w:p>
     <w:p>
@@ -540,79 +446,7 @@
           <w:sz w:val="24"/>
           <w:szCs w:val="24"/>
         </w:rPr>
-        <w:t xml:space="preserve"> The TypeScript ‘import’ imports classes, functions, </w:t>
-      </w:r>
-      <w:proofErr w:type="gramStart"/>
-      <w:r>
-        <w:rPr>
-          <w:rFonts w:ascii="Times New Roman" w:hAnsi="Times New Roman" w:cs="Times New Roman"/>
-          <w:sz w:val="24"/>
-          <w:szCs w:val="24"/>
-        </w:rPr>
-        <w:t>types</w:t>
-      </w:r>
-      <w:proofErr w:type="gramEnd"/>
-      <w:r>
-        <w:rPr>
-          <w:rFonts w:ascii="Times New Roman" w:hAnsi="Times New Roman" w:cs="Times New Roman"/>
-          <w:sz w:val="24"/>
-          <w:szCs w:val="24"/>
-        </w:rPr>
-        <w:t xml:space="preserve"> and other exported items from another typescript or </w:t>
-      </w:r>
-      <w:proofErr w:type="spellStart"/>
-      <w:r>
-        <w:rPr>
-          <w:rFonts w:ascii="Times New Roman" w:hAnsi="Times New Roman" w:cs="Times New Roman"/>
-          <w:sz w:val="24"/>
-          <w:szCs w:val="24"/>
-        </w:rPr>
-        <w:t>javascript</w:t>
-      </w:r>
-      <w:proofErr w:type="spellEnd"/>
-      <w:r>
-        <w:rPr>
-          <w:rFonts w:ascii="Times New Roman" w:hAnsi="Times New Roman" w:cs="Times New Roman"/>
-          <w:sz w:val="24"/>
-          <w:szCs w:val="24"/>
-        </w:rPr>
-        <w:t xml:space="preserve"> modules. From Angular 15, the @Component decorator has ‘imports’ which includes the components we want to import components, directives, </w:t>
-      </w:r>
-      <w:proofErr w:type="gramStart"/>
-      <w:r>
-        <w:rPr>
-          <w:rFonts w:ascii="Times New Roman" w:hAnsi="Times New Roman" w:cs="Times New Roman"/>
-          <w:sz w:val="24"/>
-          <w:szCs w:val="24"/>
-        </w:rPr>
-        <w:t>pipes</w:t>
-      </w:r>
-      <w:proofErr w:type="gramEnd"/>
-      <w:r>
-        <w:rPr>
-          <w:rFonts w:ascii="Times New Roman" w:hAnsi="Times New Roman" w:cs="Times New Roman"/>
-          <w:sz w:val="24"/>
-          <w:szCs w:val="24"/>
-        </w:rPr>
-        <w:t xml:space="preserve"> and </w:t>
-      </w:r>
-      <w:proofErr w:type="spellStart"/>
-      <w:r>
-        <w:rPr>
-          <w:rFonts w:ascii="Times New Roman" w:hAnsi="Times New Roman" w:cs="Times New Roman"/>
-          <w:sz w:val="24"/>
-          <w:szCs w:val="24"/>
-        </w:rPr>
-        <w:t>NgModules</w:t>
-      </w:r>
-      <w:proofErr w:type="spellEnd"/>
-      <w:r>
-        <w:rPr>
-          <w:rFonts w:ascii="Times New Roman" w:hAnsi="Times New Roman" w:cs="Times New Roman"/>
-          <w:sz w:val="24"/>
-          <w:szCs w:val="24"/>
-        </w:rPr>
-        <w:t xml:space="preserve"> into the HTML mark of our current component.</w:t>
+        <w:t xml:space="preserve"> The TypeScript ‘import’ imports classes, functions, types and other exported items from another typescript or javascript modules. From Angular 15, the @Component decorator has ‘imports’ which includes the components we want to import components, directives, pipes and NgModules into the HTML mark of our current component.</w:t>
       </w:r>
       <w:r>
         <w:rPr>
@@ -622,7 +456,6 @@
         </w:rPr>
         <w:t xml:space="preserve"> </w:t>
       </w:r>
-      <w:proofErr w:type="spellStart"/>
       <w:r>
         <w:rPr>
           <w:rFonts w:ascii="Times New Roman" w:hAnsi="Times New Roman" w:cs="Times New Roman"/>
@@ -633,7 +466,6 @@
         </w:rPr>
         <w:t>HelloComponent.ts</w:t>
       </w:r>
-      <w:proofErr w:type="spellEnd"/>
       <w:r>
         <w:rPr>
           <w:rFonts w:ascii="Times New Roman" w:hAnsi="Times New Roman" w:cs="Times New Roman"/>
@@ -642,20 +474,8 @@
           <w:sz w:val="24"/>
           <w:szCs w:val="24"/>
         </w:rPr>
-        <w:t xml:space="preserve">                                                 </w:t>
-      </w:r>
-      <w:proofErr w:type="spellStart"/>
-      <w:r>
-        <w:rPr>
-          <w:rFonts w:ascii="Times New Roman" w:hAnsi="Times New Roman" w:cs="Times New Roman"/>
-          <w:b/>
-          <w:bCs/>
-          <w:sz w:val="24"/>
-          <w:szCs w:val="24"/>
-        </w:rPr>
-        <w:t>main.ts</w:t>
-      </w:r>
-      <w:proofErr w:type="spellEnd"/>
+        <w:t xml:space="preserve">                                                 main.ts</w:t>
+      </w:r>
       <w:r>
         <w:rPr>
           <w:noProof/>
@@ -766,28 +586,77 @@
       </w:pPr>
       <w:r>
         <w:rPr>
+          <w:rFonts w:ascii="Times New Roman" w:hAnsi="Times New Roman" w:cs="Times New Roman"/>
+          <w:color w:val="000000"/>
+        </w:rPr>
+        <w:t xml:space="preserve"> The Angular CLI is an indispensable tool for Angular developers, providing a comprehensive set of commands that simplify and streamline the process of creating, scaffolding, and managing Angular applications. The CLI abstracts away much of the </w:t>
+      </w:r>
+      <w:r>
+        <w:rPr>
+          <w:rFonts w:ascii="Times New Roman" w:hAnsi="Times New Roman" w:cs="Times New Roman"/>
+          <w:color w:val="000000"/>
+        </w:rPr>
+        <w:lastRenderedPageBreak/>
+        <w:t>complexity and boilerplate code that comes with setting up a new Angular project, allowing you to focus on writing your application logic</w:t>
+      </w:r>
+    </w:p>
+    <w:p>
+      <w:pPr>
+        <w:pStyle w:val="ListParagraph"/>
+        <w:rPr>
           <w:rFonts w:ascii="Lato" w:hAnsi="Lato"/>
           <w:color w:val="000000"/>
         </w:rPr>
-        <w:t xml:space="preserve"> The Angular CLI is an indispensable tool for Angular developers, providing a comprehensive set of commands that simplify and streamline the process of creating, scaffolding, and managing Angular applications. The CLI abstracts </w:t>
-      </w:r>
+      </w:pPr>
       <w:r>
         <w:rPr>
           <w:rFonts w:ascii="Lato" w:hAnsi="Lato"/>
           <w:color w:val="000000"/>
         </w:rPr>
-        <w:lastRenderedPageBreak/>
-        <w:t xml:space="preserve">away much of the complexity and boilerplate code that comes with setting up a new Angular project, allowing you to focus on writing your application </w:t>
-      </w:r>
-      <w:proofErr w:type="gramStart"/>
+        <w:t xml:space="preserve">npm install </w:t>
+      </w:r>
       <w:r>
         <w:rPr>
           <w:rFonts w:ascii="Lato" w:hAnsi="Lato"/>
           <w:color w:val="000000"/>
         </w:rPr>
-        <w:t>logic</w:t>
-      </w:r>
-      <w:proofErr w:type="gramEnd"/>
+        <w:t>–</w:t>
+      </w:r>
+      <w:r>
+        <w:rPr>
+          <w:rFonts w:ascii="Lato" w:hAnsi="Lato"/>
+          <w:color w:val="000000"/>
+        </w:rPr>
+        <w:t>g</w:t>
+      </w:r>
+      <w:r>
+        <w:rPr>
+          <w:rFonts w:ascii="Lato" w:hAnsi="Lato"/>
+          <w:color w:val="000000"/>
+        </w:rPr>
+        <w:t xml:space="preserve">lobal </w:t>
+      </w:r>
+      <w:r>
+        <w:rPr>
+          <w:rFonts w:ascii="Lato" w:hAnsi="Lato"/>
+          <w:color w:val="000000"/>
+        </w:rPr>
+        <w:t>@angular/cli</w:t>
+      </w:r>
+      <w:r>
+        <w:rPr>
+          <w:rFonts w:ascii="Lato" w:hAnsi="Lato"/>
+          <w:color w:val="000000"/>
+        </w:rPr>
+        <w:t>@13.0.3</w:t>
+      </w:r>
+      <w:r>
+        <w:rPr>
+          <w:rFonts w:ascii="Lato" w:hAnsi="Lato"/>
+          <w:color w:val="000000"/>
+        </w:rPr>
+        <w:t xml:space="preserve"> </w:t>
+      </w:r>
     </w:p>
     <w:p>
       <w:pPr>
@@ -797,39 +666,1005 @@
           <w:color w:val="000000"/>
         </w:rPr>
       </w:pPr>
-      <w:proofErr w:type="spellStart"/>
       <w:r>
         <w:rPr>
           <w:rFonts w:ascii="Lato" w:hAnsi="Lato"/>
           <w:color w:val="000000"/>
         </w:rPr>
-        <w:t>npm</w:t>
-      </w:r>
-      <w:proofErr w:type="spellEnd"/>
+        <w:t xml:space="preserve">(If “ng v” doesn’t display anything or says “the term ‘ng’ is not recognized as the name…’ then in the environment variables add this under ‘PATH’ variable </w:t>
+      </w:r>
       <w:r>
         <w:rPr>
           <w:rFonts w:ascii="Lato" w:hAnsi="Lato"/>
           <w:color w:val="000000"/>
         </w:rPr>
-        <w:t xml:space="preserve"> install -g @angular/</w:t>
-      </w:r>
-      <w:proofErr w:type="gramStart"/>
+        <w:sym w:font="Wingdings" w:char="F0E8"/>
+      </w:r>
       <w:r>
         <w:rPr>
           <w:rFonts w:ascii="Lato" w:hAnsi="Lato"/>
-          <w:color w:val="000000"/>
-        </w:rPr>
-        <w:t>cli</w:t>
-      </w:r>
-      <w:proofErr w:type="gramEnd"/>
+          <w:i/>
+          <w:iCs/>
+          <w:color w:val="000000"/>
+          <w:u w:val="single"/>
+        </w:rPr>
+        <w:t xml:space="preserve"> %AppData%\npm</w:t>
+      </w:r>
+      <w:r>
+        <w:rPr>
+          <w:rFonts w:ascii="Lato" w:hAnsi="Lato"/>
+          <w:color w:val="000000"/>
+        </w:rPr>
+        <w:t xml:space="preserve">  make sure that path stays in the top</w:t>
+      </w:r>
+      <w:r>
+        <w:rPr>
+          <w:rFonts w:ascii="Lato" w:hAnsi="Lato"/>
+          <w:color w:val="000000"/>
+        </w:rPr>
+        <w:t>)</w:t>
+      </w:r>
     </w:p>
     <w:p>
       <w:pPr>
         <w:pStyle w:val="ListParagraph"/>
         <w:numPr>
           <w:ilvl w:val="0"/>
-          <w:numId w:val="1"/>
+          <w:numId w:val="7"/>
         </w:numPr>
+        <w:spacing w:after="0" w:line="240" w:lineRule="auto"/>
+        <w:rPr>
+          <w:rFonts w:ascii="Times New Roman" w:eastAsia="Times New Roman" w:hAnsi="Times New Roman" w:cs="Times New Roman"/>
+          <w:kern w:val="0"/>
+          <w:sz w:val="24"/>
+          <w:szCs w:val="24"/>
+          <w:lang w:val="en-IN" w:eastAsia="en-IN"/>
+          <w14:ligatures w14:val="none"/>
+        </w:rPr>
+      </w:pPr>
+      <w:r>
+        <w:rPr>
+          <w:rFonts w:ascii="Courier New" w:eastAsia="Times New Roman" w:hAnsi="Courier New" w:cs="Courier New"/>
+          <w:color w:val="000000"/>
+          <w:kern w:val="0"/>
+          <w:sz w:val="20"/>
+          <w:szCs w:val="20"/>
+          <w:lang w:val="en-IN" w:eastAsia="en-IN"/>
+          <w14:ligatures w14:val="none"/>
+        </w:rPr>
+        <w:t xml:space="preserve">ng new &lt;options...&gt;    </w:t>
+      </w:r>
+      <w:r>
+        <w:rPr>
+          <w:rFonts w:ascii="Courier New" w:eastAsia="Times New Roman" w:hAnsi="Courier New" w:cs="Courier New"/>
+          <w:color w:val="000000"/>
+          <w:kern w:val="0"/>
+          <w:sz w:val="20"/>
+          <w:szCs w:val="20"/>
+          <w:lang w:val="en-IN" w:eastAsia="en-IN"/>
+          <w14:ligatures w14:val="none"/>
+        </w:rPr>
+        <w:t>(</w:t>
+      </w:r>
+      <w:r>
+        <w:rPr>
+          <w:rFonts w:ascii="Courier New" w:eastAsia="Times New Roman" w:hAnsi="Courier New" w:cs="Courier New"/>
+          <w:color w:val="000000"/>
+          <w:kern w:val="0"/>
+          <w:sz w:val="20"/>
+          <w:szCs w:val="20"/>
+          <w:lang w:eastAsia="en-IN"/>
+          <w14:ligatures w14:val="none"/>
+        </w:rPr>
+        <w:t xml:space="preserve">ng new </w:t>
+      </w:r>
+      <w:r>
+        <w:rPr>
+          <w:rFonts w:ascii="Courier New" w:eastAsia="Times New Roman" w:hAnsi="Courier New" w:cs="Courier New"/>
+          <w:color w:val="000000"/>
+          <w:kern w:val="0"/>
+          <w:sz w:val="20"/>
+          <w:szCs w:val="20"/>
+          <w:lang w:eastAsia="en-IN"/>
+          <w14:ligatures w14:val="none"/>
+        </w:rPr>
+        <w:t>&lt;project_name&gt;</w:t>
+      </w:r>
+      <w:r>
+        <w:rPr>
+          <w:rFonts w:ascii="Courier New" w:eastAsia="Times New Roman" w:hAnsi="Courier New" w:cs="Courier New"/>
+          <w:color w:val="000000"/>
+          <w:kern w:val="0"/>
+          <w:sz w:val="20"/>
+          <w:szCs w:val="20"/>
+          <w:lang w:eastAsia="en-IN"/>
+          <w14:ligatures w14:val="none"/>
+        </w:rPr>
+        <w:t xml:space="preserve"> --routing false --style css --skip-git --skip-tests</w:t>
+      </w:r>
+      <w:r>
+        <w:rPr>
+          <w:rFonts w:ascii="Courier New" w:eastAsia="Times New Roman" w:hAnsi="Courier New" w:cs="Courier New"/>
+          <w:color w:val="000000"/>
+          <w:kern w:val="0"/>
+          <w:sz w:val="20"/>
+          <w:szCs w:val="20"/>
+          <w:lang w:eastAsia="en-IN"/>
+          <w14:ligatures w14:val="none"/>
+        </w:rPr>
+        <w:t>)</w:t>
+      </w:r>
+      <w:r>
+        <w:rPr>
+          <w:rFonts w:ascii="Courier New" w:eastAsia="Times New Roman" w:hAnsi="Courier New" w:cs="Courier New"/>
+          <w:color w:val="000000"/>
+          <w:kern w:val="0"/>
+          <w:sz w:val="20"/>
+          <w:szCs w:val="20"/>
+          <w:lang w:val="en-IN" w:eastAsia="en-IN"/>
+          <w14:ligatures w14:val="none"/>
+        </w:rPr>
+        <w:t xml:space="preserve">         </w:t>
+      </w:r>
+    </w:p>
+    <w:p>
+      <w:pPr>
+        <w:spacing w:before="100" w:beforeAutospacing="1" w:after="240" w:line="240" w:lineRule="auto"/>
+        <w:rPr>
+          <w:rFonts w:ascii="Times New Roman" w:eastAsia="Times New Roman" w:hAnsi="Times New Roman" w:cs="Times New Roman"/>
+          <w:color w:val="000000"/>
+          <w:kern w:val="0"/>
+          <w:sz w:val="24"/>
+          <w:szCs w:val="24"/>
+          <w:lang w:val="en-IN" w:eastAsia="en-IN"/>
+          <w14:ligatures w14:val="none"/>
+        </w:rPr>
+      </w:pPr>
+      <w:r>
+        <w:rPr>
+          <w:rFonts w:ascii="Times New Roman" w:eastAsia="Times New Roman" w:hAnsi="Times New Roman" w:cs="Times New Roman"/>
+          <w:color w:val="000000"/>
+          <w:kern w:val="0"/>
+          <w:sz w:val="24"/>
+          <w:szCs w:val="24"/>
+          <w:lang w:val="en-IN" w:eastAsia="en-IN"/>
+          <w14:ligatures w14:val="none"/>
+        </w:rPr>
+        <w:t>Some of the more common options are</w:t>
+      </w:r>
+    </w:p>
+    <w:p>
+      <w:pPr>
+        <w:numPr>
+          <w:ilvl w:val="0"/>
+          <w:numId w:val="5"/>
+        </w:numPr>
+        <w:spacing w:before="100" w:beforeAutospacing="1" w:after="240" w:line="240" w:lineRule="auto"/>
+        <w:rPr>
+          <w:rFonts w:ascii="Lato" w:eastAsia="Times New Roman" w:hAnsi="Lato" w:cs="Times New Roman"/>
+          <w:color w:val="000000"/>
+          <w:kern w:val="0"/>
+          <w:sz w:val="20"/>
+          <w:szCs w:val="20"/>
+          <w:lang w:val="en-IN" w:eastAsia="en-IN"/>
+          <w14:ligatures w14:val="none"/>
+        </w:rPr>
+      </w:pPr>
+      <w:r>
+        <w:rPr>
+          <w:rFonts w:ascii="Courier New" w:eastAsia="Times New Roman" w:hAnsi="Courier New" w:cs="Courier New"/>
+          <w:color w:val="000000"/>
+          <w:kern w:val="0"/>
+          <w:sz w:val="20"/>
+          <w:szCs w:val="20"/>
+          <w:lang w:val="en-IN" w:eastAsia="en-IN"/>
+          <w14:ligatures w14:val="none"/>
+        </w:rPr>
+        <w:t>--dry-run (Boolean) (Default: false)</w:t>
+      </w:r>
+      <w:r>
+        <w:rPr>
+          <w:rFonts w:ascii="Lato" w:eastAsia="Times New Roman" w:hAnsi="Lato" w:cs="Times New Roman"/>
+          <w:color w:val="000000"/>
+          <w:kern w:val="0"/>
+          <w:sz w:val="20"/>
+          <w:szCs w:val="20"/>
+          <w:lang w:val="en-IN" w:eastAsia="en-IN"/>
+          <w14:ligatures w14:val="none"/>
+        </w:rPr>
+        <w:t> – Run through without making any changes.</w:t>
+      </w:r>
+    </w:p>
+    <w:p>
+      <w:pPr>
+        <w:numPr>
+          <w:ilvl w:val="0"/>
+          <w:numId w:val="5"/>
+        </w:numPr>
+        <w:spacing w:before="100" w:beforeAutospacing="1" w:after="240" w:line="240" w:lineRule="auto"/>
+        <w:rPr>
+          <w:rFonts w:ascii="Lato" w:eastAsia="Times New Roman" w:hAnsi="Lato" w:cs="Times New Roman"/>
+          <w:color w:val="000000"/>
+          <w:kern w:val="0"/>
+          <w:sz w:val="20"/>
+          <w:szCs w:val="20"/>
+          <w:lang w:val="en-IN" w:eastAsia="en-IN"/>
+          <w14:ligatures w14:val="none"/>
+        </w:rPr>
+      </w:pPr>
+      <w:r>
+        <w:rPr>
+          <w:rFonts w:ascii="Courier New" w:eastAsia="Times New Roman" w:hAnsi="Courier New" w:cs="Courier New"/>
+          <w:color w:val="000000"/>
+          <w:kern w:val="0"/>
+          <w:sz w:val="20"/>
+          <w:szCs w:val="20"/>
+          <w:lang w:val="en-IN" w:eastAsia="en-IN"/>
+          <w14:ligatures w14:val="none"/>
+        </w:rPr>
+        <w:t>--skip-install (Boolean) (Default: false)</w:t>
+      </w:r>
+      <w:r>
+        <w:rPr>
+          <w:rFonts w:ascii="Lato" w:eastAsia="Times New Roman" w:hAnsi="Lato" w:cs="Times New Roman"/>
+          <w:color w:val="000000"/>
+          <w:kern w:val="0"/>
+          <w:sz w:val="20"/>
+          <w:szCs w:val="20"/>
+          <w:lang w:val="en-IN" w:eastAsia="en-IN"/>
+          <w14:ligatures w14:val="none"/>
+        </w:rPr>
+        <w:t> – Skip installing packages.</w:t>
+      </w:r>
+    </w:p>
+    <w:p>
+      <w:pPr>
+        <w:numPr>
+          <w:ilvl w:val="0"/>
+          <w:numId w:val="5"/>
+        </w:numPr>
+        <w:spacing w:before="100" w:beforeAutospacing="1" w:after="240" w:line="240" w:lineRule="auto"/>
+        <w:rPr>
+          <w:rFonts w:ascii="Lato" w:eastAsia="Times New Roman" w:hAnsi="Lato" w:cs="Times New Roman"/>
+          <w:color w:val="000000"/>
+          <w:kern w:val="0"/>
+          <w:sz w:val="20"/>
+          <w:szCs w:val="20"/>
+          <w:lang w:val="en-IN" w:eastAsia="en-IN"/>
+          <w14:ligatures w14:val="none"/>
+        </w:rPr>
+      </w:pPr>
+      <w:r>
+        <w:rPr>
+          <w:rFonts w:ascii="Courier New" w:eastAsia="Times New Roman" w:hAnsi="Courier New" w:cs="Courier New"/>
+          <w:color w:val="000000"/>
+          <w:kern w:val="0"/>
+          <w:sz w:val="20"/>
+          <w:szCs w:val="20"/>
+          <w:lang w:val="en-IN" w:eastAsia="en-IN"/>
+          <w14:ligatures w14:val="none"/>
+        </w:rPr>
+        <w:t>--skip-git (Boolean) (Default: false)</w:t>
+      </w:r>
+      <w:r>
+        <w:rPr>
+          <w:rFonts w:ascii="Lato" w:eastAsia="Times New Roman" w:hAnsi="Lato" w:cs="Times New Roman"/>
+          <w:color w:val="000000"/>
+          <w:kern w:val="0"/>
+          <w:sz w:val="20"/>
+          <w:szCs w:val="20"/>
+          <w:lang w:val="en-IN" w:eastAsia="en-IN"/>
+          <w14:ligatures w14:val="none"/>
+        </w:rPr>
+        <w:t> – Skip initializing a git repository.</w:t>
+      </w:r>
+    </w:p>
+    <w:p>
+      <w:pPr>
+        <w:numPr>
+          <w:ilvl w:val="0"/>
+          <w:numId w:val="5"/>
+        </w:numPr>
+        <w:spacing w:before="100" w:beforeAutospacing="1" w:after="240" w:line="240" w:lineRule="auto"/>
+        <w:rPr>
+          <w:rFonts w:ascii="Lato" w:eastAsia="Times New Roman" w:hAnsi="Lato" w:cs="Times New Roman"/>
+          <w:color w:val="000000"/>
+          <w:kern w:val="0"/>
+          <w:sz w:val="20"/>
+          <w:szCs w:val="20"/>
+          <w:lang w:val="en-IN" w:eastAsia="en-IN"/>
+          <w14:ligatures w14:val="none"/>
+        </w:rPr>
+      </w:pPr>
+      <w:r>
+        <w:rPr>
+          <w:rFonts w:ascii="Courier New" w:eastAsia="Times New Roman" w:hAnsi="Courier New" w:cs="Courier New"/>
+          <w:color w:val="000000"/>
+          <w:kern w:val="0"/>
+          <w:sz w:val="20"/>
+          <w:szCs w:val="20"/>
+          <w:lang w:val="en-IN" w:eastAsia="en-IN"/>
+          <w14:ligatures w14:val="none"/>
+        </w:rPr>
+        <w:t>--standalone (Boolean) (Default: false)</w:t>
+      </w:r>
+      <w:r>
+        <w:rPr>
+          <w:rFonts w:ascii="Lato" w:eastAsia="Times New Roman" w:hAnsi="Lato" w:cs="Times New Roman"/>
+          <w:color w:val="000000"/>
+          <w:kern w:val="0"/>
+          <w:sz w:val="20"/>
+          <w:szCs w:val="20"/>
+          <w:lang w:val="en-IN" w:eastAsia="en-IN"/>
+          <w14:ligatures w14:val="none"/>
+        </w:rPr>
+        <w:t> – Creates an application based upon the standalone API, without NgModules.</w:t>
+      </w:r>
+    </w:p>
+    <w:p>
+      <w:pPr>
+        <w:numPr>
+          <w:ilvl w:val="0"/>
+          <w:numId w:val="5"/>
+        </w:numPr>
+        <w:spacing w:before="100" w:beforeAutospacing="1" w:after="240" w:line="240" w:lineRule="auto"/>
+        <w:rPr>
+          <w:rFonts w:ascii="Lato" w:eastAsia="Times New Roman" w:hAnsi="Lato" w:cs="Times New Roman"/>
+          <w:color w:val="000000"/>
+          <w:kern w:val="0"/>
+          <w:sz w:val="20"/>
+          <w:szCs w:val="20"/>
+          <w:lang w:val="en-IN" w:eastAsia="en-IN"/>
+          <w14:ligatures w14:val="none"/>
+        </w:rPr>
+      </w:pPr>
+      <w:r>
+        <w:rPr>
+          <w:rFonts w:ascii="Courier New" w:eastAsia="Times New Roman" w:hAnsi="Courier New" w:cs="Courier New"/>
+          <w:color w:val="000000"/>
+          <w:kern w:val="0"/>
+          <w:sz w:val="20"/>
+          <w:szCs w:val="20"/>
+          <w:lang w:val="en-IN" w:eastAsia="en-IN"/>
+          <w14:ligatures w14:val="none"/>
+        </w:rPr>
+        <w:t>--style (String) (Default: css)</w:t>
+      </w:r>
+      <w:r>
+        <w:rPr>
+          <w:rFonts w:ascii="Lato" w:eastAsia="Times New Roman" w:hAnsi="Lato" w:cs="Times New Roman"/>
+          <w:color w:val="000000"/>
+          <w:kern w:val="0"/>
+          <w:sz w:val="20"/>
+          <w:szCs w:val="20"/>
+          <w:lang w:val="en-IN" w:eastAsia="en-IN"/>
+          <w14:ligatures w14:val="none"/>
+        </w:rPr>
+        <w:t> – The style file default extension. Your choices are css, scss, sass, or less.</w:t>
+      </w:r>
+    </w:p>
+    <w:p>
+      <w:pPr>
+        <w:numPr>
+          <w:ilvl w:val="0"/>
+          <w:numId w:val="5"/>
+        </w:numPr>
+        <w:spacing w:before="100" w:beforeAutospacing="1" w:after="240" w:line="240" w:lineRule="auto"/>
+        <w:rPr>
+          <w:rFonts w:ascii="Lato" w:eastAsia="Times New Roman" w:hAnsi="Lato" w:cs="Times New Roman"/>
+          <w:color w:val="000000"/>
+          <w:kern w:val="0"/>
+          <w:sz w:val="20"/>
+          <w:szCs w:val="20"/>
+          <w:lang w:val="en-IN" w:eastAsia="en-IN"/>
+          <w14:ligatures w14:val="none"/>
+        </w:rPr>
+      </w:pPr>
+      <w:r>
+        <w:rPr>
+          <w:rFonts w:ascii="Courier New" w:eastAsia="Times New Roman" w:hAnsi="Courier New" w:cs="Courier New"/>
+          <w:color w:val="000000"/>
+          <w:kern w:val="0"/>
+          <w:sz w:val="20"/>
+          <w:szCs w:val="20"/>
+          <w:lang w:val="en-IN" w:eastAsia="en-IN"/>
+          <w14:ligatures w14:val="none"/>
+        </w:rPr>
+        <w:t>--prefix (String) (Default: app)</w:t>
+      </w:r>
+      <w:r>
+        <w:rPr>
+          <w:rFonts w:ascii="Lato" w:eastAsia="Times New Roman" w:hAnsi="Lato" w:cs="Times New Roman"/>
+          <w:color w:val="000000"/>
+          <w:kern w:val="0"/>
+          <w:sz w:val="20"/>
+          <w:szCs w:val="20"/>
+          <w:lang w:val="en-IN" w:eastAsia="en-IN"/>
+          <w14:ligatures w14:val="none"/>
+        </w:rPr>
+        <w:t> – The prefix to use for all component selectors.</w:t>
+      </w:r>
+    </w:p>
+    <w:p>
+      <w:pPr>
+        <w:numPr>
+          <w:ilvl w:val="0"/>
+          <w:numId w:val="5"/>
+        </w:numPr>
+        <w:spacing w:before="100" w:beforeAutospacing="1" w:after="240" w:line="240" w:lineRule="auto"/>
+        <w:rPr>
+          <w:rFonts w:ascii="Lato" w:eastAsia="Times New Roman" w:hAnsi="Lato" w:cs="Times New Roman"/>
+          <w:color w:val="000000"/>
+          <w:kern w:val="0"/>
+          <w:sz w:val="20"/>
+          <w:szCs w:val="20"/>
+          <w:lang w:val="en-IN" w:eastAsia="en-IN"/>
+          <w14:ligatures w14:val="none"/>
+        </w:rPr>
+      </w:pPr>
+      <w:r>
+        <w:rPr>
+          <w:rFonts w:ascii="Courier New" w:eastAsia="Times New Roman" w:hAnsi="Courier New" w:cs="Courier New"/>
+          <w:color w:val="000000"/>
+          <w:kern w:val="0"/>
+          <w:sz w:val="20"/>
+          <w:szCs w:val="20"/>
+          <w:lang w:val="en-IN" w:eastAsia="en-IN"/>
+          <w14:ligatures w14:val="none"/>
+        </w:rPr>
+        <w:t>--routing (Boolean) (Default: false)</w:t>
+      </w:r>
+      <w:r>
+        <w:rPr>
+          <w:rFonts w:ascii="Lato" w:eastAsia="Times New Roman" w:hAnsi="Lato" w:cs="Times New Roman"/>
+          <w:color w:val="000000"/>
+          <w:kern w:val="0"/>
+          <w:sz w:val="20"/>
+          <w:szCs w:val="20"/>
+          <w:lang w:val="en-IN" w:eastAsia="en-IN"/>
+          <w14:ligatures w14:val="none"/>
+        </w:rPr>
+        <w:t> – Generate a routing module.</w:t>
+      </w:r>
+    </w:p>
+    <w:p>
+      <w:pPr>
+        <w:pStyle w:val="ListParagraph"/>
+        <w:numPr>
+          <w:ilvl w:val="0"/>
+          <w:numId w:val="9"/>
+        </w:numPr>
+        <w:spacing w:after="0" w:line="240" w:lineRule="auto"/>
+        <w:rPr>
+          <w:rFonts w:ascii="Times New Roman" w:eastAsia="Times New Roman" w:hAnsi="Times New Roman" w:cs="Times New Roman"/>
+          <w:kern w:val="0"/>
+          <w:sz w:val="24"/>
+          <w:szCs w:val="24"/>
+          <w:lang w:val="en-IN" w:eastAsia="en-IN"/>
+          <w14:ligatures w14:val="none"/>
+        </w:rPr>
+      </w:pPr>
+      <w:r>
+        <w:rPr>
+          <w:rFonts w:ascii="Courier New" w:eastAsia="Times New Roman" w:hAnsi="Courier New" w:cs="Courier New"/>
+          <w:color w:val="000000"/>
+          <w:kern w:val="0"/>
+          <w:sz w:val="20"/>
+          <w:szCs w:val="20"/>
+          <w:lang w:val="en-IN" w:eastAsia="en-IN"/>
+          <w14:ligatures w14:val="none"/>
+        </w:rPr>
+        <w:t xml:space="preserve">ng new &lt;options...&gt;              </w:t>
+      </w:r>
+    </w:p>
+    <w:p>
+      <w:pPr>
+        <w:pStyle w:val="ListParagraph"/>
+        <w:spacing w:before="100" w:beforeAutospacing="1" w:after="240" w:line="240" w:lineRule="auto"/>
+        <w:rPr>
+          <w:rFonts w:ascii="Times New Roman" w:eastAsia="Times New Roman" w:hAnsi="Times New Roman" w:cs="Times New Roman"/>
+          <w:color w:val="000000"/>
+          <w:kern w:val="0"/>
+          <w:sz w:val="24"/>
+          <w:szCs w:val="24"/>
+          <w:lang w:val="en-IN" w:eastAsia="en-IN"/>
+          <w14:ligatures w14:val="none"/>
+        </w:rPr>
+      </w:pPr>
+      <w:r>
+        <w:rPr>
+          <w:rFonts w:ascii="Times New Roman" w:eastAsia="Times New Roman" w:hAnsi="Times New Roman" w:cs="Times New Roman"/>
+          <w:color w:val="000000"/>
+          <w:kern w:val="0"/>
+          <w:sz w:val="24"/>
+          <w:szCs w:val="24"/>
+          <w:lang w:val="en-IN" w:eastAsia="en-IN"/>
+          <w14:ligatures w14:val="none"/>
+        </w:rPr>
+        <w:t>Some of the more common options are</w:t>
+      </w:r>
+      <w:r>
+        <w:rPr>
+          <w:rFonts w:ascii="Times New Roman" w:eastAsia="Times New Roman" w:hAnsi="Times New Roman" w:cs="Times New Roman"/>
+          <w:color w:val="000000"/>
+          <w:kern w:val="0"/>
+          <w:sz w:val="24"/>
+          <w:szCs w:val="24"/>
+          <w:lang w:val="en-IN" w:eastAsia="en-IN"/>
+          <w14:ligatures w14:val="none"/>
+        </w:rPr>
+        <w:t xml:space="preserve"> :</w:t>
+      </w:r>
+    </w:p>
+    <w:p>
+      <w:pPr>
+        <w:numPr>
+          <w:ilvl w:val="0"/>
+          <w:numId w:val="10"/>
+        </w:numPr>
+        <w:spacing w:before="100" w:beforeAutospacing="1" w:after="240" w:line="240" w:lineRule="auto"/>
+        <w:rPr>
+          <w:rFonts w:ascii="Lato" w:eastAsia="Times New Roman" w:hAnsi="Lato" w:cs="Times New Roman"/>
+          <w:color w:val="000000"/>
+          <w:kern w:val="0"/>
+          <w:sz w:val="20"/>
+          <w:szCs w:val="20"/>
+          <w:lang w:val="en-IN" w:eastAsia="en-IN"/>
+          <w14:ligatures w14:val="none"/>
+        </w:rPr>
+      </w:pPr>
+      <w:r>
+        <w:rPr>
+          <w:rFonts w:ascii="Courier New" w:eastAsia="Times New Roman" w:hAnsi="Courier New" w:cs="Courier New"/>
+          <w:color w:val="000000"/>
+          <w:kern w:val="0"/>
+          <w:sz w:val="20"/>
+          <w:szCs w:val="20"/>
+          <w:lang w:val="en-IN" w:eastAsia="en-IN"/>
+          <w14:ligatures w14:val="none"/>
+        </w:rPr>
+        <w:t>--dry-run (Boolean) (Default: false)</w:t>
+      </w:r>
+      <w:r>
+        <w:rPr>
+          <w:rFonts w:ascii="Lato" w:eastAsia="Times New Roman" w:hAnsi="Lato" w:cs="Times New Roman"/>
+          <w:color w:val="000000"/>
+          <w:kern w:val="0"/>
+          <w:sz w:val="20"/>
+          <w:szCs w:val="20"/>
+          <w:lang w:val="en-IN" w:eastAsia="en-IN"/>
+          <w14:ligatures w14:val="none"/>
+        </w:rPr>
+        <w:t> – Run through without making any changes.</w:t>
+      </w:r>
+    </w:p>
+    <w:p>
+      <w:pPr>
+        <w:numPr>
+          <w:ilvl w:val="0"/>
+          <w:numId w:val="10"/>
+        </w:numPr>
+        <w:spacing w:before="100" w:beforeAutospacing="1" w:after="240" w:line="240" w:lineRule="auto"/>
+        <w:rPr>
+          <w:rFonts w:ascii="Lato" w:eastAsia="Times New Roman" w:hAnsi="Lato" w:cs="Times New Roman"/>
+          <w:color w:val="000000"/>
+          <w:kern w:val="0"/>
+          <w:sz w:val="20"/>
+          <w:szCs w:val="20"/>
+          <w:lang w:val="en-IN" w:eastAsia="en-IN"/>
+          <w14:ligatures w14:val="none"/>
+        </w:rPr>
+      </w:pPr>
+      <w:r>
+        <w:rPr>
+          <w:rFonts w:ascii="Courier New" w:eastAsia="Times New Roman" w:hAnsi="Courier New" w:cs="Courier New"/>
+          <w:color w:val="000000"/>
+          <w:kern w:val="0"/>
+          <w:sz w:val="20"/>
+          <w:szCs w:val="20"/>
+          <w:lang w:val="en-IN" w:eastAsia="en-IN"/>
+          <w14:ligatures w14:val="none"/>
+        </w:rPr>
+        <w:t>--skip-install (Boolean) (Default: false)</w:t>
+      </w:r>
+      <w:r>
+        <w:rPr>
+          <w:rFonts w:ascii="Lato" w:eastAsia="Times New Roman" w:hAnsi="Lato" w:cs="Times New Roman"/>
+          <w:color w:val="000000"/>
+          <w:kern w:val="0"/>
+          <w:sz w:val="20"/>
+          <w:szCs w:val="20"/>
+          <w:lang w:val="en-IN" w:eastAsia="en-IN"/>
+          <w14:ligatures w14:val="none"/>
+        </w:rPr>
+        <w:t> – Skip installing packages.</w:t>
+      </w:r>
+    </w:p>
+    <w:p>
+      <w:pPr>
+        <w:numPr>
+          <w:ilvl w:val="0"/>
+          <w:numId w:val="10"/>
+        </w:numPr>
+        <w:spacing w:before="100" w:beforeAutospacing="1" w:after="240" w:line="240" w:lineRule="auto"/>
+        <w:rPr>
+          <w:rFonts w:ascii="Lato" w:eastAsia="Times New Roman" w:hAnsi="Lato" w:cs="Times New Roman"/>
+          <w:color w:val="000000"/>
+          <w:kern w:val="0"/>
+          <w:sz w:val="20"/>
+          <w:szCs w:val="20"/>
+          <w:lang w:val="en-IN" w:eastAsia="en-IN"/>
+          <w14:ligatures w14:val="none"/>
+        </w:rPr>
+      </w:pPr>
+      <w:r>
+        <w:rPr>
+          <w:rFonts w:ascii="Courier New" w:eastAsia="Times New Roman" w:hAnsi="Courier New" w:cs="Courier New"/>
+          <w:color w:val="000000"/>
+          <w:kern w:val="0"/>
+          <w:sz w:val="20"/>
+          <w:szCs w:val="20"/>
+          <w:lang w:val="en-IN" w:eastAsia="en-IN"/>
+          <w14:ligatures w14:val="none"/>
+        </w:rPr>
+        <w:t>--skip-git (Boolean) (Default: false)</w:t>
+      </w:r>
+      <w:r>
+        <w:rPr>
+          <w:rFonts w:ascii="Lato" w:eastAsia="Times New Roman" w:hAnsi="Lato" w:cs="Times New Roman"/>
+          <w:color w:val="000000"/>
+          <w:kern w:val="0"/>
+          <w:sz w:val="20"/>
+          <w:szCs w:val="20"/>
+          <w:lang w:val="en-IN" w:eastAsia="en-IN"/>
+          <w14:ligatures w14:val="none"/>
+        </w:rPr>
+        <w:t> – Skip initializing a git repository.</w:t>
+      </w:r>
+    </w:p>
+    <w:p>
+      <w:pPr>
+        <w:numPr>
+          <w:ilvl w:val="0"/>
+          <w:numId w:val="10"/>
+        </w:numPr>
+        <w:spacing w:before="100" w:beforeAutospacing="1" w:after="240" w:line="240" w:lineRule="auto"/>
+        <w:rPr>
+          <w:rFonts w:ascii="Lato" w:eastAsia="Times New Roman" w:hAnsi="Lato" w:cs="Times New Roman"/>
+          <w:color w:val="000000"/>
+          <w:kern w:val="0"/>
+          <w:sz w:val="20"/>
+          <w:szCs w:val="20"/>
+          <w:lang w:val="en-IN" w:eastAsia="en-IN"/>
+          <w14:ligatures w14:val="none"/>
+        </w:rPr>
+      </w:pPr>
+      <w:r>
+        <w:rPr>
+          <w:rFonts w:ascii="Courier New" w:eastAsia="Times New Roman" w:hAnsi="Courier New" w:cs="Courier New"/>
+          <w:color w:val="000000"/>
+          <w:kern w:val="0"/>
+          <w:sz w:val="20"/>
+          <w:szCs w:val="20"/>
+          <w:lang w:val="en-IN" w:eastAsia="en-IN"/>
+          <w14:ligatures w14:val="none"/>
+        </w:rPr>
+        <w:t>--standalone (Boolean) (Default: false)</w:t>
+      </w:r>
+      <w:r>
+        <w:rPr>
+          <w:rFonts w:ascii="Lato" w:eastAsia="Times New Roman" w:hAnsi="Lato" w:cs="Times New Roman"/>
+          <w:color w:val="000000"/>
+          <w:kern w:val="0"/>
+          <w:sz w:val="20"/>
+          <w:szCs w:val="20"/>
+          <w:lang w:val="en-IN" w:eastAsia="en-IN"/>
+          <w14:ligatures w14:val="none"/>
+        </w:rPr>
+        <w:t> – Creates an application based upon the standalone API, without NgModules.</w:t>
+      </w:r>
+    </w:p>
+    <w:p>
+      <w:pPr>
+        <w:numPr>
+          <w:ilvl w:val="0"/>
+          <w:numId w:val="10"/>
+        </w:numPr>
+        <w:spacing w:before="100" w:beforeAutospacing="1" w:after="240" w:line="240" w:lineRule="auto"/>
+        <w:rPr>
+          <w:rFonts w:ascii="Lato" w:eastAsia="Times New Roman" w:hAnsi="Lato" w:cs="Times New Roman"/>
+          <w:color w:val="000000"/>
+          <w:kern w:val="0"/>
+          <w:sz w:val="20"/>
+          <w:szCs w:val="20"/>
+          <w:lang w:val="en-IN" w:eastAsia="en-IN"/>
+          <w14:ligatures w14:val="none"/>
+        </w:rPr>
+      </w:pPr>
+      <w:r>
+        <w:rPr>
+          <w:rFonts w:ascii="Courier New" w:eastAsia="Times New Roman" w:hAnsi="Courier New" w:cs="Courier New"/>
+          <w:color w:val="000000"/>
+          <w:kern w:val="0"/>
+          <w:sz w:val="20"/>
+          <w:szCs w:val="20"/>
+          <w:lang w:val="en-IN" w:eastAsia="en-IN"/>
+          <w14:ligatures w14:val="none"/>
+        </w:rPr>
+        <w:t>--style (String) (Default: css)</w:t>
+      </w:r>
+      <w:r>
+        <w:rPr>
+          <w:rFonts w:ascii="Lato" w:eastAsia="Times New Roman" w:hAnsi="Lato" w:cs="Times New Roman"/>
+          <w:color w:val="000000"/>
+          <w:kern w:val="0"/>
+          <w:sz w:val="20"/>
+          <w:szCs w:val="20"/>
+          <w:lang w:val="en-IN" w:eastAsia="en-IN"/>
+          <w14:ligatures w14:val="none"/>
+        </w:rPr>
+        <w:t> – The style file default extension. Your choices are css, scss, sass, or less.</w:t>
+      </w:r>
+    </w:p>
+    <w:p>
+      <w:pPr>
+        <w:numPr>
+          <w:ilvl w:val="0"/>
+          <w:numId w:val="10"/>
+        </w:numPr>
+        <w:spacing w:before="100" w:beforeAutospacing="1" w:after="240" w:line="240" w:lineRule="auto"/>
+        <w:rPr>
+          <w:rFonts w:ascii="Lato" w:eastAsia="Times New Roman" w:hAnsi="Lato" w:cs="Times New Roman"/>
+          <w:color w:val="000000"/>
+          <w:kern w:val="0"/>
+          <w:sz w:val="20"/>
+          <w:szCs w:val="20"/>
+          <w:lang w:val="en-IN" w:eastAsia="en-IN"/>
+          <w14:ligatures w14:val="none"/>
+        </w:rPr>
+      </w:pPr>
+      <w:r>
+        <w:rPr>
+          <w:rFonts w:ascii="Courier New" w:eastAsia="Times New Roman" w:hAnsi="Courier New" w:cs="Courier New"/>
+          <w:color w:val="000000"/>
+          <w:kern w:val="0"/>
+          <w:sz w:val="20"/>
+          <w:szCs w:val="20"/>
+          <w:lang w:val="en-IN" w:eastAsia="en-IN"/>
+          <w14:ligatures w14:val="none"/>
+        </w:rPr>
+        <w:t>--prefix (String) (Default: app)</w:t>
+      </w:r>
+      <w:r>
+        <w:rPr>
+          <w:rFonts w:ascii="Lato" w:eastAsia="Times New Roman" w:hAnsi="Lato" w:cs="Times New Roman"/>
+          <w:color w:val="000000"/>
+          <w:kern w:val="0"/>
+          <w:sz w:val="20"/>
+          <w:szCs w:val="20"/>
+          <w:lang w:val="en-IN" w:eastAsia="en-IN"/>
+          <w14:ligatures w14:val="none"/>
+        </w:rPr>
+        <w:t> – The prefix to use for all component selectors.</w:t>
+      </w:r>
+    </w:p>
+    <w:p>
+      <w:pPr>
+        <w:numPr>
+          <w:ilvl w:val="0"/>
+          <w:numId w:val="10"/>
+        </w:numPr>
+        <w:spacing w:before="100" w:beforeAutospacing="1" w:after="240" w:line="240" w:lineRule="auto"/>
+        <w:rPr>
+          <w:rFonts w:ascii="Lato" w:eastAsia="Times New Roman" w:hAnsi="Lato" w:cs="Times New Roman"/>
+          <w:color w:val="000000"/>
+          <w:kern w:val="0"/>
+          <w:sz w:val="20"/>
+          <w:szCs w:val="20"/>
+          <w:lang w:val="en-IN" w:eastAsia="en-IN"/>
+          <w14:ligatures w14:val="none"/>
+        </w:rPr>
+      </w:pPr>
+      <w:r>
+        <w:rPr>
+          <w:rFonts w:ascii="Courier New" w:eastAsia="Times New Roman" w:hAnsi="Courier New" w:cs="Courier New"/>
+          <w:color w:val="000000"/>
+          <w:kern w:val="0"/>
+          <w:sz w:val="20"/>
+          <w:szCs w:val="20"/>
+          <w:lang w:val="en-IN" w:eastAsia="en-IN"/>
+          <w14:ligatures w14:val="none"/>
+        </w:rPr>
+        <w:t>--routing (Boolean) (Default: false)</w:t>
+      </w:r>
+      <w:r>
+        <w:rPr>
+          <w:rFonts w:ascii="Lato" w:eastAsia="Times New Roman" w:hAnsi="Lato" w:cs="Times New Roman"/>
+          <w:color w:val="000000"/>
+          <w:kern w:val="0"/>
+          <w:sz w:val="20"/>
+          <w:szCs w:val="20"/>
+          <w:lang w:val="en-IN" w:eastAsia="en-IN"/>
+          <w14:ligatures w14:val="none"/>
+        </w:rPr>
+        <w:t> – Generate a routing module.</w:t>
+      </w:r>
+    </w:p>
+    <w:p>
+      <w:pPr>
+        <w:pStyle w:val="Heading2"/>
+        <w:spacing w:before="0" w:after="0"/>
+        <w:rPr>
+          <w:rFonts w:ascii="Lato" w:hAnsi="Lato"/>
+          <w:color w:val="000000"/>
+          <w:sz w:val="26"/>
+          <w:szCs w:val="26"/>
+        </w:rPr>
+      </w:pPr>
+      <w:r>
+        <w:rPr>
+          <w:rFonts w:ascii="Lato" w:hAnsi="Lato"/>
+          <w:color w:val="000000"/>
+          <w:sz w:val="26"/>
+          <w:szCs w:val="26"/>
+        </w:rPr>
+        <w:t>Common Flags for Schematics</w:t>
+      </w:r>
+    </w:p>
+    <w:p>
+      <w:pPr>
+        <w:pStyle w:val="NormalWeb"/>
+        <w:spacing w:after="240" w:afterAutospacing="0"/>
+        <w:rPr>
+          <w:color w:val="000000"/>
+        </w:rPr>
+      </w:pPr>
+      <w:r>
+        <w:rPr>
+          <w:color w:val="000000"/>
+        </w:rPr>
+        <w:t>These flags are commonly used with most of the schematics:</w:t>
+      </w:r>
+    </w:p>
+    <w:p>
+      <w:pPr>
+        <w:pStyle w:val="NormalWeb"/>
+        <w:numPr>
+          <w:ilvl w:val="0"/>
+          <w:numId w:val="11"/>
+        </w:numPr>
+        <w:spacing w:after="240" w:afterAutospacing="0"/>
+        <w:rPr>
+          <w:color w:val="000000"/>
+        </w:rPr>
+      </w:pPr>
+      <w:r>
+        <w:rPr>
+          <w:rStyle w:val="HTMLCode"/>
+          <w:rFonts w:ascii="Times New Roman" w:eastAsiaTheme="majorEastAsia" w:hAnsi="Times New Roman" w:cs="Times New Roman"/>
+          <w:color w:val="000000"/>
+        </w:rPr>
+        <w:t>--flat</w:t>
+      </w:r>
+      <w:r>
+        <w:rPr>
+          <w:color w:val="000000"/>
+        </w:rPr>
+        <w:t> (Boolean): Flag to indicate if a directory is created. By default, ng CLI will create a separate folder for most blueprints, even if there is only one file. If you know you won’t be creating multiple files (templates, tests, etc.), you can pass true to this flag, and the CLI won’t create the separate folder.</w:t>
+      </w:r>
+    </w:p>
+    <w:p>
+      <w:pPr>
+        <w:pStyle w:val="NormalWeb"/>
+        <w:numPr>
+          <w:ilvl w:val="0"/>
+          <w:numId w:val="11"/>
+        </w:numPr>
+        <w:spacing w:after="240" w:afterAutospacing="0"/>
+        <w:rPr>
+          <w:color w:val="000000"/>
+        </w:rPr>
+      </w:pPr>
+      <w:r>
+        <w:rPr>
+          <w:rStyle w:val="HTMLCode"/>
+          <w:rFonts w:ascii="Times New Roman" w:eastAsiaTheme="majorEastAsia" w:hAnsi="Times New Roman" w:cs="Times New Roman"/>
+          <w:color w:val="000000"/>
+        </w:rPr>
+        <w:t>--spec</w:t>
+      </w:r>
+      <w:r>
+        <w:rPr>
+          <w:color w:val="000000"/>
+        </w:rPr>
+        <w:t> (Boolean): Specifies if a spec file is generated. Pass false to this flag to prevent the CLI from generating test files for you. Use this with caution. There are very few reasons not to have unit tests for your code.</w:t>
+      </w:r>
+    </w:p>
+    <w:p>
+      <w:pPr>
+        <w:pStyle w:val="NormalWeb"/>
+        <w:numPr>
+          <w:ilvl w:val="0"/>
+          <w:numId w:val="11"/>
+        </w:numPr>
+        <w:spacing w:after="240" w:afterAutospacing="0"/>
+        <w:rPr>
+          <w:color w:val="000000"/>
+        </w:rPr>
+      </w:pPr>
+      <w:r>
+        <w:rPr>
+          <w:rStyle w:val="HTMLCode"/>
+          <w:rFonts w:ascii="Times New Roman" w:eastAsiaTheme="majorEastAsia" w:hAnsi="Times New Roman" w:cs="Times New Roman"/>
+          <w:color w:val="000000"/>
+        </w:rPr>
+        <w:t>--app</w:t>
+      </w:r>
+      <w:r>
+        <w:rPr>
+          <w:color w:val="000000"/>
+        </w:rPr>
+        <w:t> (String): Specifies app name to use.</w:t>
+      </w:r>
+    </w:p>
+    <w:p>
+      <w:pPr>
+        <w:pStyle w:val="NormalWeb"/>
+        <w:numPr>
+          <w:ilvl w:val="0"/>
+          <w:numId w:val="11"/>
+        </w:numPr>
+        <w:spacing w:after="240" w:afterAutospacing="0"/>
+        <w:rPr>
+          <w:color w:val="000000"/>
+        </w:rPr>
+      </w:pPr>
+      <w:r>
+        <w:rPr>
+          <w:rStyle w:val="HTMLCode"/>
+          <w:rFonts w:ascii="Times New Roman" w:eastAsiaTheme="majorEastAsia" w:hAnsi="Times New Roman" w:cs="Times New Roman"/>
+          <w:color w:val="000000"/>
+        </w:rPr>
+        <w:t>--standalone</w:t>
+      </w:r>
+      <w:r>
+        <w:rPr>
+          <w:color w:val="000000"/>
+        </w:rPr>
+        <w:t> (Boolean): Specifies whether a component or directive should be created without an existing NgModule.</w:t>
+      </w:r>
+    </w:p>
+    <w:p>
+      <w:pPr>
+        <w:pStyle w:val="NormalWeb"/>
+        <w:numPr>
+          <w:ilvl w:val="0"/>
+          <w:numId w:val="11"/>
+        </w:numPr>
+        <w:spacing w:after="240" w:afterAutospacing="0"/>
+        <w:rPr>
+          <w:color w:val="000000"/>
+        </w:rPr>
+      </w:pPr>
+      <w:r>
+        <w:rPr>
+          <w:rStyle w:val="HTMLCode"/>
+          <w:rFonts w:ascii="Times New Roman" w:eastAsiaTheme="majorEastAsia" w:hAnsi="Times New Roman" w:cs="Times New Roman"/>
+          <w:color w:val="000000"/>
+        </w:rPr>
+        <w:lastRenderedPageBreak/>
+        <w:t>--module</w:t>
+      </w:r>
+      <w:r>
+        <w:rPr>
+          <w:color w:val="000000"/>
+        </w:rPr>
+        <w:t> (String): Allows specification of the declaring module. By default, the item being generated will be attached to the “closest containing module.” The CLI will walk up the folder tree, looking for a module. Specifying a different module here will override that behavior.</w:t>
+      </w:r>
+    </w:p>
+    <w:p>
+      <w:pPr>
+        <w:pStyle w:val="ListParagraph"/>
         <w:rPr>
           <w:rFonts w:ascii="Times New Roman" w:hAnsi="Times New Roman" w:cs="Times New Roman"/>
           <w:b/>
@@ -838,32 +1673,945 @@
           <w:szCs w:val="24"/>
         </w:rPr>
       </w:pPr>
-      <w:r>
-        <w:rPr>
-          <w:rFonts w:ascii="Times New Roman" w:hAnsi="Times New Roman" w:cs="Times New Roman"/>
-          <w:sz w:val="24"/>
-          <w:szCs w:val="24"/>
-        </w:rPr>
-        <w:t>The @</w:t>
-      </w:r>
-      <w:proofErr w:type="gramStart"/>
-      <w:r>
-        <w:rPr>
-          <w:rFonts w:ascii="Times New Roman" w:hAnsi="Times New Roman" w:cs="Times New Roman"/>
-          <w:sz w:val="24"/>
-          <w:szCs w:val="24"/>
-        </w:rPr>
-        <w:t>Input(</w:t>
-      </w:r>
-      <w:proofErr w:type="gramEnd"/>
-      <w:r>
-        <w:rPr>
-          <w:rFonts w:ascii="Times New Roman" w:hAnsi="Times New Roman" w:cs="Times New Roman"/>
-          <w:sz w:val="24"/>
-          <w:szCs w:val="24"/>
-        </w:rPr>
-        <w:t xml:space="preserve">) decorator tells us that </w:t>
-      </w:r>
+    </w:p>
+    <w:p>
+      <w:pPr>
+        <w:pStyle w:val="ListParagraph"/>
+        <w:numPr>
+          <w:ilvl w:val="0"/>
+          <w:numId w:val="3"/>
+        </w:numPr>
+        <w:rPr>
+          <w:rFonts w:ascii="Times New Roman" w:hAnsi="Times New Roman" w:cs="Times New Roman"/>
+          <w:b/>
+          <w:bCs/>
+          <w:sz w:val="24"/>
+          <w:szCs w:val="24"/>
+        </w:rPr>
+      </w:pPr>
+      <w:r>
+        <w:rPr>
+          <w:rFonts w:ascii="Times New Roman" w:hAnsi="Times New Roman" w:cs="Times New Roman"/>
+          <w:sz w:val="24"/>
+          <w:szCs w:val="24"/>
+        </w:rPr>
+        <w:t>npx ng generate component Loading –skip-tests –dry-run</w:t>
+      </w:r>
+    </w:p>
+    <w:p>
+      <w:pPr>
+        <w:pStyle w:val="ListParagraph"/>
+        <w:numPr>
+          <w:ilvl w:val="0"/>
+          <w:numId w:val="3"/>
+        </w:numPr>
+        <w:rPr>
+          <w:rFonts w:ascii="Times New Roman" w:hAnsi="Times New Roman" w:cs="Times New Roman"/>
+          <w:b/>
+          <w:bCs/>
+          <w:sz w:val="24"/>
+          <w:szCs w:val="24"/>
+        </w:rPr>
+      </w:pPr>
+      <w:r>
+        <w:rPr>
+          <w:rFonts w:ascii="Times New Roman" w:hAnsi="Times New Roman" w:cs="Times New Roman"/>
+          <w:sz w:val="24"/>
+          <w:szCs w:val="24"/>
+        </w:rPr>
+        <w:t>ng serve &lt;options…&gt;</w:t>
+      </w:r>
+    </w:p>
+    <w:p>
+      <w:pPr>
+        <w:numPr>
+          <w:ilvl w:val="0"/>
+          <w:numId w:val="13"/>
+        </w:numPr>
+        <w:spacing w:before="100" w:beforeAutospacing="1" w:after="240" w:line="240" w:lineRule="auto"/>
+        <w:rPr>
+          <w:rFonts w:ascii="Lato" w:eastAsia="Times New Roman" w:hAnsi="Lato" w:cs="Times New Roman"/>
+          <w:color w:val="000000"/>
+          <w:kern w:val="0"/>
+          <w:sz w:val="24"/>
+          <w:szCs w:val="24"/>
+          <w:lang w:val="en-IN" w:eastAsia="en-IN"/>
+          <w14:ligatures w14:val="none"/>
+        </w:rPr>
+      </w:pPr>
+      <w:r>
+        <w:rPr>
+          <w:rFonts w:ascii="Courier New" w:eastAsia="Times New Roman" w:hAnsi="Courier New" w:cs="Courier New"/>
+          <w:color w:val="000000"/>
+          <w:kern w:val="0"/>
+          <w:sz w:val="20"/>
+          <w:szCs w:val="20"/>
+          <w:lang w:val="en-IN" w:eastAsia="en-IN"/>
+          <w14:ligatures w14:val="none"/>
+        </w:rPr>
+        <w:t>--host</w:t>
+      </w:r>
+      <w:r>
+        <w:rPr>
+          <w:rFonts w:ascii="Lato" w:eastAsia="Times New Roman" w:hAnsi="Lato" w:cs="Times New Roman"/>
+          <w:color w:val="000000"/>
+          <w:kern w:val="0"/>
+          <w:sz w:val="24"/>
+          <w:szCs w:val="24"/>
+          <w:lang w:val="en-IN" w:eastAsia="en-IN"/>
+          <w14:ligatures w14:val="none"/>
+        </w:rPr>
+        <w:t> (String): Allows you to change the host being served.</w:t>
+      </w:r>
+    </w:p>
+    <w:p>
+      <w:pPr>
+        <w:numPr>
+          <w:ilvl w:val="0"/>
+          <w:numId w:val="13"/>
+        </w:numPr>
+        <w:spacing w:before="100" w:beforeAutospacing="1" w:after="240" w:line="240" w:lineRule="auto"/>
+        <w:rPr>
+          <w:rFonts w:ascii="Lato" w:eastAsia="Times New Roman" w:hAnsi="Lato" w:cs="Times New Roman"/>
+          <w:color w:val="000000"/>
+          <w:kern w:val="0"/>
+          <w:sz w:val="24"/>
+          <w:szCs w:val="24"/>
+          <w:lang w:val="en-IN" w:eastAsia="en-IN"/>
+          <w14:ligatures w14:val="none"/>
+        </w:rPr>
+      </w:pPr>
+      <w:r>
+        <w:rPr>
+          <w:rFonts w:ascii="Courier New" w:eastAsia="Times New Roman" w:hAnsi="Courier New" w:cs="Courier New"/>
+          <w:color w:val="000000"/>
+          <w:kern w:val="0"/>
+          <w:sz w:val="20"/>
+          <w:szCs w:val="20"/>
+          <w:lang w:val="en-IN" w:eastAsia="en-IN"/>
+          <w14:ligatures w14:val="none"/>
+        </w:rPr>
+        <w:t>--port</w:t>
+      </w:r>
+      <w:r>
+        <w:rPr>
+          <w:rFonts w:ascii="Lato" w:eastAsia="Times New Roman" w:hAnsi="Lato" w:cs="Times New Roman"/>
+          <w:color w:val="000000"/>
+          <w:kern w:val="0"/>
+          <w:sz w:val="24"/>
+          <w:szCs w:val="24"/>
+          <w:lang w:val="en-IN" w:eastAsia="en-IN"/>
+          <w14:ligatures w14:val="none"/>
+        </w:rPr>
+        <w:t> (Number): Allows you to override the port served.</w:t>
+      </w:r>
+    </w:p>
+    <w:p>
+      <w:pPr>
+        <w:numPr>
+          <w:ilvl w:val="0"/>
+          <w:numId w:val="13"/>
+        </w:numPr>
+        <w:spacing w:before="100" w:beforeAutospacing="1" w:after="240" w:line="240" w:lineRule="auto"/>
+        <w:rPr>
+          <w:rFonts w:ascii="Lato" w:eastAsia="Times New Roman" w:hAnsi="Lato" w:cs="Times New Roman"/>
+          <w:color w:val="000000"/>
+          <w:kern w:val="0"/>
+          <w:sz w:val="24"/>
+          <w:szCs w:val="24"/>
+          <w:lang w:val="en-IN" w:eastAsia="en-IN"/>
+          <w14:ligatures w14:val="none"/>
+        </w:rPr>
+      </w:pPr>
+      <w:r>
+        <w:rPr>
+          <w:rFonts w:ascii="Courier New" w:eastAsia="Times New Roman" w:hAnsi="Courier New" w:cs="Courier New"/>
+          <w:color w:val="000000"/>
+          <w:kern w:val="0"/>
+          <w:sz w:val="20"/>
+          <w:szCs w:val="20"/>
+          <w:lang w:val="en-IN" w:eastAsia="en-IN"/>
+          <w14:ligatures w14:val="none"/>
+        </w:rPr>
+        <w:t>--open</w:t>
+      </w:r>
+      <w:r>
+        <w:rPr>
+          <w:rFonts w:ascii="Lato" w:eastAsia="Times New Roman" w:hAnsi="Lato" w:cs="Times New Roman"/>
+          <w:color w:val="000000"/>
+          <w:kern w:val="0"/>
+          <w:sz w:val="24"/>
+          <w:szCs w:val="24"/>
+          <w:lang w:val="en-IN" w:eastAsia="en-IN"/>
+          <w14:ligatures w14:val="none"/>
+        </w:rPr>
+        <w:t>: Causes the CLI to open your default browser automatically.</w:t>
+      </w:r>
+    </w:p>
+    <w:p>
+      <w:pPr>
+        <w:pStyle w:val="ListParagraph"/>
+        <w:numPr>
+          <w:ilvl w:val="0"/>
+          <w:numId w:val="14"/>
+        </w:numPr>
+        <w:spacing w:before="100" w:beforeAutospacing="1" w:after="240" w:line="240" w:lineRule="auto"/>
+        <w:rPr>
+          <w:rFonts w:ascii="Lato" w:eastAsia="Times New Roman" w:hAnsi="Lato" w:cs="Times New Roman"/>
+          <w:color w:val="000000"/>
+          <w:kern w:val="0"/>
+          <w:sz w:val="24"/>
+          <w:szCs w:val="24"/>
+          <w:lang w:val="en-IN" w:eastAsia="en-IN"/>
+          <w14:ligatures w14:val="none"/>
+        </w:rPr>
+      </w:pPr>
+      <w:r>
+        <w:rPr>
+          <w:rFonts w:ascii="Lato" w:eastAsia="Times New Roman" w:hAnsi="Lato" w:cs="Times New Roman"/>
+          <w:color w:val="000000"/>
+          <w:kern w:val="0"/>
+          <w:sz w:val="24"/>
+          <w:szCs w:val="24"/>
+          <w:lang w:val="en-IN" w:eastAsia="en-IN"/>
+          <w14:ligatures w14:val="none"/>
+        </w:rPr>
+        <w:t xml:space="preserve">ng serve </w:t>
+      </w:r>
+      <w:r>
+        <w:rPr>
+          <w:rFonts w:ascii="Lato" w:eastAsia="Times New Roman" w:hAnsi="Lato" w:cs="Times New Roman"/>
+          <w:color w:val="000000"/>
+          <w:kern w:val="0"/>
+          <w:sz w:val="24"/>
+          <w:szCs w:val="24"/>
+          <w:lang w:val="en-IN" w:eastAsia="en-IN"/>
+          <w14:ligatures w14:val="none"/>
+        </w:rPr>
+        <w:sym w:font="Wingdings" w:char="F0E0"/>
+      </w:r>
+      <w:r>
+        <w:rPr>
+          <w:rFonts w:ascii="Lato" w:eastAsia="Times New Roman" w:hAnsi="Lato" w:cs="Times New Roman"/>
+          <w:color w:val="000000"/>
+          <w:kern w:val="0"/>
+          <w:sz w:val="24"/>
+          <w:szCs w:val="24"/>
+          <w:lang w:val="en-IN" w:eastAsia="en-IN"/>
+          <w14:ligatures w14:val="none"/>
+        </w:rPr>
+        <w:t xml:space="preserve"> displays or serves the output from memory not from disk. </w:t>
+      </w:r>
+    </w:p>
+    <w:p>
+      <w:pPr>
+        <w:pStyle w:val="ListParagraph"/>
+        <w:numPr>
+          <w:ilvl w:val="0"/>
+          <w:numId w:val="3"/>
+        </w:numPr>
+        <w:rPr>
+          <w:rFonts w:ascii="Times New Roman" w:hAnsi="Times New Roman" w:cs="Times New Roman"/>
+          <w:b/>
+          <w:bCs/>
+          <w:sz w:val="24"/>
+          <w:szCs w:val="24"/>
+        </w:rPr>
+      </w:pPr>
+      <w:r>
+        <w:rPr>
+          <w:rFonts w:ascii="Times New Roman" w:hAnsi="Times New Roman" w:cs="Times New Roman"/>
+          <w:sz w:val="24"/>
+          <w:szCs w:val="24"/>
+        </w:rPr>
+        <w:t xml:space="preserve">The @Input() decorator tells us </w:t>
+      </w:r>
+      <w:r>
+        <w:rPr>
+          <w:rFonts w:ascii="Times New Roman" w:hAnsi="Times New Roman" w:cs="Times New Roman"/>
+          <w:sz w:val="24"/>
+          <w:szCs w:val="24"/>
+        </w:rPr>
+        <w:t>Angular to expose the variable denoted with @Input() decorator as an attribute tag for the HTML element.</w:t>
+      </w:r>
+    </w:p>
+    <w:p>
+      <w:pPr>
+        <w:pStyle w:val="ListParagraph"/>
+        <w:numPr>
+          <w:ilvl w:val="0"/>
+          <w:numId w:val="3"/>
+        </w:numPr>
+        <w:rPr>
+          <w:rFonts w:ascii="Times New Roman" w:hAnsi="Times New Roman" w:cs="Times New Roman"/>
+          <w:b/>
+          <w:bCs/>
+          <w:sz w:val="24"/>
+          <w:szCs w:val="24"/>
+        </w:rPr>
+      </w:pPr>
+      <w:r>
+        <w:rPr>
+          <w:rFonts w:ascii="Times New Roman" w:hAnsi="Times New Roman" w:cs="Times New Roman"/>
+          <w:b/>
+          <w:bCs/>
+          <w:sz w:val="24"/>
+          <w:szCs w:val="24"/>
+        </w:rPr>
+        <w:t>Guards:</w:t>
+      </w:r>
+    </w:p>
+    <w:p>
+      <w:pPr>
+        <w:pStyle w:val="ListParagraph"/>
+        <w:numPr>
+          <w:ilvl w:val="1"/>
+          <w:numId w:val="3"/>
+        </w:numPr>
+        <w:rPr>
+          <w:rFonts w:ascii="Times New Roman" w:hAnsi="Times New Roman" w:cs="Times New Roman"/>
+          <w:b/>
+          <w:bCs/>
+          <w:sz w:val="24"/>
+          <w:szCs w:val="24"/>
+        </w:rPr>
+      </w:pPr>
+      <w:r>
+        <w:rPr>
+          <w:rFonts w:ascii="Times New Roman" w:hAnsi="Times New Roman" w:cs="Times New Roman"/>
+          <w:b/>
+          <w:bCs/>
+          <w:sz w:val="24"/>
+          <w:szCs w:val="24"/>
+        </w:rPr>
+        <w:t xml:space="preserve">Route Guard </w:t>
+      </w:r>
+      <w:r>
+        <w:rPr>
+          <w:rFonts w:ascii="Times New Roman" w:hAnsi="Times New Roman" w:cs="Times New Roman"/>
+          <w:b/>
+          <w:bCs/>
+          <w:sz w:val="24"/>
+          <w:szCs w:val="24"/>
+        </w:rPr>
+        <w:sym w:font="Wingdings" w:char="F0E0"/>
+      </w:r>
+      <w:r>
+        <w:rPr>
+          <w:rFonts w:ascii="Times New Roman" w:hAnsi="Times New Roman" w:cs="Times New Roman"/>
+          <w:b/>
+          <w:bCs/>
+          <w:sz w:val="24"/>
+          <w:szCs w:val="24"/>
+        </w:rPr>
+        <w:t xml:space="preserve"> </w:t>
+      </w:r>
+      <w:r>
+        <w:rPr>
+          <w:rFonts w:ascii="Times New Roman" w:hAnsi="Times New Roman" w:cs="Times New Roman"/>
+          <w:sz w:val="24"/>
+          <w:szCs w:val="24"/>
+        </w:rPr>
+        <w:t xml:space="preserve">It acts a gatekeeper to decide whether navigation to a requested route is permissible or can it be </w:t>
+      </w:r>
+      <w:r>
+        <w:rPr>
+          <w:rFonts w:ascii="Times New Roman" w:hAnsi="Times New Roman" w:cs="Times New Roman"/>
+          <w:sz w:val="24"/>
+          <w:szCs w:val="24"/>
+        </w:rPr>
+        <w:t>blocked</w:t>
+      </w:r>
+      <w:r>
+        <w:rPr>
+          <w:rFonts w:ascii="Times New Roman" w:hAnsi="Times New Roman" w:cs="Times New Roman"/>
+          <w:sz w:val="24"/>
+          <w:szCs w:val="24"/>
+        </w:rPr>
+        <w:t>.</w:t>
+      </w:r>
+      <w:r>
+        <w:rPr>
+          <w:rFonts w:ascii="Times New Roman" w:hAnsi="Times New Roman" w:cs="Times New Roman"/>
+          <w:sz w:val="24"/>
+          <w:szCs w:val="24"/>
+        </w:rPr>
+        <w:t xml:space="preserve"> Guards are basically functions that do the below :</w:t>
+      </w:r>
+    </w:p>
+    <w:p>
+      <w:pPr>
+        <w:pStyle w:val="ListParagraph"/>
+        <w:numPr>
+          <w:ilvl w:val="2"/>
+          <w:numId w:val="3"/>
+        </w:numPr>
+        <w:rPr>
+          <w:rFonts w:ascii="Times New Roman" w:hAnsi="Times New Roman" w:cs="Times New Roman"/>
+          <w:b/>
+          <w:bCs/>
+          <w:sz w:val="24"/>
+          <w:szCs w:val="24"/>
+        </w:rPr>
+      </w:pPr>
+      <w:r>
+        <w:rPr>
+          <w:rFonts w:ascii="Times New Roman" w:hAnsi="Times New Roman" w:cs="Times New Roman"/>
+          <w:b/>
+          <w:bCs/>
+          <w:sz w:val="24"/>
+          <w:szCs w:val="24"/>
+        </w:rPr>
+        <w:t xml:space="preserve">Value Proposition: </w:t>
+      </w:r>
+    </w:p>
+    <w:p>
+      <w:pPr>
+        <w:pStyle w:val="ListParagraph"/>
+        <w:numPr>
+          <w:ilvl w:val="3"/>
+          <w:numId w:val="3"/>
+        </w:numPr>
+        <w:rPr>
+          <w:rFonts w:ascii="Times New Roman" w:hAnsi="Times New Roman" w:cs="Times New Roman"/>
+          <w:b/>
+          <w:bCs/>
+          <w:i/>
+          <w:iCs/>
+          <w:sz w:val="24"/>
+          <w:szCs w:val="24"/>
+        </w:rPr>
+      </w:pPr>
+      <w:r>
+        <w:rPr>
+          <w:rFonts w:ascii="Times New Roman" w:hAnsi="Times New Roman" w:cs="Times New Roman"/>
+          <w:i/>
+          <w:iCs/>
+          <w:sz w:val="24"/>
+          <w:szCs w:val="24"/>
+        </w:rPr>
+        <w:t>User Access Control</w:t>
+      </w:r>
+      <w:r>
+        <w:rPr>
+          <w:rFonts w:ascii="Times New Roman" w:hAnsi="Times New Roman" w:cs="Times New Roman"/>
+          <w:i/>
+          <w:iCs/>
+          <w:sz w:val="24"/>
+          <w:szCs w:val="24"/>
+        </w:rPr>
+        <w:t xml:space="preserve"> </w:t>
+      </w:r>
+      <w:r>
+        <w:rPr>
+          <w:rFonts w:ascii="Times New Roman" w:hAnsi="Times New Roman" w:cs="Times New Roman"/>
+          <w:sz w:val="24"/>
+          <w:szCs w:val="24"/>
+        </w:rPr>
+        <w:t>: Guards can control to display the page or component based on user’s role and permissions.</w:t>
+      </w:r>
+    </w:p>
+    <w:p>
+      <w:pPr>
+        <w:pStyle w:val="ListParagraph"/>
+        <w:numPr>
+          <w:ilvl w:val="3"/>
+          <w:numId w:val="3"/>
+        </w:numPr>
+        <w:rPr>
+          <w:rFonts w:ascii="Times New Roman" w:hAnsi="Times New Roman" w:cs="Times New Roman"/>
+          <w:b/>
+          <w:bCs/>
+          <w:i/>
+          <w:iCs/>
+          <w:sz w:val="24"/>
+          <w:szCs w:val="24"/>
+        </w:rPr>
+      </w:pPr>
+      <w:r>
+        <w:rPr>
+          <w:rFonts w:ascii="Times New Roman" w:hAnsi="Times New Roman" w:cs="Times New Roman"/>
+          <w:i/>
+          <w:iCs/>
+          <w:sz w:val="24"/>
+          <w:szCs w:val="24"/>
+        </w:rPr>
+        <w:t xml:space="preserve">Data Protection </w:t>
+      </w:r>
+      <w:r>
+        <w:rPr>
+          <w:rFonts w:ascii="Times New Roman" w:hAnsi="Times New Roman" w:cs="Times New Roman"/>
+          <w:sz w:val="24"/>
+          <w:szCs w:val="24"/>
+        </w:rPr>
+        <w:t>: When user navigates from one page to another guards can protect the data from being lost.</w:t>
+      </w:r>
+    </w:p>
+    <w:p>
+      <w:pPr>
+        <w:pStyle w:val="ListParagraph"/>
+        <w:numPr>
+          <w:ilvl w:val="3"/>
+          <w:numId w:val="3"/>
+        </w:numPr>
+        <w:rPr>
+          <w:rFonts w:ascii="Times New Roman" w:hAnsi="Times New Roman" w:cs="Times New Roman"/>
+          <w:b/>
+          <w:bCs/>
+          <w:i/>
+          <w:iCs/>
+          <w:sz w:val="24"/>
+          <w:szCs w:val="24"/>
+        </w:rPr>
+      </w:pPr>
+      <w:r>
+        <w:rPr>
+          <w:rFonts w:ascii="Times New Roman" w:hAnsi="Times New Roman" w:cs="Times New Roman"/>
+          <w:i/>
+          <w:iCs/>
+          <w:sz w:val="24"/>
+          <w:szCs w:val="24"/>
+        </w:rPr>
+        <w:t xml:space="preserve">Load Optimization </w:t>
+      </w:r>
+      <w:r>
+        <w:rPr>
+          <w:rFonts w:ascii="Times New Roman" w:hAnsi="Times New Roman" w:cs="Times New Roman"/>
+          <w:sz w:val="24"/>
+          <w:szCs w:val="24"/>
+        </w:rPr>
+        <w:t>: Guards can prevent lazy loaded modules from loading until certain conditions are met.</w:t>
+      </w:r>
+    </w:p>
+    <w:p>
+      <w:pPr>
+        <w:pStyle w:val="ListParagraph"/>
+        <w:numPr>
+          <w:ilvl w:val="3"/>
+          <w:numId w:val="3"/>
+        </w:numPr>
+        <w:rPr>
+          <w:rFonts w:ascii="Times New Roman" w:hAnsi="Times New Roman" w:cs="Times New Roman"/>
+          <w:b/>
+          <w:bCs/>
+          <w:i/>
+          <w:iCs/>
+          <w:sz w:val="24"/>
+          <w:szCs w:val="24"/>
+        </w:rPr>
+      </w:pPr>
+      <w:r>
+        <w:rPr>
+          <w:rFonts w:ascii="Times New Roman" w:hAnsi="Times New Roman" w:cs="Times New Roman"/>
+          <w:i/>
+          <w:iCs/>
+          <w:sz w:val="24"/>
+          <w:szCs w:val="24"/>
+        </w:rPr>
+        <w:t>Data Pre</w:t>
+      </w:r>
+      <w:r>
+        <w:rPr>
+          <w:rFonts w:ascii="Times New Roman" w:hAnsi="Times New Roman" w:cs="Times New Roman"/>
+          <w:b/>
+          <w:bCs/>
+          <w:i/>
+          <w:iCs/>
+          <w:sz w:val="24"/>
+          <w:szCs w:val="24"/>
+        </w:rPr>
+        <w:t>-</w:t>
+      </w:r>
+      <w:r>
+        <w:rPr>
+          <w:rFonts w:ascii="Times New Roman" w:hAnsi="Times New Roman" w:cs="Times New Roman"/>
+          <w:i/>
+          <w:iCs/>
+          <w:sz w:val="24"/>
+          <w:szCs w:val="24"/>
+        </w:rPr>
+        <w:t xml:space="preserve">Fetching </w:t>
+      </w:r>
+      <w:r>
+        <w:rPr>
+          <w:rFonts w:ascii="Times New Roman" w:hAnsi="Times New Roman" w:cs="Times New Roman"/>
+          <w:sz w:val="24"/>
+          <w:szCs w:val="24"/>
+        </w:rPr>
+        <w:t xml:space="preserve">: Guards can fetch the data required for specific route in advance using </w:t>
+      </w:r>
+      <w:r>
+        <w:rPr>
+          <w:rFonts w:ascii="Times New Roman" w:hAnsi="Times New Roman" w:cs="Times New Roman"/>
+          <w:i/>
+          <w:iCs/>
+          <w:sz w:val="24"/>
+          <w:szCs w:val="24"/>
+        </w:rPr>
+        <w:t>Resolve</w:t>
+      </w:r>
+      <w:r>
+        <w:rPr>
+          <w:rFonts w:ascii="Times New Roman" w:hAnsi="Times New Roman" w:cs="Times New Roman"/>
+          <w:sz w:val="24"/>
+          <w:szCs w:val="24"/>
+        </w:rPr>
+        <w:t xml:space="preserve"> Guards.</w:t>
+      </w:r>
+    </w:p>
+    <w:p>
+      <w:pPr>
+        <w:pStyle w:val="ListParagraph"/>
+        <w:numPr>
+          <w:ilvl w:val="0"/>
+          <w:numId w:val="16"/>
+        </w:numPr>
+        <w:rPr>
+          <w:rFonts w:ascii="Times New Roman" w:hAnsi="Times New Roman" w:cs="Times New Roman"/>
+          <w:b/>
+          <w:bCs/>
+          <w:sz w:val="24"/>
+          <w:szCs w:val="24"/>
+        </w:rPr>
+      </w:pPr>
+      <w:r>
+        <w:rPr>
+          <w:rFonts w:ascii="Times New Roman" w:hAnsi="Times New Roman" w:cs="Times New Roman"/>
+          <w:b/>
+          <w:bCs/>
+          <w:sz w:val="24"/>
+          <w:szCs w:val="24"/>
+        </w:rPr>
+        <w:t>Data Binding:</w:t>
+      </w:r>
+    </w:p>
+    <w:p>
+      <w:pPr>
+        <w:pStyle w:val="ListParagraph"/>
+        <w:numPr>
+          <w:ilvl w:val="1"/>
+          <w:numId w:val="16"/>
+        </w:numPr>
+        <w:rPr>
+          <w:rFonts w:ascii="Times New Roman" w:hAnsi="Times New Roman" w:cs="Times New Roman"/>
+          <w:b/>
+          <w:bCs/>
+          <w:sz w:val="24"/>
+          <w:szCs w:val="24"/>
+        </w:rPr>
+      </w:pPr>
+      <w:r>
+        <w:rPr>
+          <w:rFonts w:ascii="Times New Roman" w:hAnsi="Times New Roman" w:cs="Times New Roman"/>
+          <w:sz w:val="24"/>
+          <w:szCs w:val="24"/>
+        </w:rPr>
+        <w:t>D</w:t>
+      </w:r>
+      <w:r>
+        <w:rPr>
+          <w:rFonts w:ascii="Times New Roman" w:hAnsi="Times New Roman" w:cs="Times New Roman"/>
+          <w:sz w:val="24"/>
+          <w:szCs w:val="24"/>
+        </w:rPr>
+        <w:t xml:space="preserve">isplaying data </w:t>
+      </w:r>
+      <w:r>
+        <w:rPr>
+          <w:rFonts w:ascii="Times New Roman" w:hAnsi="Times New Roman" w:cs="Times New Roman"/>
+          <w:sz w:val="24"/>
+          <w:szCs w:val="24"/>
+        </w:rPr>
+        <w:t xml:space="preserve">in a template is done using {{ }} braces. </w:t>
+      </w:r>
+      <w:r>
+        <w:rPr>
+          <w:rFonts w:ascii="Times New Roman" w:hAnsi="Times New Roman" w:cs="Times New Roman"/>
+          <w:sz w:val="24"/>
+          <w:szCs w:val="24"/>
+        </w:rPr>
+        <w:t xml:space="preserve">The {{ and }} characters are an example of </w:t>
+      </w:r>
+      <w:r>
+        <w:rPr>
+          <w:rFonts w:ascii="Times New Roman" w:hAnsi="Times New Roman" w:cs="Times New Roman"/>
+          <w:i/>
+          <w:iCs/>
+          <w:sz w:val="24"/>
+          <w:szCs w:val="24"/>
+        </w:rPr>
+        <w:t xml:space="preserve">data binding </w:t>
+      </w:r>
+      <w:r>
+        <w:rPr>
+          <w:rFonts w:ascii="Times New Roman" w:hAnsi="Times New Roman" w:cs="Times New Roman"/>
+          <w:sz w:val="24"/>
+          <w:szCs w:val="24"/>
+        </w:rPr>
+        <w:t>that creates a relationship between templates and data.</w:t>
+      </w:r>
+    </w:p>
+    <w:p>
+      <w:pPr>
+        <w:pStyle w:val="ListParagraph"/>
+        <w:numPr>
+          <w:ilvl w:val="1"/>
+          <w:numId w:val="16"/>
+        </w:numPr>
+        <w:rPr>
+          <w:rFonts w:ascii="Times New Roman" w:hAnsi="Times New Roman" w:cs="Times New Roman"/>
+          <w:b/>
+          <w:bCs/>
+          <w:sz w:val="24"/>
+          <w:szCs w:val="24"/>
+        </w:rPr>
+      </w:pPr>
+      <w:r>
+        <w:rPr>
+          <w:rFonts w:ascii="Times New Roman" w:hAnsi="Times New Roman" w:cs="Times New Roman"/>
+          <w:sz w:val="24"/>
+          <w:szCs w:val="24"/>
+        </w:rPr>
+        <w:t>An Angular component is responsible for managing the template and providing it with the data and logic it needs.</w:t>
+      </w:r>
+    </w:p>
+    <w:p>
+      <w:pPr>
+        <w:pStyle w:val="ListParagraph"/>
+        <w:numPr>
+          <w:ilvl w:val="1"/>
+          <w:numId w:val="16"/>
+        </w:numPr>
+        <w:rPr>
+          <w:rFonts w:ascii="Times New Roman" w:hAnsi="Times New Roman" w:cs="Times New Roman"/>
+          <w:b/>
+          <w:bCs/>
+          <w:sz w:val="24"/>
+          <w:szCs w:val="24"/>
+        </w:rPr>
+      </w:pPr>
+      <w:r>
+        <w:rPr>
+          <w:rFonts w:ascii="Times New Roman" w:hAnsi="Times New Roman" w:cs="Times New Roman"/>
+          <w:b/>
+          <w:bCs/>
+          <w:noProof/>
+          <w:sz w:val="24"/>
+          <w:szCs w:val="24"/>
+        </w:rPr>
+        <w:drawing>
+          <wp:inline distT="0" distB="0" distL="0" distR="0" wp14:anchorId="16CE6C70" wp14:editId="0822B2FF">
+            <wp:extent cx="3284505" cy="304826"/>
+            <wp:effectExtent l="0" t="0" r="0" b="0"/>
+            <wp:docPr id="551914024" name="Picture 1"/>
+            <wp:cNvGraphicFramePr>
+              <a:graphicFrameLocks xmlns:a="http://schemas.openxmlformats.org/drawingml/2006/main" noChangeAspect="1"/>
+            </wp:cNvGraphicFramePr>
+            <a:graphic xmlns:a="http://schemas.openxmlformats.org/drawingml/2006/main">
+              <a:graphicData uri="http://schemas.openxmlformats.org/drawingml/2006/picture">
+                <pic:pic xmlns:pic="http://schemas.openxmlformats.org/drawingml/2006/picture">
+                  <pic:nvPicPr>
+                    <pic:cNvPr id="551914024" name=""/>
+                    <pic:cNvPicPr/>
+                  </pic:nvPicPr>
+                  <pic:blipFill>
+                    <a:blip r:embed="rId9"/>
+                    <a:stretch>
+                      <a:fillRect/>
+                    </a:stretch>
+                  </pic:blipFill>
+                  <pic:spPr>
+                    <a:xfrm>
+                      <a:off x="0" y="0"/>
+                      <a:ext cx="3284505" cy="304826"/>
+                    </a:xfrm>
+                    <a:prstGeom prst="rect">
+                      <a:avLst/>
+                    </a:prstGeom>
+                  </pic:spPr>
+                </pic:pic>
+              </a:graphicData>
+            </a:graphic>
+          </wp:inline>
+        </w:drawing>
+      </w:r>
+      <w:r>
+        <w:rPr>
+          <w:rFonts w:ascii="Times New Roman" w:hAnsi="Times New Roman" w:cs="Times New Roman"/>
+          <w:b/>
+          <w:bCs/>
+          <w:sz w:val="24"/>
+          <w:szCs w:val="24"/>
+        </w:rPr>
+        <w:t xml:space="preserve">  @angular/core </w:t>
+      </w:r>
+      <w:r>
+        <w:rPr>
+          <w:rFonts w:ascii="Times New Roman" w:hAnsi="Times New Roman" w:cs="Times New Roman"/>
+          <w:b/>
+          <w:bCs/>
+          <w:sz w:val="24"/>
+          <w:szCs w:val="24"/>
+        </w:rPr>
+        <w:sym w:font="Wingdings" w:char="F0E0"/>
+      </w:r>
+      <w:r>
+        <w:rPr>
+          <w:rFonts w:ascii="Times New Roman" w:hAnsi="Times New Roman" w:cs="Times New Roman"/>
+          <w:b/>
+          <w:bCs/>
+          <w:sz w:val="24"/>
+          <w:szCs w:val="24"/>
+        </w:rPr>
+        <w:t xml:space="preserve"> </w:t>
+      </w:r>
+      <w:r>
+        <w:rPr>
+          <w:rFonts w:ascii="Times New Roman" w:hAnsi="Times New Roman" w:cs="Times New Roman"/>
+          <w:sz w:val="24"/>
+          <w:szCs w:val="24"/>
+        </w:rPr>
+        <w:t xml:space="preserve">It contains most of the core functionality of Angular including support for components. </w:t>
+      </w:r>
+      <w:r>
+        <w:rPr>
+          <w:rFonts w:ascii="Times New Roman" w:hAnsi="Times New Roman" w:cs="Times New Roman"/>
+          <w:sz w:val="24"/>
+          <w:szCs w:val="24"/>
+        </w:rPr>
+        <w:t xml:space="preserve"> The import statements don’t include file extensions that’s because the relationship between the target of an import and the file that is loaded by the browser is handled by Angular’s build tools.</w:t>
+      </w:r>
+    </w:p>
+    <w:p>
+      <w:pPr>
+        <w:pStyle w:val="ListParagraph"/>
+        <w:numPr>
+          <w:ilvl w:val="1"/>
+          <w:numId w:val="16"/>
+        </w:numPr>
+        <w:rPr>
+          <w:rFonts w:ascii="Times New Roman" w:hAnsi="Times New Roman" w:cs="Times New Roman"/>
+          <w:b/>
+          <w:bCs/>
+          <w:sz w:val="24"/>
+          <w:szCs w:val="24"/>
+        </w:rPr>
+      </w:pPr>
+      <w:r>
+        <w:rPr>
+          <w:rFonts w:ascii="Times New Roman" w:hAnsi="Times New Roman" w:cs="Times New Roman"/>
+          <w:sz w:val="24"/>
+          <w:szCs w:val="24"/>
+        </w:rPr>
+        <w:t xml:space="preserve">The decorator provides metadata for the class. This is a @Component decorator that tells angular that it is a component. </w:t>
+      </w:r>
+    </w:p>
+    <w:p>
+      <w:pPr>
+        <w:pStyle w:val="ListParagraph"/>
+        <w:numPr>
+          <w:ilvl w:val="0"/>
+          <w:numId w:val="16"/>
+        </w:numPr>
+        <w:rPr>
+          <w:rFonts w:ascii="Times New Roman" w:hAnsi="Times New Roman" w:cs="Times New Roman"/>
+          <w:b/>
+          <w:bCs/>
+          <w:sz w:val="24"/>
+          <w:szCs w:val="24"/>
+        </w:rPr>
+      </w:pPr>
+      <w:r>
+        <w:rPr>
+          <w:rFonts w:ascii="Times New Roman" w:hAnsi="Times New Roman" w:cs="Times New Roman"/>
+          <w:b/>
+          <w:bCs/>
+          <w:sz w:val="24"/>
+          <w:szCs w:val="24"/>
+        </w:rPr>
+        <w:t xml:space="preserve">Styles : </w:t>
+      </w:r>
+      <w:r>
+        <w:rPr>
+          <w:rFonts w:ascii="Times New Roman" w:hAnsi="Times New Roman" w:cs="Times New Roman"/>
+          <w:sz w:val="24"/>
+          <w:szCs w:val="24"/>
+        </w:rPr>
+        <w:t xml:space="preserve">For Styling we can use in built ‘Angular Material’ package that many inbuilt modules with styles included. </w:t>
+      </w:r>
+    </w:p>
+    <w:p>
+      <w:pPr>
+        <w:pStyle w:val="ListParagraph"/>
+        <w:numPr>
+          <w:ilvl w:val="1"/>
+          <w:numId w:val="16"/>
+        </w:numPr>
+        <w:rPr>
+          <w:rFonts w:ascii="Times New Roman" w:hAnsi="Times New Roman" w:cs="Times New Roman"/>
+          <w:b/>
+          <w:bCs/>
+          <w:sz w:val="24"/>
+          <w:szCs w:val="24"/>
+        </w:rPr>
+      </w:pPr>
+      <w:r>
+        <w:rPr>
+          <w:rFonts w:ascii="Times New Roman" w:hAnsi="Times New Roman" w:cs="Times New Roman"/>
+          <w:sz w:val="24"/>
+          <w:szCs w:val="24"/>
+        </w:rPr>
+        <w:t>ng add @angular/material@18.1.0 –defaults</w:t>
+      </w:r>
+    </w:p>
+    <w:p>
+      <w:pPr>
+        <w:pStyle w:val="ListParagraph"/>
+        <w:numPr>
+          <w:ilvl w:val="0"/>
+          <w:numId w:val="17"/>
+        </w:numPr>
+        <w:rPr>
+          <w:rFonts w:ascii="Times New Roman" w:hAnsi="Times New Roman" w:cs="Times New Roman"/>
+          <w:b/>
+          <w:bCs/>
+          <w:sz w:val="24"/>
+          <w:szCs w:val="24"/>
+        </w:rPr>
+      </w:pPr>
+    </w:p>
+    <w:p>
+      <w:pPr>
+        <w:rPr>
+          <w:rFonts w:ascii="Times New Roman" w:hAnsi="Times New Roman" w:cs="Times New Roman"/>
+          <w:b/>
+          <w:bCs/>
+          <w:sz w:val="24"/>
+          <w:szCs w:val="24"/>
+        </w:rPr>
+      </w:pPr>
+    </w:p>
+    <w:p>
+      <w:pPr>
+        <w:rPr>
+          <w:rFonts w:ascii="Times New Roman" w:hAnsi="Times New Roman" w:cs="Times New Roman"/>
+          <w:b/>
+          <w:bCs/>
+          <w:sz w:val="24"/>
+          <w:szCs w:val="24"/>
+        </w:rPr>
+      </w:pPr>
+    </w:p>
+    <w:p>
+      <w:pPr>
+        <w:rPr>
+          <w:rFonts w:ascii="Times New Roman" w:hAnsi="Times New Roman" w:cs="Times New Roman"/>
+          <w:b/>
+          <w:bCs/>
+          <w:sz w:val="24"/>
+          <w:szCs w:val="24"/>
+        </w:rPr>
+      </w:pPr>
     </w:p>
     <w:sectPr>
       <w:pgSz w:w="12240" w:h="15840"/>
@@ -878,6 +2626,381 @@
 <file path=word/numbering.xml><?xml version="1.0" encoding="utf-8"?>
 <w:numbering xmlns:wpc="http://schemas.microsoft.com/office/word/2010/wordprocessingCanvas" xmlns:cx="http://schemas.microsoft.com/office/drawing/2014/chartex" xmlns:cx1="http://schemas.microsoft.com/office/drawing/2015/9/8/chartex" xmlns:cx2="http://schemas.microsoft.com/office/drawing/2015/10/21/chartex" xmlns:cx3="http://schemas.microsoft.com/office/drawing/2016/5/9/chartex" xmlns:cx4="http://schemas.microsoft.com/office/drawing/2016/5/10/chartex" xmlns:cx5="http://schemas.microsoft.com/office/drawing/2016/5/11/chartex" xmlns:cx6="http://schemas.microsoft.com/office/drawing/2016/5/12/chartex" xmlns:cx7="http://schemas.microsoft.com/office/drawing/2016/5/13/chartex" xmlns:cx8="http://schemas.microsoft.com/office/drawing/2016/5/14/chartex" xmlns:mc="http://schemas.openxmlformats.org/markup-compatibility/2006" xmlns:aink="http://schemas.microsoft.com/office/drawing/2016/ink" xmlns:am3d="http://schemas.microsoft.com/office/drawing/2017/model3d" xmlns:o="urn:schemas-microsoft-com:office:office" xmlns:oel="http://schemas.microsoft.com/office/2019/extlst" xmlns:r="http://schemas.openxmlformats.org/officeDocument/2006/relationships" xmlns:m="http://schemas.openxmlformats.org/officeDocument/2006/math" xmlns:v="urn:schemas-microsoft-com:vml" xmlns:wp14="http://schemas.microsoft.com/office/word/2010/wordprocessingDrawing" xmlns:wp="http://schemas.openxmlformats.org/drawingml/2006/wordprocessingDrawing" xmlns:w10="urn:schemas-microsoft-com:office:word" xmlns:w="http://schemas.openxmlformats.org/wordprocessingml/2006/main" xmlns:w14="http://schemas.microsoft.com/office/word/2010/wordml" xmlns:w15="http://schemas.microsoft.com/office/word/2012/wordml" xmlns:w16cex="http://schemas.microsoft.com/office/word/2018/wordml/cex" xmlns:w16cid="http://schemas.microsoft.com/office/word/2016/wordml/cid" xmlns:w16="http://schemas.microsoft.com/office/word/2018/wordml" xmlns:w16du="http://schemas.microsoft.com/office/word/2023/wordml/word16du" xmlns:w16sdtdh="http://schemas.microsoft.com/office/word/2020/wordml/sdtdatahash" xmlns:w16se="http://schemas.microsoft.com/office/word/2015/wordml/symex" xmlns:wpg="http://schemas.microsoft.com/office/word/2010/wordprocessingGroup" xmlns:wpi="http://schemas.microsoft.com/office/word/2010/wordprocessingInk" xmlns:wne="http://schemas.microsoft.com/office/word/2006/wordml" xmlns:wps="http://schemas.microsoft.com/office/word/2010/wordprocessingShape" mc:Ignorable="w14 w15 w16se w16cid w16 w16cex w16sdtdh w16du wp14">
   <w:abstractNum w:abstractNumId="0" w15:restartNumberingAfterBreak="0">
+    <w:nsid w:val="054E22DC"/>
+    <w:multiLevelType w:val="multilevel"/>
+    <w:tmpl w:val="3722863A"/>
+    <w:lvl w:ilvl="0">
+      <w:start w:val="1"/>
+      <w:numFmt w:val="bullet"/>
+      <w:lvlText w:val=""/>
+      <w:lvlJc w:val="left"/>
+      <w:pPr>
+        <w:tabs>
+          <w:tab w:val="num" w:pos="720"/>
+        </w:tabs>
+        <w:ind w:left="720" w:hanging="360"/>
+      </w:pPr>
+      <w:rPr>
+        <w:rFonts w:ascii="Symbol" w:hAnsi="Symbol" w:hint="default"/>
+        <w:sz w:val="20"/>
+      </w:rPr>
+    </w:lvl>
+    <w:lvl w:ilvl="1" w:tentative="1">
+      <w:start w:val="1"/>
+      <w:numFmt w:val="bullet"/>
+      <w:lvlText w:val="o"/>
+      <w:lvlJc w:val="left"/>
+      <w:pPr>
+        <w:tabs>
+          <w:tab w:val="num" w:pos="1440"/>
+        </w:tabs>
+        <w:ind w:left="1440" w:hanging="360"/>
+      </w:pPr>
+      <w:rPr>
+        <w:rFonts w:ascii="Courier New" w:hAnsi="Courier New" w:hint="default"/>
+        <w:sz w:val="20"/>
+      </w:rPr>
+    </w:lvl>
+    <w:lvl w:ilvl="2" w:tentative="1">
+      <w:start w:val="1"/>
+      <w:numFmt w:val="bullet"/>
+      <w:lvlText w:val=""/>
+      <w:lvlJc w:val="left"/>
+      <w:pPr>
+        <w:tabs>
+          <w:tab w:val="num" w:pos="2160"/>
+        </w:tabs>
+        <w:ind w:left="2160" w:hanging="360"/>
+      </w:pPr>
+      <w:rPr>
+        <w:rFonts w:ascii="Wingdings" w:hAnsi="Wingdings" w:hint="default"/>
+        <w:sz w:val="20"/>
+      </w:rPr>
+    </w:lvl>
+    <w:lvl w:ilvl="3" w:tentative="1">
+      <w:start w:val="1"/>
+      <w:numFmt w:val="bullet"/>
+      <w:lvlText w:val=""/>
+      <w:lvlJc w:val="left"/>
+      <w:pPr>
+        <w:tabs>
+          <w:tab w:val="num" w:pos="2880"/>
+        </w:tabs>
+        <w:ind w:left="2880" w:hanging="360"/>
+      </w:pPr>
+      <w:rPr>
+        <w:rFonts w:ascii="Wingdings" w:hAnsi="Wingdings" w:hint="default"/>
+        <w:sz w:val="20"/>
+      </w:rPr>
+    </w:lvl>
+    <w:lvl w:ilvl="4" w:tentative="1">
+      <w:start w:val="1"/>
+      <w:numFmt w:val="bullet"/>
+      <w:lvlText w:val=""/>
+      <w:lvlJc w:val="left"/>
+      <w:pPr>
+        <w:tabs>
+          <w:tab w:val="num" w:pos="3600"/>
+        </w:tabs>
+        <w:ind w:left="3600" w:hanging="360"/>
+      </w:pPr>
+      <w:rPr>
+        <w:rFonts w:ascii="Wingdings" w:hAnsi="Wingdings" w:hint="default"/>
+        <w:sz w:val="20"/>
+      </w:rPr>
+    </w:lvl>
+    <w:lvl w:ilvl="5" w:tentative="1">
+      <w:start w:val="1"/>
+      <w:numFmt w:val="bullet"/>
+      <w:lvlText w:val=""/>
+      <w:lvlJc w:val="left"/>
+      <w:pPr>
+        <w:tabs>
+          <w:tab w:val="num" w:pos="4320"/>
+        </w:tabs>
+        <w:ind w:left="4320" w:hanging="360"/>
+      </w:pPr>
+      <w:rPr>
+        <w:rFonts w:ascii="Wingdings" w:hAnsi="Wingdings" w:hint="default"/>
+        <w:sz w:val="20"/>
+      </w:rPr>
+    </w:lvl>
+    <w:lvl w:ilvl="6" w:tentative="1">
+      <w:start w:val="1"/>
+      <w:numFmt w:val="bullet"/>
+      <w:lvlText w:val=""/>
+      <w:lvlJc w:val="left"/>
+      <w:pPr>
+        <w:tabs>
+          <w:tab w:val="num" w:pos="5040"/>
+        </w:tabs>
+        <w:ind w:left="5040" w:hanging="360"/>
+      </w:pPr>
+      <w:rPr>
+        <w:rFonts w:ascii="Wingdings" w:hAnsi="Wingdings" w:hint="default"/>
+        <w:sz w:val="20"/>
+      </w:rPr>
+    </w:lvl>
+    <w:lvl w:ilvl="7" w:tentative="1">
+      <w:start w:val="1"/>
+      <w:numFmt w:val="bullet"/>
+      <w:lvlText w:val=""/>
+      <w:lvlJc w:val="left"/>
+      <w:pPr>
+        <w:tabs>
+          <w:tab w:val="num" w:pos="5760"/>
+        </w:tabs>
+        <w:ind w:left="5760" w:hanging="360"/>
+      </w:pPr>
+      <w:rPr>
+        <w:rFonts w:ascii="Wingdings" w:hAnsi="Wingdings" w:hint="default"/>
+        <w:sz w:val="20"/>
+      </w:rPr>
+    </w:lvl>
+    <w:lvl w:ilvl="8" w:tentative="1">
+      <w:start w:val="1"/>
+      <w:numFmt w:val="bullet"/>
+      <w:lvlText w:val=""/>
+      <w:lvlJc w:val="left"/>
+      <w:pPr>
+        <w:tabs>
+          <w:tab w:val="num" w:pos="6480"/>
+        </w:tabs>
+        <w:ind w:left="6480" w:hanging="360"/>
+      </w:pPr>
+      <w:rPr>
+        <w:rFonts w:ascii="Wingdings" w:hAnsi="Wingdings" w:hint="default"/>
+        <w:sz w:val="20"/>
+      </w:rPr>
+    </w:lvl>
+  </w:abstractNum>
+  <w:abstractNum w:abstractNumId="1" w15:restartNumberingAfterBreak="0">
+    <w:nsid w:val="0DAB17EA"/>
+    <w:multiLevelType w:val="hybridMultilevel"/>
+    <w:tmpl w:val="AA503A4C"/>
+    <w:lvl w:ilvl="0" w:tplc="40090003">
+      <w:start w:val="1"/>
+      <w:numFmt w:val="bullet"/>
+      <w:lvlText w:val="o"/>
+      <w:lvlJc w:val="left"/>
+      <w:pPr>
+        <w:ind w:left="1080" w:hanging="360"/>
+      </w:pPr>
+      <w:rPr>
+        <w:rFonts w:ascii="Courier New" w:hAnsi="Courier New" w:cs="Courier New" w:hint="default"/>
+      </w:rPr>
+    </w:lvl>
+    <w:lvl w:ilvl="1" w:tplc="FFFFFFFF">
+      <w:start w:val="1"/>
+      <w:numFmt w:val="bullet"/>
+      <w:lvlText w:val="o"/>
+      <w:lvlJc w:val="left"/>
+      <w:pPr>
+        <w:ind w:left="1800" w:hanging="360"/>
+      </w:pPr>
+      <w:rPr>
+        <w:rFonts w:ascii="Courier New" w:hAnsi="Courier New" w:cs="Courier New" w:hint="default"/>
+      </w:rPr>
+    </w:lvl>
+    <w:lvl w:ilvl="2" w:tplc="FFFFFFFF" w:tentative="1">
+      <w:start w:val="1"/>
+      <w:numFmt w:val="bullet"/>
+      <w:lvlText w:val=""/>
+      <w:lvlJc w:val="left"/>
+      <w:pPr>
+        <w:ind w:left="2520" w:hanging="360"/>
+      </w:pPr>
+      <w:rPr>
+        <w:rFonts w:ascii="Wingdings" w:hAnsi="Wingdings" w:hint="default"/>
+      </w:rPr>
+    </w:lvl>
+    <w:lvl w:ilvl="3" w:tplc="FFFFFFFF" w:tentative="1">
+      <w:start w:val="1"/>
+      <w:numFmt w:val="bullet"/>
+      <w:lvlText w:val=""/>
+      <w:lvlJc w:val="left"/>
+      <w:pPr>
+        <w:ind w:left="3240" w:hanging="360"/>
+      </w:pPr>
+      <w:rPr>
+        <w:rFonts w:ascii="Symbol" w:hAnsi="Symbol" w:hint="default"/>
+      </w:rPr>
+    </w:lvl>
+    <w:lvl w:ilvl="4" w:tplc="FFFFFFFF" w:tentative="1">
+      <w:start w:val="1"/>
+      <w:numFmt w:val="bullet"/>
+      <w:lvlText w:val="o"/>
+      <w:lvlJc w:val="left"/>
+      <w:pPr>
+        <w:ind w:left="3960" w:hanging="360"/>
+      </w:pPr>
+      <w:rPr>
+        <w:rFonts w:ascii="Courier New" w:hAnsi="Courier New" w:cs="Courier New" w:hint="default"/>
+      </w:rPr>
+    </w:lvl>
+    <w:lvl w:ilvl="5" w:tplc="FFFFFFFF" w:tentative="1">
+      <w:start w:val="1"/>
+      <w:numFmt w:val="bullet"/>
+      <w:lvlText w:val=""/>
+      <w:lvlJc w:val="left"/>
+      <w:pPr>
+        <w:ind w:left="4680" w:hanging="360"/>
+      </w:pPr>
+      <w:rPr>
+        <w:rFonts w:ascii="Wingdings" w:hAnsi="Wingdings" w:hint="default"/>
+      </w:rPr>
+    </w:lvl>
+    <w:lvl w:ilvl="6" w:tplc="FFFFFFFF" w:tentative="1">
+      <w:start w:val="1"/>
+      <w:numFmt w:val="bullet"/>
+      <w:lvlText w:val=""/>
+      <w:lvlJc w:val="left"/>
+      <w:pPr>
+        <w:ind w:left="5400" w:hanging="360"/>
+      </w:pPr>
+      <w:rPr>
+        <w:rFonts w:ascii="Symbol" w:hAnsi="Symbol" w:hint="default"/>
+      </w:rPr>
+    </w:lvl>
+    <w:lvl w:ilvl="7" w:tplc="FFFFFFFF" w:tentative="1">
+      <w:start w:val="1"/>
+      <w:numFmt w:val="bullet"/>
+      <w:lvlText w:val="o"/>
+      <w:lvlJc w:val="left"/>
+      <w:pPr>
+        <w:ind w:left="6120" w:hanging="360"/>
+      </w:pPr>
+      <w:rPr>
+        <w:rFonts w:ascii="Courier New" w:hAnsi="Courier New" w:cs="Courier New" w:hint="default"/>
+      </w:rPr>
+    </w:lvl>
+    <w:lvl w:ilvl="8" w:tplc="FFFFFFFF" w:tentative="1">
+      <w:start w:val="1"/>
+      <w:numFmt w:val="bullet"/>
+      <w:lvlText w:val=""/>
+      <w:lvlJc w:val="left"/>
+      <w:pPr>
+        <w:ind w:left="6840" w:hanging="360"/>
+      </w:pPr>
+      <w:rPr>
+        <w:rFonts w:ascii="Wingdings" w:hAnsi="Wingdings" w:hint="default"/>
+      </w:rPr>
+    </w:lvl>
+  </w:abstractNum>
+  <w:abstractNum w:abstractNumId="2" w15:restartNumberingAfterBreak="0">
+    <w:nsid w:val="211319FC"/>
+    <w:multiLevelType w:val="hybridMultilevel"/>
+    <w:tmpl w:val="12AE0F22"/>
+    <w:lvl w:ilvl="0" w:tplc="40090001">
+      <w:start w:val="1"/>
+      <w:numFmt w:val="bullet"/>
+      <w:lvlText w:val=""/>
+      <w:lvlJc w:val="left"/>
+      <w:pPr>
+        <w:ind w:left="960" w:hanging="360"/>
+      </w:pPr>
+      <w:rPr>
+        <w:rFonts w:ascii="Symbol" w:hAnsi="Symbol" w:hint="default"/>
+      </w:rPr>
+    </w:lvl>
+    <w:lvl w:ilvl="1" w:tplc="40090003" w:tentative="1">
+      <w:start w:val="1"/>
+      <w:numFmt w:val="bullet"/>
+      <w:lvlText w:val="o"/>
+      <w:lvlJc w:val="left"/>
+      <w:pPr>
+        <w:ind w:left="1680" w:hanging="360"/>
+      </w:pPr>
+      <w:rPr>
+        <w:rFonts w:ascii="Courier New" w:hAnsi="Courier New" w:cs="Courier New" w:hint="default"/>
+      </w:rPr>
+    </w:lvl>
+    <w:lvl w:ilvl="2" w:tplc="40090005" w:tentative="1">
+      <w:start w:val="1"/>
+      <w:numFmt w:val="bullet"/>
+      <w:lvlText w:val=""/>
+      <w:lvlJc w:val="left"/>
+      <w:pPr>
+        <w:ind w:left="2400" w:hanging="360"/>
+      </w:pPr>
+      <w:rPr>
+        <w:rFonts w:ascii="Wingdings" w:hAnsi="Wingdings" w:hint="default"/>
+      </w:rPr>
+    </w:lvl>
+    <w:lvl w:ilvl="3" w:tplc="40090001" w:tentative="1">
+      <w:start w:val="1"/>
+      <w:numFmt w:val="bullet"/>
+      <w:lvlText w:val=""/>
+      <w:lvlJc w:val="left"/>
+      <w:pPr>
+        <w:ind w:left="3120" w:hanging="360"/>
+      </w:pPr>
+      <w:rPr>
+        <w:rFonts w:ascii="Symbol" w:hAnsi="Symbol" w:hint="default"/>
+      </w:rPr>
+    </w:lvl>
+    <w:lvl w:ilvl="4" w:tplc="40090003" w:tentative="1">
+      <w:start w:val="1"/>
+      <w:numFmt w:val="bullet"/>
+      <w:lvlText w:val="o"/>
+      <w:lvlJc w:val="left"/>
+      <w:pPr>
+        <w:ind w:left="3840" w:hanging="360"/>
+      </w:pPr>
+      <w:rPr>
+        <w:rFonts w:ascii="Courier New" w:hAnsi="Courier New" w:cs="Courier New" w:hint="default"/>
+      </w:rPr>
+    </w:lvl>
+    <w:lvl w:ilvl="5" w:tplc="40090005" w:tentative="1">
+      <w:start w:val="1"/>
+      <w:numFmt w:val="bullet"/>
+      <w:lvlText w:val=""/>
+      <w:lvlJc w:val="left"/>
+      <w:pPr>
+        <w:ind w:left="4560" w:hanging="360"/>
+      </w:pPr>
+      <w:rPr>
+        <w:rFonts w:ascii="Wingdings" w:hAnsi="Wingdings" w:hint="default"/>
+      </w:rPr>
+    </w:lvl>
+    <w:lvl w:ilvl="6" w:tplc="40090001" w:tentative="1">
+      <w:start w:val="1"/>
+      <w:numFmt w:val="bullet"/>
+      <w:lvlText w:val=""/>
+      <w:lvlJc w:val="left"/>
+      <w:pPr>
+        <w:ind w:left="5280" w:hanging="360"/>
+      </w:pPr>
+      <w:rPr>
+        <w:rFonts w:ascii="Symbol" w:hAnsi="Symbol" w:hint="default"/>
+      </w:rPr>
+    </w:lvl>
+    <w:lvl w:ilvl="7" w:tplc="40090003" w:tentative="1">
+      <w:start w:val="1"/>
+      <w:numFmt w:val="bullet"/>
+      <w:lvlText w:val="o"/>
+      <w:lvlJc w:val="left"/>
+      <w:pPr>
+        <w:ind w:left="6000" w:hanging="360"/>
+      </w:pPr>
+      <w:rPr>
+        <w:rFonts w:ascii="Courier New" w:hAnsi="Courier New" w:cs="Courier New" w:hint="default"/>
+      </w:rPr>
+    </w:lvl>
+    <w:lvl w:ilvl="8" w:tplc="40090005" w:tentative="1">
+      <w:start w:val="1"/>
+      <w:numFmt w:val="bullet"/>
+      <w:lvlText w:val=""/>
+      <w:lvlJc w:val="left"/>
+      <w:pPr>
+        <w:ind w:left="6720" w:hanging="360"/>
+      </w:pPr>
+      <w:rPr>
+        <w:rFonts w:ascii="Wingdings" w:hAnsi="Wingdings" w:hint="default"/>
+      </w:rPr>
+    </w:lvl>
+  </w:abstractNum>
+  <w:abstractNum w:abstractNumId="3" w15:restartNumberingAfterBreak="0">
     <w:nsid w:val="22E5681A"/>
     <w:multiLevelType w:val="hybridMultilevel"/>
     <w:tmpl w:val="82CAE446"/>
@@ -990,8 +3113,1630 @@
       </w:rPr>
     </w:lvl>
   </w:abstractNum>
+  <w:abstractNum w:abstractNumId="4" w15:restartNumberingAfterBreak="0">
+    <w:nsid w:val="336565DC"/>
+    <w:multiLevelType w:val="hybridMultilevel"/>
+    <w:tmpl w:val="6518A6CA"/>
+    <w:lvl w:ilvl="0" w:tplc="40090003">
+      <w:start w:val="1"/>
+      <w:numFmt w:val="bullet"/>
+      <w:lvlText w:val="o"/>
+      <w:lvlJc w:val="left"/>
+      <w:pPr>
+        <w:ind w:left="720" w:hanging="360"/>
+      </w:pPr>
+      <w:rPr>
+        <w:rFonts w:ascii="Courier New" w:hAnsi="Courier New" w:cs="Courier New" w:hint="default"/>
+      </w:rPr>
+    </w:lvl>
+    <w:lvl w:ilvl="1" w:tplc="FFFFFFFF" w:tentative="1">
+      <w:start w:val="1"/>
+      <w:numFmt w:val="bullet"/>
+      <w:lvlText w:val="o"/>
+      <w:lvlJc w:val="left"/>
+      <w:pPr>
+        <w:ind w:left="1440" w:hanging="360"/>
+      </w:pPr>
+      <w:rPr>
+        <w:rFonts w:ascii="Courier New" w:hAnsi="Courier New" w:cs="Courier New" w:hint="default"/>
+      </w:rPr>
+    </w:lvl>
+    <w:lvl w:ilvl="2" w:tplc="FFFFFFFF" w:tentative="1">
+      <w:start w:val="1"/>
+      <w:numFmt w:val="bullet"/>
+      <w:lvlText w:val=""/>
+      <w:lvlJc w:val="left"/>
+      <w:pPr>
+        <w:ind w:left="2160" w:hanging="360"/>
+      </w:pPr>
+      <w:rPr>
+        <w:rFonts w:ascii="Wingdings" w:hAnsi="Wingdings" w:hint="default"/>
+      </w:rPr>
+    </w:lvl>
+    <w:lvl w:ilvl="3" w:tplc="FFFFFFFF" w:tentative="1">
+      <w:start w:val="1"/>
+      <w:numFmt w:val="bullet"/>
+      <w:lvlText w:val=""/>
+      <w:lvlJc w:val="left"/>
+      <w:pPr>
+        <w:ind w:left="2880" w:hanging="360"/>
+      </w:pPr>
+      <w:rPr>
+        <w:rFonts w:ascii="Symbol" w:hAnsi="Symbol" w:hint="default"/>
+      </w:rPr>
+    </w:lvl>
+    <w:lvl w:ilvl="4" w:tplc="FFFFFFFF" w:tentative="1">
+      <w:start w:val="1"/>
+      <w:numFmt w:val="bullet"/>
+      <w:lvlText w:val="o"/>
+      <w:lvlJc w:val="left"/>
+      <w:pPr>
+        <w:ind w:left="3600" w:hanging="360"/>
+      </w:pPr>
+      <w:rPr>
+        <w:rFonts w:ascii="Courier New" w:hAnsi="Courier New" w:cs="Courier New" w:hint="default"/>
+      </w:rPr>
+    </w:lvl>
+    <w:lvl w:ilvl="5" w:tplc="FFFFFFFF" w:tentative="1">
+      <w:start w:val="1"/>
+      <w:numFmt w:val="bullet"/>
+      <w:lvlText w:val=""/>
+      <w:lvlJc w:val="left"/>
+      <w:pPr>
+        <w:ind w:left="4320" w:hanging="360"/>
+      </w:pPr>
+      <w:rPr>
+        <w:rFonts w:ascii="Wingdings" w:hAnsi="Wingdings" w:hint="default"/>
+      </w:rPr>
+    </w:lvl>
+    <w:lvl w:ilvl="6" w:tplc="FFFFFFFF" w:tentative="1">
+      <w:start w:val="1"/>
+      <w:numFmt w:val="bullet"/>
+      <w:lvlText w:val=""/>
+      <w:lvlJc w:val="left"/>
+      <w:pPr>
+        <w:ind w:left="5040" w:hanging="360"/>
+      </w:pPr>
+      <w:rPr>
+        <w:rFonts w:ascii="Symbol" w:hAnsi="Symbol" w:hint="default"/>
+      </w:rPr>
+    </w:lvl>
+    <w:lvl w:ilvl="7" w:tplc="FFFFFFFF" w:tentative="1">
+      <w:start w:val="1"/>
+      <w:numFmt w:val="bullet"/>
+      <w:lvlText w:val="o"/>
+      <w:lvlJc w:val="left"/>
+      <w:pPr>
+        <w:ind w:left="5760" w:hanging="360"/>
+      </w:pPr>
+      <w:rPr>
+        <w:rFonts w:ascii="Courier New" w:hAnsi="Courier New" w:cs="Courier New" w:hint="default"/>
+      </w:rPr>
+    </w:lvl>
+    <w:lvl w:ilvl="8" w:tplc="FFFFFFFF" w:tentative="1">
+      <w:start w:val="1"/>
+      <w:numFmt w:val="bullet"/>
+      <w:lvlText w:val=""/>
+      <w:lvlJc w:val="left"/>
+      <w:pPr>
+        <w:ind w:left="6480" w:hanging="360"/>
+      </w:pPr>
+      <w:rPr>
+        <w:rFonts w:ascii="Wingdings" w:hAnsi="Wingdings" w:hint="default"/>
+      </w:rPr>
+    </w:lvl>
+  </w:abstractNum>
+  <w:abstractNum w:abstractNumId="5" w15:restartNumberingAfterBreak="0">
+    <w:nsid w:val="383E6BF4"/>
+    <w:multiLevelType w:val="hybridMultilevel"/>
+    <w:tmpl w:val="7138EEC0"/>
+    <w:lvl w:ilvl="0" w:tplc="40090003">
+      <w:start w:val="1"/>
+      <w:numFmt w:val="bullet"/>
+      <w:lvlText w:val="o"/>
+      <w:lvlJc w:val="left"/>
+      <w:pPr>
+        <w:ind w:left="720" w:hanging="360"/>
+      </w:pPr>
+      <w:rPr>
+        <w:rFonts w:ascii="Courier New" w:hAnsi="Courier New" w:cs="Courier New" w:hint="default"/>
+      </w:rPr>
+    </w:lvl>
+    <w:lvl w:ilvl="1" w:tplc="40090003" w:tentative="1">
+      <w:start w:val="1"/>
+      <w:numFmt w:val="bullet"/>
+      <w:lvlText w:val="o"/>
+      <w:lvlJc w:val="left"/>
+      <w:pPr>
+        <w:ind w:left="1440" w:hanging="360"/>
+      </w:pPr>
+      <w:rPr>
+        <w:rFonts w:ascii="Courier New" w:hAnsi="Courier New" w:cs="Courier New" w:hint="default"/>
+      </w:rPr>
+    </w:lvl>
+    <w:lvl w:ilvl="2" w:tplc="40090005" w:tentative="1">
+      <w:start w:val="1"/>
+      <w:numFmt w:val="bullet"/>
+      <w:lvlText w:val=""/>
+      <w:lvlJc w:val="left"/>
+      <w:pPr>
+        <w:ind w:left="2160" w:hanging="360"/>
+      </w:pPr>
+      <w:rPr>
+        <w:rFonts w:ascii="Wingdings" w:hAnsi="Wingdings" w:hint="default"/>
+      </w:rPr>
+    </w:lvl>
+    <w:lvl w:ilvl="3" w:tplc="40090001" w:tentative="1">
+      <w:start w:val="1"/>
+      <w:numFmt w:val="bullet"/>
+      <w:lvlText w:val=""/>
+      <w:lvlJc w:val="left"/>
+      <w:pPr>
+        <w:ind w:left="2880" w:hanging="360"/>
+      </w:pPr>
+      <w:rPr>
+        <w:rFonts w:ascii="Symbol" w:hAnsi="Symbol" w:hint="default"/>
+      </w:rPr>
+    </w:lvl>
+    <w:lvl w:ilvl="4" w:tplc="40090003" w:tentative="1">
+      <w:start w:val="1"/>
+      <w:numFmt w:val="bullet"/>
+      <w:lvlText w:val="o"/>
+      <w:lvlJc w:val="left"/>
+      <w:pPr>
+        <w:ind w:left="3600" w:hanging="360"/>
+      </w:pPr>
+      <w:rPr>
+        <w:rFonts w:ascii="Courier New" w:hAnsi="Courier New" w:cs="Courier New" w:hint="default"/>
+      </w:rPr>
+    </w:lvl>
+    <w:lvl w:ilvl="5" w:tplc="40090005" w:tentative="1">
+      <w:start w:val="1"/>
+      <w:numFmt w:val="bullet"/>
+      <w:lvlText w:val=""/>
+      <w:lvlJc w:val="left"/>
+      <w:pPr>
+        <w:ind w:left="4320" w:hanging="360"/>
+      </w:pPr>
+      <w:rPr>
+        <w:rFonts w:ascii="Wingdings" w:hAnsi="Wingdings" w:hint="default"/>
+      </w:rPr>
+    </w:lvl>
+    <w:lvl w:ilvl="6" w:tplc="40090001" w:tentative="1">
+      <w:start w:val="1"/>
+      <w:numFmt w:val="bullet"/>
+      <w:lvlText w:val=""/>
+      <w:lvlJc w:val="left"/>
+      <w:pPr>
+        <w:ind w:left="5040" w:hanging="360"/>
+      </w:pPr>
+      <w:rPr>
+        <w:rFonts w:ascii="Symbol" w:hAnsi="Symbol" w:hint="default"/>
+      </w:rPr>
+    </w:lvl>
+    <w:lvl w:ilvl="7" w:tplc="40090003" w:tentative="1">
+      <w:start w:val="1"/>
+      <w:numFmt w:val="bullet"/>
+      <w:lvlText w:val="o"/>
+      <w:lvlJc w:val="left"/>
+      <w:pPr>
+        <w:ind w:left="5760" w:hanging="360"/>
+      </w:pPr>
+      <w:rPr>
+        <w:rFonts w:ascii="Courier New" w:hAnsi="Courier New" w:cs="Courier New" w:hint="default"/>
+      </w:rPr>
+    </w:lvl>
+    <w:lvl w:ilvl="8" w:tplc="40090005" w:tentative="1">
+      <w:start w:val="1"/>
+      <w:numFmt w:val="bullet"/>
+      <w:lvlText w:val=""/>
+      <w:lvlJc w:val="left"/>
+      <w:pPr>
+        <w:ind w:left="6480" w:hanging="360"/>
+      </w:pPr>
+      <w:rPr>
+        <w:rFonts w:ascii="Wingdings" w:hAnsi="Wingdings" w:hint="default"/>
+      </w:rPr>
+    </w:lvl>
+  </w:abstractNum>
+  <w:abstractNum w:abstractNumId="6" w15:restartNumberingAfterBreak="0">
+    <w:nsid w:val="39830356"/>
+    <w:multiLevelType w:val="hybridMultilevel"/>
+    <w:tmpl w:val="EE9C6154"/>
+    <w:lvl w:ilvl="0" w:tplc="40090001">
+      <w:start w:val="1"/>
+      <w:numFmt w:val="bullet"/>
+      <w:lvlText w:val=""/>
+      <w:lvlJc w:val="left"/>
+      <w:pPr>
+        <w:ind w:left="900" w:hanging="360"/>
+      </w:pPr>
+      <w:rPr>
+        <w:rFonts w:ascii="Symbol" w:hAnsi="Symbol" w:hint="default"/>
+      </w:rPr>
+    </w:lvl>
+    <w:lvl w:ilvl="1" w:tplc="40090003">
+      <w:start w:val="1"/>
+      <w:numFmt w:val="bullet"/>
+      <w:lvlText w:val="o"/>
+      <w:lvlJc w:val="left"/>
+      <w:pPr>
+        <w:ind w:left="1620" w:hanging="360"/>
+      </w:pPr>
+      <w:rPr>
+        <w:rFonts w:ascii="Courier New" w:hAnsi="Courier New" w:cs="Courier New" w:hint="default"/>
+      </w:rPr>
+    </w:lvl>
+    <w:lvl w:ilvl="2" w:tplc="40090005" w:tentative="1">
+      <w:start w:val="1"/>
+      <w:numFmt w:val="bullet"/>
+      <w:lvlText w:val=""/>
+      <w:lvlJc w:val="left"/>
+      <w:pPr>
+        <w:ind w:left="2340" w:hanging="360"/>
+      </w:pPr>
+      <w:rPr>
+        <w:rFonts w:ascii="Wingdings" w:hAnsi="Wingdings" w:hint="default"/>
+      </w:rPr>
+    </w:lvl>
+    <w:lvl w:ilvl="3" w:tplc="40090001" w:tentative="1">
+      <w:start w:val="1"/>
+      <w:numFmt w:val="bullet"/>
+      <w:lvlText w:val=""/>
+      <w:lvlJc w:val="left"/>
+      <w:pPr>
+        <w:ind w:left="3060" w:hanging="360"/>
+      </w:pPr>
+      <w:rPr>
+        <w:rFonts w:ascii="Symbol" w:hAnsi="Symbol" w:hint="default"/>
+      </w:rPr>
+    </w:lvl>
+    <w:lvl w:ilvl="4" w:tplc="40090003" w:tentative="1">
+      <w:start w:val="1"/>
+      <w:numFmt w:val="bullet"/>
+      <w:lvlText w:val="o"/>
+      <w:lvlJc w:val="left"/>
+      <w:pPr>
+        <w:ind w:left="3780" w:hanging="360"/>
+      </w:pPr>
+      <w:rPr>
+        <w:rFonts w:ascii="Courier New" w:hAnsi="Courier New" w:cs="Courier New" w:hint="default"/>
+      </w:rPr>
+    </w:lvl>
+    <w:lvl w:ilvl="5" w:tplc="40090005" w:tentative="1">
+      <w:start w:val="1"/>
+      <w:numFmt w:val="bullet"/>
+      <w:lvlText w:val=""/>
+      <w:lvlJc w:val="left"/>
+      <w:pPr>
+        <w:ind w:left="4500" w:hanging="360"/>
+      </w:pPr>
+      <w:rPr>
+        <w:rFonts w:ascii="Wingdings" w:hAnsi="Wingdings" w:hint="default"/>
+      </w:rPr>
+    </w:lvl>
+    <w:lvl w:ilvl="6" w:tplc="40090001" w:tentative="1">
+      <w:start w:val="1"/>
+      <w:numFmt w:val="bullet"/>
+      <w:lvlText w:val=""/>
+      <w:lvlJc w:val="left"/>
+      <w:pPr>
+        <w:ind w:left="5220" w:hanging="360"/>
+      </w:pPr>
+      <w:rPr>
+        <w:rFonts w:ascii="Symbol" w:hAnsi="Symbol" w:hint="default"/>
+      </w:rPr>
+    </w:lvl>
+    <w:lvl w:ilvl="7" w:tplc="40090003" w:tentative="1">
+      <w:start w:val="1"/>
+      <w:numFmt w:val="bullet"/>
+      <w:lvlText w:val="o"/>
+      <w:lvlJc w:val="left"/>
+      <w:pPr>
+        <w:ind w:left="5940" w:hanging="360"/>
+      </w:pPr>
+      <w:rPr>
+        <w:rFonts w:ascii="Courier New" w:hAnsi="Courier New" w:cs="Courier New" w:hint="default"/>
+      </w:rPr>
+    </w:lvl>
+    <w:lvl w:ilvl="8" w:tplc="40090005" w:tentative="1">
+      <w:start w:val="1"/>
+      <w:numFmt w:val="bullet"/>
+      <w:lvlText w:val=""/>
+      <w:lvlJc w:val="left"/>
+      <w:pPr>
+        <w:ind w:left="6660" w:hanging="360"/>
+      </w:pPr>
+      <w:rPr>
+        <w:rFonts w:ascii="Wingdings" w:hAnsi="Wingdings" w:hint="default"/>
+      </w:rPr>
+    </w:lvl>
+  </w:abstractNum>
+  <w:abstractNum w:abstractNumId="7" w15:restartNumberingAfterBreak="0">
+    <w:nsid w:val="406A6A7B"/>
+    <w:multiLevelType w:val="hybridMultilevel"/>
+    <w:tmpl w:val="6DC2193E"/>
+    <w:lvl w:ilvl="0" w:tplc="40090001">
+      <w:start w:val="1"/>
+      <w:numFmt w:val="bullet"/>
+      <w:lvlText w:val=""/>
+      <w:lvlJc w:val="left"/>
+      <w:pPr>
+        <w:ind w:left="1020" w:hanging="360"/>
+      </w:pPr>
+      <w:rPr>
+        <w:rFonts w:ascii="Symbol" w:hAnsi="Symbol" w:hint="default"/>
+      </w:rPr>
+    </w:lvl>
+    <w:lvl w:ilvl="1" w:tplc="40090003" w:tentative="1">
+      <w:start w:val="1"/>
+      <w:numFmt w:val="bullet"/>
+      <w:lvlText w:val="o"/>
+      <w:lvlJc w:val="left"/>
+      <w:pPr>
+        <w:ind w:left="1740" w:hanging="360"/>
+      </w:pPr>
+      <w:rPr>
+        <w:rFonts w:ascii="Courier New" w:hAnsi="Courier New" w:cs="Courier New" w:hint="default"/>
+      </w:rPr>
+    </w:lvl>
+    <w:lvl w:ilvl="2" w:tplc="40090005" w:tentative="1">
+      <w:start w:val="1"/>
+      <w:numFmt w:val="bullet"/>
+      <w:lvlText w:val=""/>
+      <w:lvlJc w:val="left"/>
+      <w:pPr>
+        <w:ind w:left="2460" w:hanging="360"/>
+      </w:pPr>
+      <w:rPr>
+        <w:rFonts w:ascii="Wingdings" w:hAnsi="Wingdings" w:hint="default"/>
+      </w:rPr>
+    </w:lvl>
+    <w:lvl w:ilvl="3" w:tplc="40090001" w:tentative="1">
+      <w:start w:val="1"/>
+      <w:numFmt w:val="bullet"/>
+      <w:lvlText w:val=""/>
+      <w:lvlJc w:val="left"/>
+      <w:pPr>
+        <w:ind w:left="3180" w:hanging="360"/>
+      </w:pPr>
+      <w:rPr>
+        <w:rFonts w:ascii="Symbol" w:hAnsi="Symbol" w:hint="default"/>
+      </w:rPr>
+    </w:lvl>
+    <w:lvl w:ilvl="4" w:tplc="40090003" w:tentative="1">
+      <w:start w:val="1"/>
+      <w:numFmt w:val="bullet"/>
+      <w:lvlText w:val="o"/>
+      <w:lvlJc w:val="left"/>
+      <w:pPr>
+        <w:ind w:left="3900" w:hanging="360"/>
+      </w:pPr>
+      <w:rPr>
+        <w:rFonts w:ascii="Courier New" w:hAnsi="Courier New" w:cs="Courier New" w:hint="default"/>
+      </w:rPr>
+    </w:lvl>
+    <w:lvl w:ilvl="5" w:tplc="40090005" w:tentative="1">
+      <w:start w:val="1"/>
+      <w:numFmt w:val="bullet"/>
+      <w:lvlText w:val=""/>
+      <w:lvlJc w:val="left"/>
+      <w:pPr>
+        <w:ind w:left="4620" w:hanging="360"/>
+      </w:pPr>
+      <w:rPr>
+        <w:rFonts w:ascii="Wingdings" w:hAnsi="Wingdings" w:hint="default"/>
+      </w:rPr>
+    </w:lvl>
+    <w:lvl w:ilvl="6" w:tplc="40090001" w:tentative="1">
+      <w:start w:val="1"/>
+      <w:numFmt w:val="bullet"/>
+      <w:lvlText w:val=""/>
+      <w:lvlJc w:val="left"/>
+      <w:pPr>
+        <w:ind w:left="5340" w:hanging="360"/>
+      </w:pPr>
+      <w:rPr>
+        <w:rFonts w:ascii="Symbol" w:hAnsi="Symbol" w:hint="default"/>
+      </w:rPr>
+    </w:lvl>
+    <w:lvl w:ilvl="7" w:tplc="40090003" w:tentative="1">
+      <w:start w:val="1"/>
+      <w:numFmt w:val="bullet"/>
+      <w:lvlText w:val="o"/>
+      <w:lvlJc w:val="left"/>
+      <w:pPr>
+        <w:ind w:left="6060" w:hanging="360"/>
+      </w:pPr>
+      <w:rPr>
+        <w:rFonts w:ascii="Courier New" w:hAnsi="Courier New" w:cs="Courier New" w:hint="default"/>
+      </w:rPr>
+    </w:lvl>
+    <w:lvl w:ilvl="8" w:tplc="40090005" w:tentative="1">
+      <w:start w:val="1"/>
+      <w:numFmt w:val="bullet"/>
+      <w:lvlText w:val=""/>
+      <w:lvlJc w:val="left"/>
+      <w:pPr>
+        <w:ind w:left="6780" w:hanging="360"/>
+      </w:pPr>
+      <w:rPr>
+        <w:rFonts w:ascii="Wingdings" w:hAnsi="Wingdings" w:hint="default"/>
+      </w:rPr>
+    </w:lvl>
+  </w:abstractNum>
+  <w:abstractNum w:abstractNumId="8" w15:restartNumberingAfterBreak="0">
+    <w:nsid w:val="435F44E1"/>
+    <w:multiLevelType w:val="multilevel"/>
+    <w:tmpl w:val="8354D4FA"/>
+    <w:lvl w:ilvl="0">
+      <w:start w:val="1"/>
+      <w:numFmt w:val="bullet"/>
+      <w:lvlText w:val=""/>
+      <w:lvlJc w:val="left"/>
+      <w:pPr>
+        <w:tabs>
+          <w:tab w:val="num" w:pos="720"/>
+        </w:tabs>
+        <w:ind w:left="720" w:hanging="360"/>
+      </w:pPr>
+      <w:rPr>
+        <w:rFonts w:ascii="Symbol" w:hAnsi="Symbol" w:hint="default"/>
+        <w:sz w:val="20"/>
+      </w:rPr>
+    </w:lvl>
+    <w:lvl w:ilvl="1" w:tentative="1">
+      <w:start w:val="1"/>
+      <w:numFmt w:val="bullet"/>
+      <w:lvlText w:val="o"/>
+      <w:lvlJc w:val="left"/>
+      <w:pPr>
+        <w:tabs>
+          <w:tab w:val="num" w:pos="1440"/>
+        </w:tabs>
+        <w:ind w:left="1440" w:hanging="360"/>
+      </w:pPr>
+      <w:rPr>
+        <w:rFonts w:ascii="Courier New" w:hAnsi="Courier New" w:hint="default"/>
+        <w:sz w:val="20"/>
+      </w:rPr>
+    </w:lvl>
+    <w:lvl w:ilvl="2" w:tentative="1">
+      <w:start w:val="1"/>
+      <w:numFmt w:val="bullet"/>
+      <w:lvlText w:val=""/>
+      <w:lvlJc w:val="left"/>
+      <w:pPr>
+        <w:tabs>
+          <w:tab w:val="num" w:pos="2160"/>
+        </w:tabs>
+        <w:ind w:left="2160" w:hanging="360"/>
+      </w:pPr>
+      <w:rPr>
+        <w:rFonts w:ascii="Wingdings" w:hAnsi="Wingdings" w:hint="default"/>
+        <w:sz w:val="20"/>
+      </w:rPr>
+    </w:lvl>
+    <w:lvl w:ilvl="3" w:tentative="1">
+      <w:start w:val="1"/>
+      <w:numFmt w:val="bullet"/>
+      <w:lvlText w:val=""/>
+      <w:lvlJc w:val="left"/>
+      <w:pPr>
+        <w:tabs>
+          <w:tab w:val="num" w:pos="2880"/>
+        </w:tabs>
+        <w:ind w:left="2880" w:hanging="360"/>
+      </w:pPr>
+      <w:rPr>
+        <w:rFonts w:ascii="Wingdings" w:hAnsi="Wingdings" w:hint="default"/>
+        <w:sz w:val="20"/>
+      </w:rPr>
+    </w:lvl>
+    <w:lvl w:ilvl="4" w:tentative="1">
+      <w:start w:val="1"/>
+      <w:numFmt w:val="bullet"/>
+      <w:lvlText w:val=""/>
+      <w:lvlJc w:val="left"/>
+      <w:pPr>
+        <w:tabs>
+          <w:tab w:val="num" w:pos="3600"/>
+        </w:tabs>
+        <w:ind w:left="3600" w:hanging="360"/>
+      </w:pPr>
+      <w:rPr>
+        <w:rFonts w:ascii="Wingdings" w:hAnsi="Wingdings" w:hint="default"/>
+        <w:sz w:val="20"/>
+      </w:rPr>
+    </w:lvl>
+    <w:lvl w:ilvl="5" w:tentative="1">
+      <w:start w:val="1"/>
+      <w:numFmt w:val="bullet"/>
+      <w:lvlText w:val=""/>
+      <w:lvlJc w:val="left"/>
+      <w:pPr>
+        <w:tabs>
+          <w:tab w:val="num" w:pos="4320"/>
+        </w:tabs>
+        <w:ind w:left="4320" w:hanging="360"/>
+      </w:pPr>
+      <w:rPr>
+        <w:rFonts w:ascii="Wingdings" w:hAnsi="Wingdings" w:hint="default"/>
+        <w:sz w:val="20"/>
+      </w:rPr>
+    </w:lvl>
+    <w:lvl w:ilvl="6" w:tentative="1">
+      <w:start w:val="1"/>
+      <w:numFmt w:val="bullet"/>
+      <w:lvlText w:val=""/>
+      <w:lvlJc w:val="left"/>
+      <w:pPr>
+        <w:tabs>
+          <w:tab w:val="num" w:pos="5040"/>
+        </w:tabs>
+        <w:ind w:left="5040" w:hanging="360"/>
+      </w:pPr>
+      <w:rPr>
+        <w:rFonts w:ascii="Wingdings" w:hAnsi="Wingdings" w:hint="default"/>
+        <w:sz w:val="20"/>
+      </w:rPr>
+    </w:lvl>
+    <w:lvl w:ilvl="7" w:tentative="1">
+      <w:start w:val="1"/>
+      <w:numFmt w:val="bullet"/>
+      <w:lvlText w:val=""/>
+      <w:lvlJc w:val="left"/>
+      <w:pPr>
+        <w:tabs>
+          <w:tab w:val="num" w:pos="5760"/>
+        </w:tabs>
+        <w:ind w:left="5760" w:hanging="360"/>
+      </w:pPr>
+      <w:rPr>
+        <w:rFonts w:ascii="Wingdings" w:hAnsi="Wingdings" w:hint="default"/>
+        <w:sz w:val="20"/>
+      </w:rPr>
+    </w:lvl>
+    <w:lvl w:ilvl="8" w:tentative="1">
+      <w:start w:val="1"/>
+      <w:numFmt w:val="bullet"/>
+      <w:lvlText w:val=""/>
+      <w:lvlJc w:val="left"/>
+      <w:pPr>
+        <w:tabs>
+          <w:tab w:val="num" w:pos="6480"/>
+        </w:tabs>
+        <w:ind w:left="6480" w:hanging="360"/>
+      </w:pPr>
+      <w:rPr>
+        <w:rFonts w:ascii="Wingdings" w:hAnsi="Wingdings" w:hint="default"/>
+        <w:sz w:val="20"/>
+      </w:rPr>
+    </w:lvl>
+  </w:abstractNum>
+  <w:abstractNum w:abstractNumId="9" w15:restartNumberingAfterBreak="0">
+    <w:nsid w:val="462361B5"/>
+    <w:multiLevelType w:val="hybridMultilevel"/>
+    <w:tmpl w:val="3754E76A"/>
+    <w:lvl w:ilvl="0" w:tplc="40090001">
+      <w:start w:val="1"/>
+      <w:numFmt w:val="bullet"/>
+      <w:lvlText w:val=""/>
+      <w:lvlJc w:val="left"/>
+      <w:pPr>
+        <w:ind w:left="720" w:hanging="360"/>
+      </w:pPr>
+      <w:rPr>
+        <w:rFonts w:ascii="Symbol" w:hAnsi="Symbol" w:hint="default"/>
+      </w:rPr>
+    </w:lvl>
+    <w:lvl w:ilvl="1" w:tplc="40090003" w:tentative="1">
+      <w:start w:val="1"/>
+      <w:numFmt w:val="bullet"/>
+      <w:lvlText w:val="o"/>
+      <w:lvlJc w:val="left"/>
+      <w:pPr>
+        <w:ind w:left="1440" w:hanging="360"/>
+      </w:pPr>
+      <w:rPr>
+        <w:rFonts w:ascii="Courier New" w:hAnsi="Courier New" w:cs="Courier New" w:hint="default"/>
+      </w:rPr>
+    </w:lvl>
+    <w:lvl w:ilvl="2" w:tplc="40090005" w:tentative="1">
+      <w:start w:val="1"/>
+      <w:numFmt w:val="bullet"/>
+      <w:lvlText w:val=""/>
+      <w:lvlJc w:val="left"/>
+      <w:pPr>
+        <w:ind w:left="2160" w:hanging="360"/>
+      </w:pPr>
+      <w:rPr>
+        <w:rFonts w:ascii="Wingdings" w:hAnsi="Wingdings" w:hint="default"/>
+      </w:rPr>
+    </w:lvl>
+    <w:lvl w:ilvl="3" w:tplc="40090001" w:tentative="1">
+      <w:start w:val="1"/>
+      <w:numFmt w:val="bullet"/>
+      <w:lvlText w:val=""/>
+      <w:lvlJc w:val="left"/>
+      <w:pPr>
+        <w:ind w:left="2880" w:hanging="360"/>
+      </w:pPr>
+      <w:rPr>
+        <w:rFonts w:ascii="Symbol" w:hAnsi="Symbol" w:hint="default"/>
+      </w:rPr>
+    </w:lvl>
+    <w:lvl w:ilvl="4" w:tplc="40090003" w:tentative="1">
+      <w:start w:val="1"/>
+      <w:numFmt w:val="bullet"/>
+      <w:lvlText w:val="o"/>
+      <w:lvlJc w:val="left"/>
+      <w:pPr>
+        <w:ind w:left="3600" w:hanging="360"/>
+      </w:pPr>
+      <w:rPr>
+        <w:rFonts w:ascii="Courier New" w:hAnsi="Courier New" w:cs="Courier New" w:hint="default"/>
+      </w:rPr>
+    </w:lvl>
+    <w:lvl w:ilvl="5" w:tplc="40090005" w:tentative="1">
+      <w:start w:val="1"/>
+      <w:numFmt w:val="bullet"/>
+      <w:lvlText w:val=""/>
+      <w:lvlJc w:val="left"/>
+      <w:pPr>
+        <w:ind w:left="4320" w:hanging="360"/>
+      </w:pPr>
+      <w:rPr>
+        <w:rFonts w:ascii="Wingdings" w:hAnsi="Wingdings" w:hint="default"/>
+      </w:rPr>
+    </w:lvl>
+    <w:lvl w:ilvl="6" w:tplc="40090001" w:tentative="1">
+      <w:start w:val="1"/>
+      <w:numFmt w:val="bullet"/>
+      <w:lvlText w:val=""/>
+      <w:lvlJc w:val="left"/>
+      <w:pPr>
+        <w:ind w:left="5040" w:hanging="360"/>
+      </w:pPr>
+      <w:rPr>
+        <w:rFonts w:ascii="Symbol" w:hAnsi="Symbol" w:hint="default"/>
+      </w:rPr>
+    </w:lvl>
+    <w:lvl w:ilvl="7" w:tplc="40090003" w:tentative="1">
+      <w:start w:val="1"/>
+      <w:numFmt w:val="bullet"/>
+      <w:lvlText w:val="o"/>
+      <w:lvlJc w:val="left"/>
+      <w:pPr>
+        <w:ind w:left="5760" w:hanging="360"/>
+      </w:pPr>
+      <w:rPr>
+        <w:rFonts w:ascii="Courier New" w:hAnsi="Courier New" w:cs="Courier New" w:hint="default"/>
+      </w:rPr>
+    </w:lvl>
+    <w:lvl w:ilvl="8" w:tplc="40090005" w:tentative="1">
+      <w:start w:val="1"/>
+      <w:numFmt w:val="bullet"/>
+      <w:lvlText w:val=""/>
+      <w:lvlJc w:val="left"/>
+      <w:pPr>
+        <w:ind w:left="6480" w:hanging="360"/>
+      </w:pPr>
+      <w:rPr>
+        <w:rFonts w:ascii="Wingdings" w:hAnsi="Wingdings" w:hint="default"/>
+      </w:rPr>
+    </w:lvl>
+  </w:abstractNum>
+  <w:abstractNum w:abstractNumId="10" w15:restartNumberingAfterBreak="0">
+    <w:nsid w:val="50685E92"/>
+    <w:multiLevelType w:val="multilevel"/>
+    <w:tmpl w:val="95B82F14"/>
+    <w:lvl w:ilvl="0">
+      <w:start w:val="1"/>
+      <w:numFmt w:val="bullet"/>
+      <w:lvlText w:val=""/>
+      <w:lvlJc w:val="left"/>
+      <w:pPr>
+        <w:tabs>
+          <w:tab w:val="num" w:pos="720"/>
+        </w:tabs>
+        <w:ind w:left="720" w:hanging="360"/>
+      </w:pPr>
+      <w:rPr>
+        <w:rFonts w:ascii="Symbol" w:hAnsi="Symbol" w:hint="default"/>
+        <w:sz w:val="20"/>
+      </w:rPr>
+    </w:lvl>
+    <w:lvl w:ilvl="1" w:tentative="1">
+      <w:start w:val="1"/>
+      <w:numFmt w:val="bullet"/>
+      <w:lvlText w:val="o"/>
+      <w:lvlJc w:val="left"/>
+      <w:pPr>
+        <w:tabs>
+          <w:tab w:val="num" w:pos="1440"/>
+        </w:tabs>
+        <w:ind w:left="1440" w:hanging="360"/>
+      </w:pPr>
+      <w:rPr>
+        <w:rFonts w:ascii="Courier New" w:hAnsi="Courier New" w:hint="default"/>
+        <w:sz w:val="20"/>
+      </w:rPr>
+    </w:lvl>
+    <w:lvl w:ilvl="2" w:tentative="1">
+      <w:start w:val="1"/>
+      <w:numFmt w:val="bullet"/>
+      <w:lvlText w:val=""/>
+      <w:lvlJc w:val="left"/>
+      <w:pPr>
+        <w:tabs>
+          <w:tab w:val="num" w:pos="2160"/>
+        </w:tabs>
+        <w:ind w:left="2160" w:hanging="360"/>
+      </w:pPr>
+      <w:rPr>
+        <w:rFonts w:ascii="Wingdings" w:hAnsi="Wingdings" w:hint="default"/>
+        <w:sz w:val="20"/>
+      </w:rPr>
+    </w:lvl>
+    <w:lvl w:ilvl="3" w:tentative="1">
+      <w:start w:val="1"/>
+      <w:numFmt w:val="bullet"/>
+      <w:lvlText w:val=""/>
+      <w:lvlJc w:val="left"/>
+      <w:pPr>
+        <w:tabs>
+          <w:tab w:val="num" w:pos="2880"/>
+        </w:tabs>
+        <w:ind w:left="2880" w:hanging="360"/>
+      </w:pPr>
+      <w:rPr>
+        <w:rFonts w:ascii="Wingdings" w:hAnsi="Wingdings" w:hint="default"/>
+        <w:sz w:val="20"/>
+      </w:rPr>
+    </w:lvl>
+    <w:lvl w:ilvl="4" w:tentative="1">
+      <w:start w:val="1"/>
+      <w:numFmt w:val="bullet"/>
+      <w:lvlText w:val=""/>
+      <w:lvlJc w:val="left"/>
+      <w:pPr>
+        <w:tabs>
+          <w:tab w:val="num" w:pos="3600"/>
+        </w:tabs>
+        <w:ind w:left="3600" w:hanging="360"/>
+      </w:pPr>
+      <w:rPr>
+        <w:rFonts w:ascii="Wingdings" w:hAnsi="Wingdings" w:hint="default"/>
+        <w:sz w:val="20"/>
+      </w:rPr>
+    </w:lvl>
+    <w:lvl w:ilvl="5" w:tentative="1">
+      <w:start w:val="1"/>
+      <w:numFmt w:val="bullet"/>
+      <w:lvlText w:val=""/>
+      <w:lvlJc w:val="left"/>
+      <w:pPr>
+        <w:tabs>
+          <w:tab w:val="num" w:pos="4320"/>
+        </w:tabs>
+        <w:ind w:left="4320" w:hanging="360"/>
+      </w:pPr>
+      <w:rPr>
+        <w:rFonts w:ascii="Wingdings" w:hAnsi="Wingdings" w:hint="default"/>
+        <w:sz w:val="20"/>
+      </w:rPr>
+    </w:lvl>
+    <w:lvl w:ilvl="6" w:tentative="1">
+      <w:start w:val="1"/>
+      <w:numFmt w:val="bullet"/>
+      <w:lvlText w:val=""/>
+      <w:lvlJc w:val="left"/>
+      <w:pPr>
+        <w:tabs>
+          <w:tab w:val="num" w:pos="5040"/>
+        </w:tabs>
+        <w:ind w:left="5040" w:hanging="360"/>
+      </w:pPr>
+      <w:rPr>
+        <w:rFonts w:ascii="Wingdings" w:hAnsi="Wingdings" w:hint="default"/>
+        <w:sz w:val="20"/>
+      </w:rPr>
+    </w:lvl>
+    <w:lvl w:ilvl="7" w:tentative="1">
+      <w:start w:val="1"/>
+      <w:numFmt w:val="bullet"/>
+      <w:lvlText w:val=""/>
+      <w:lvlJc w:val="left"/>
+      <w:pPr>
+        <w:tabs>
+          <w:tab w:val="num" w:pos="5760"/>
+        </w:tabs>
+        <w:ind w:left="5760" w:hanging="360"/>
+      </w:pPr>
+      <w:rPr>
+        <w:rFonts w:ascii="Wingdings" w:hAnsi="Wingdings" w:hint="default"/>
+        <w:sz w:val="20"/>
+      </w:rPr>
+    </w:lvl>
+    <w:lvl w:ilvl="8" w:tentative="1">
+      <w:start w:val="1"/>
+      <w:numFmt w:val="bullet"/>
+      <w:lvlText w:val=""/>
+      <w:lvlJc w:val="left"/>
+      <w:pPr>
+        <w:tabs>
+          <w:tab w:val="num" w:pos="6480"/>
+        </w:tabs>
+        <w:ind w:left="6480" w:hanging="360"/>
+      </w:pPr>
+      <w:rPr>
+        <w:rFonts w:ascii="Wingdings" w:hAnsi="Wingdings" w:hint="default"/>
+        <w:sz w:val="20"/>
+      </w:rPr>
+    </w:lvl>
+  </w:abstractNum>
+  <w:abstractNum w:abstractNumId="11" w15:restartNumberingAfterBreak="0">
+    <w:nsid w:val="563B581E"/>
+    <w:multiLevelType w:val="hybridMultilevel"/>
+    <w:tmpl w:val="30105102"/>
+    <w:lvl w:ilvl="0" w:tplc="40090001">
+      <w:start w:val="1"/>
+      <w:numFmt w:val="bullet"/>
+      <w:lvlText w:val=""/>
+      <w:lvlJc w:val="left"/>
+      <w:pPr>
+        <w:ind w:left="720" w:hanging="360"/>
+      </w:pPr>
+      <w:rPr>
+        <w:rFonts w:ascii="Symbol" w:hAnsi="Symbol" w:hint="default"/>
+      </w:rPr>
+    </w:lvl>
+    <w:lvl w:ilvl="1" w:tplc="40090003">
+      <w:start w:val="1"/>
+      <w:numFmt w:val="bullet"/>
+      <w:lvlText w:val="o"/>
+      <w:lvlJc w:val="left"/>
+      <w:pPr>
+        <w:ind w:left="1440" w:hanging="360"/>
+      </w:pPr>
+      <w:rPr>
+        <w:rFonts w:ascii="Courier New" w:hAnsi="Courier New" w:cs="Courier New" w:hint="default"/>
+      </w:rPr>
+    </w:lvl>
+    <w:lvl w:ilvl="2" w:tplc="40090005">
+      <w:start w:val="1"/>
+      <w:numFmt w:val="bullet"/>
+      <w:lvlText w:val=""/>
+      <w:lvlJc w:val="left"/>
+      <w:pPr>
+        <w:ind w:left="2160" w:hanging="360"/>
+      </w:pPr>
+      <w:rPr>
+        <w:rFonts w:ascii="Wingdings" w:hAnsi="Wingdings" w:hint="default"/>
+      </w:rPr>
+    </w:lvl>
+    <w:lvl w:ilvl="3" w:tplc="40090013">
+      <w:start w:val="1"/>
+      <w:numFmt w:val="upperRoman"/>
+      <w:lvlText w:val="%4."/>
+      <w:lvlJc w:val="right"/>
+      <w:pPr>
+        <w:ind w:left="2880" w:hanging="360"/>
+      </w:pPr>
+    </w:lvl>
+    <w:lvl w:ilvl="4" w:tplc="40090003" w:tentative="1">
+      <w:start w:val="1"/>
+      <w:numFmt w:val="bullet"/>
+      <w:lvlText w:val="o"/>
+      <w:lvlJc w:val="left"/>
+      <w:pPr>
+        <w:ind w:left="3600" w:hanging="360"/>
+      </w:pPr>
+      <w:rPr>
+        <w:rFonts w:ascii="Courier New" w:hAnsi="Courier New" w:cs="Courier New" w:hint="default"/>
+      </w:rPr>
+    </w:lvl>
+    <w:lvl w:ilvl="5" w:tplc="40090005" w:tentative="1">
+      <w:start w:val="1"/>
+      <w:numFmt w:val="bullet"/>
+      <w:lvlText w:val=""/>
+      <w:lvlJc w:val="left"/>
+      <w:pPr>
+        <w:ind w:left="4320" w:hanging="360"/>
+      </w:pPr>
+      <w:rPr>
+        <w:rFonts w:ascii="Wingdings" w:hAnsi="Wingdings" w:hint="default"/>
+      </w:rPr>
+    </w:lvl>
+    <w:lvl w:ilvl="6" w:tplc="40090001" w:tentative="1">
+      <w:start w:val="1"/>
+      <w:numFmt w:val="bullet"/>
+      <w:lvlText w:val=""/>
+      <w:lvlJc w:val="left"/>
+      <w:pPr>
+        <w:ind w:left="5040" w:hanging="360"/>
+      </w:pPr>
+      <w:rPr>
+        <w:rFonts w:ascii="Symbol" w:hAnsi="Symbol" w:hint="default"/>
+      </w:rPr>
+    </w:lvl>
+    <w:lvl w:ilvl="7" w:tplc="40090003" w:tentative="1">
+      <w:start w:val="1"/>
+      <w:numFmt w:val="bullet"/>
+      <w:lvlText w:val="o"/>
+      <w:lvlJc w:val="left"/>
+      <w:pPr>
+        <w:ind w:left="5760" w:hanging="360"/>
+      </w:pPr>
+      <w:rPr>
+        <w:rFonts w:ascii="Courier New" w:hAnsi="Courier New" w:cs="Courier New" w:hint="default"/>
+      </w:rPr>
+    </w:lvl>
+    <w:lvl w:ilvl="8" w:tplc="40090005" w:tentative="1">
+      <w:start w:val="1"/>
+      <w:numFmt w:val="bullet"/>
+      <w:lvlText w:val=""/>
+      <w:lvlJc w:val="left"/>
+      <w:pPr>
+        <w:ind w:left="6480" w:hanging="360"/>
+      </w:pPr>
+      <w:rPr>
+        <w:rFonts w:ascii="Wingdings" w:hAnsi="Wingdings" w:hint="default"/>
+      </w:rPr>
+    </w:lvl>
+  </w:abstractNum>
+  <w:abstractNum w:abstractNumId="12" w15:restartNumberingAfterBreak="0">
+    <w:nsid w:val="58C84B85"/>
+    <w:multiLevelType w:val="hybridMultilevel"/>
+    <w:tmpl w:val="EDC6540C"/>
+    <w:lvl w:ilvl="0" w:tplc="40090001">
+      <w:start w:val="1"/>
+      <w:numFmt w:val="bullet"/>
+      <w:lvlText w:val=""/>
+      <w:lvlJc w:val="left"/>
+      <w:pPr>
+        <w:ind w:left="1440" w:hanging="360"/>
+      </w:pPr>
+      <w:rPr>
+        <w:rFonts w:ascii="Symbol" w:hAnsi="Symbol" w:hint="default"/>
+      </w:rPr>
+    </w:lvl>
+    <w:lvl w:ilvl="1" w:tplc="40090003" w:tentative="1">
+      <w:start w:val="1"/>
+      <w:numFmt w:val="bullet"/>
+      <w:lvlText w:val="o"/>
+      <w:lvlJc w:val="left"/>
+      <w:pPr>
+        <w:ind w:left="2160" w:hanging="360"/>
+      </w:pPr>
+      <w:rPr>
+        <w:rFonts w:ascii="Courier New" w:hAnsi="Courier New" w:cs="Courier New" w:hint="default"/>
+      </w:rPr>
+    </w:lvl>
+    <w:lvl w:ilvl="2" w:tplc="40090005" w:tentative="1">
+      <w:start w:val="1"/>
+      <w:numFmt w:val="bullet"/>
+      <w:lvlText w:val=""/>
+      <w:lvlJc w:val="left"/>
+      <w:pPr>
+        <w:ind w:left="2880" w:hanging="360"/>
+      </w:pPr>
+      <w:rPr>
+        <w:rFonts w:ascii="Wingdings" w:hAnsi="Wingdings" w:hint="default"/>
+      </w:rPr>
+    </w:lvl>
+    <w:lvl w:ilvl="3" w:tplc="40090001" w:tentative="1">
+      <w:start w:val="1"/>
+      <w:numFmt w:val="bullet"/>
+      <w:lvlText w:val=""/>
+      <w:lvlJc w:val="left"/>
+      <w:pPr>
+        <w:ind w:left="3600" w:hanging="360"/>
+      </w:pPr>
+      <w:rPr>
+        <w:rFonts w:ascii="Symbol" w:hAnsi="Symbol" w:hint="default"/>
+      </w:rPr>
+    </w:lvl>
+    <w:lvl w:ilvl="4" w:tplc="40090003" w:tentative="1">
+      <w:start w:val="1"/>
+      <w:numFmt w:val="bullet"/>
+      <w:lvlText w:val="o"/>
+      <w:lvlJc w:val="left"/>
+      <w:pPr>
+        <w:ind w:left="4320" w:hanging="360"/>
+      </w:pPr>
+      <w:rPr>
+        <w:rFonts w:ascii="Courier New" w:hAnsi="Courier New" w:cs="Courier New" w:hint="default"/>
+      </w:rPr>
+    </w:lvl>
+    <w:lvl w:ilvl="5" w:tplc="40090005" w:tentative="1">
+      <w:start w:val="1"/>
+      <w:numFmt w:val="bullet"/>
+      <w:lvlText w:val=""/>
+      <w:lvlJc w:val="left"/>
+      <w:pPr>
+        <w:ind w:left="5040" w:hanging="360"/>
+      </w:pPr>
+      <w:rPr>
+        <w:rFonts w:ascii="Wingdings" w:hAnsi="Wingdings" w:hint="default"/>
+      </w:rPr>
+    </w:lvl>
+    <w:lvl w:ilvl="6" w:tplc="40090001" w:tentative="1">
+      <w:start w:val="1"/>
+      <w:numFmt w:val="bullet"/>
+      <w:lvlText w:val=""/>
+      <w:lvlJc w:val="left"/>
+      <w:pPr>
+        <w:ind w:left="5760" w:hanging="360"/>
+      </w:pPr>
+      <w:rPr>
+        <w:rFonts w:ascii="Symbol" w:hAnsi="Symbol" w:hint="default"/>
+      </w:rPr>
+    </w:lvl>
+    <w:lvl w:ilvl="7" w:tplc="40090003" w:tentative="1">
+      <w:start w:val="1"/>
+      <w:numFmt w:val="bullet"/>
+      <w:lvlText w:val="o"/>
+      <w:lvlJc w:val="left"/>
+      <w:pPr>
+        <w:ind w:left="6480" w:hanging="360"/>
+      </w:pPr>
+      <w:rPr>
+        <w:rFonts w:ascii="Courier New" w:hAnsi="Courier New" w:cs="Courier New" w:hint="default"/>
+      </w:rPr>
+    </w:lvl>
+    <w:lvl w:ilvl="8" w:tplc="40090005" w:tentative="1">
+      <w:start w:val="1"/>
+      <w:numFmt w:val="bullet"/>
+      <w:lvlText w:val=""/>
+      <w:lvlJc w:val="left"/>
+      <w:pPr>
+        <w:ind w:left="7200" w:hanging="360"/>
+      </w:pPr>
+      <w:rPr>
+        <w:rFonts w:ascii="Wingdings" w:hAnsi="Wingdings" w:hint="default"/>
+      </w:rPr>
+    </w:lvl>
+  </w:abstractNum>
+  <w:abstractNum w:abstractNumId="13" w15:restartNumberingAfterBreak="0">
+    <w:nsid w:val="64FE2E5A"/>
+    <w:multiLevelType w:val="hybridMultilevel"/>
+    <w:tmpl w:val="CD06FE10"/>
+    <w:lvl w:ilvl="0" w:tplc="40090001">
+      <w:start w:val="1"/>
+      <w:numFmt w:val="bullet"/>
+      <w:lvlText w:val=""/>
+      <w:lvlJc w:val="left"/>
+      <w:pPr>
+        <w:ind w:left="720" w:hanging="360"/>
+      </w:pPr>
+      <w:rPr>
+        <w:rFonts w:ascii="Symbol" w:hAnsi="Symbol" w:hint="default"/>
+      </w:rPr>
+    </w:lvl>
+    <w:lvl w:ilvl="1" w:tplc="40090003" w:tentative="1">
+      <w:start w:val="1"/>
+      <w:numFmt w:val="bullet"/>
+      <w:lvlText w:val="o"/>
+      <w:lvlJc w:val="left"/>
+      <w:pPr>
+        <w:ind w:left="1440" w:hanging="360"/>
+      </w:pPr>
+      <w:rPr>
+        <w:rFonts w:ascii="Courier New" w:hAnsi="Courier New" w:cs="Courier New" w:hint="default"/>
+      </w:rPr>
+    </w:lvl>
+    <w:lvl w:ilvl="2" w:tplc="40090005" w:tentative="1">
+      <w:start w:val="1"/>
+      <w:numFmt w:val="bullet"/>
+      <w:lvlText w:val=""/>
+      <w:lvlJc w:val="left"/>
+      <w:pPr>
+        <w:ind w:left="2160" w:hanging="360"/>
+      </w:pPr>
+      <w:rPr>
+        <w:rFonts w:ascii="Wingdings" w:hAnsi="Wingdings" w:hint="default"/>
+      </w:rPr>
+    </w:lvl>
+    <w:lvl w:ilvl="3" w:tplc="40090001" w:tentative="1">
+      <w:start w:val="1"/>
+      <w:numFmt w:val="bullet"/>
+      <w:lvlText w:val=""/>
+      <w:lvlJc w:val="left"/>
+      <w:pPr>
+        <w:ind w:left="2880" w:hanging="360"/>
+      </w:pPr>
+      <w:rPr>
+        <w:rFonts w:ascii="Symbol" w:hAnsi="Symbol" w:hint="default"/>
+      </w:rPr>
+    </w:lvl>
+    <w:lvl w:ilvl="4" w:tplc="40090003" w:tentative="1">
+      <w:start w:val="1"/>
+      <w:numFmt w:val="bullet"/>
+      <w:lvlText w:val="o"/>
+      <w:lvlJc w:val="left"/>
+      <w:pPr>
+        <w:ind w:left="3600" w:hanging="360"/>
+      </w:pPr>
+      <w:rPr>
+        <w:rFonts w:ascii="Courier New" w:hAnsi="Courier New" w:cs="Courier New" w:hint="default"/>
+      </w:rPr>
+    </w:lvl>
+    <w:lvl w:ilvl="5" w:tplc="40090005" w:tentative="1">
+      <w:start w:val="1"/>
+      <w:numFmt w:val="bullet"/>
+      <w:lvlText w:val=""/>
+      <w:lvlJc w:val="left"/>
+      <w:pPr>
+        <w:ind w:left="4320" w:hanging="360"/>
+      </w:pPr>
+      <w:rPr>
+        <w:rFonts w:ascii="Wingdings" w:hAnsi="Wingdings" w:hint="default"/>
+      </w:rPr>
+    </w:lvl>
+    <w:lvl w:ilvl="6" w:tplc="40090001" w:tentative="1">
+      <w:start w:val="1"/>
+      <w:numFmt w:val="bullet"/>
+      <w:lvlText w:val=""/>
+      <w:lvlJc w:val="left"/>
+      <w:pPr>
+        <w:ind w:left="5040" w:hanging="360"/>
+      </w:pPr>
+      <w:rPr>
+        <w:rFonts w:ascii="Symbol" w:hAnsi="Symbol" w:hint="default"/>
+      </w:rPr>
+    </w:lvl>
+    <w:lvl w:ilvl="7" w:tplc="40090003" w:tentative="1">
+      <w:start w:val="1"/>
+      <w:numFmt w:val="bullet"/>
+      <w:lvlText w:val="o"/>
+      <w:lvlJc w:val="left"/>
+      <w:pPr>
+        <w:ind w:left="5760" w:hanging="360"/>
+      </w:pPr>
+      <w:rPr>
+        <w:rFonts w:ascii="Courier New" w:hAnsi="Courier New" w:cs="Courier New" w:hint="default"/>
+      </w:rPr>
+    </w:lvl>
+    <w:lvl w:ilvl="8" w:tplc="40090005" w:tentative="1">
+      <w:start w:val="1"/>
+      <w:numFmt w:val="bullet"/>
+      <w:lvlText w:val=""/>
+      <w:lvlJc w:val="left"/>
+      <w:pPr>
+        <w:ind w:left="6480" w:hanging="360"/>
+      </w:pPr>
+      <w:rPr>
+        <w:rFonts w:ascii="Wingdings" w:hAnsi="Wingdings" w:hint="default"/>
+      </w:rPr>
+    </w:lvl>
+  </w:abstractNum>
+  <w:abstractNum w:abstractNumId="14" w15:restartNumberingAfterBreak="0">
+    <w:nsid w:val="7A991B0C"/>
+    <w:multiLevelType w:val="hybridMultilevel"/>
+    <w:tmpl w:val="C7049AC4"/>
+    <w:lvl w:ilvl="0" w:tplc="40090003">
+      <w:start w:val="1"/>
+      <w:numFmt w:val="bullet"/>
+      <w:lvlText w:val="o"/>
+      <w:lvlJc w:val="left"/>
+      <w:pPr>
+        <w:ind w:left="720" w:hanging="360"/>
+      </w:pPr>
+      <w:rPr>
+        <w:rFonts w:ascii="Courier New" w:hAnsi="Courier New" w:cs="Courier New" w:hint="default"/>
+      </w:rPr>
+    </w:lvl>
+    <w:lvl w:ilvl="1" w:tplc="40090003" w:tentative="1">
+      <w:start w:val="1"/>
+      <w:numFmt w:val="bullet"/>
+      <w:lvlText w:val="o"/>
+      <w:lvlJc w:val="left"/>
+      <w:pPr>
+        <w:ind w:left="1440" w:hanging="360"/>
+      </w:pPr>
+      <w:rPr>
+        <w:rFonts w:ascii="Courier New" w:hAnsi="Courier New" w:cs="Courier New" w:hint="default"/>
+      </w:rPr>
+    </w:lvl>
+    <w:lvl w:ilvl="2" w:tplc="40090005" w:tentative="1">
+      <w:start w:val="1"/>
+      <w:numFmt w:val="bullet"/>
+      <w:lvlText w:val=""/>
+      <w:lvlJc w:val="left"/>
+      <w:pPr>
+        <w:ind w:left="2160" w:hanging="360"/>
+      </w:pPr>
+      <w:rPr>
+        <w:rFonts w:ascii="Wingdings" w:hAnsi="Wingdings" w:hint="default"/>
+      </w:rPr>
+    </w:lvl>
+    <w:lvl w:ilvl="3" w:tplc="40090001" w:tentative="1">
+      <w:start w:val="1"/>
+      <w:numFmt w:val="bullet"/>
+      <w:lvlText w:val=""/>
+      <w:lvlJc w:val="left"/>
+      <w:pPr>
+        <w:ind w:left="2880" w:hanging="360"/>
+      </w:pPr>
+      <w:rPr>
+        <w:rFonts w:ascii="Symbol" w:hAnsi="Symbol" w:hint="default"/>
+      </w:rPr>
+    </w:lvl>
+    <w:lvl w:ilvl="4" w:tplc="40090003" w:tentative="1">
+      <w:start w:val="1"/>
+      <w:numFmt w:val="bullet"/>
+      <w:lvlText w:val="o"/>
+      <w:lvlJc w:val="left"/>
+      <w:pPr>
+        <w:ind w:left="3600" w:hanging="360"/>
+      </w:pPr>
+      <w:rPr>
+        <w:rFonts w:ascii="Courier New" w:hAnsi="Courier New" w:cs="Courier New" w:hint="default"/>
+      </w:rPr>
+    </w:lvl>
+    <w:lvl w:ilvl="5" w:tplc="40090005" w:tentative="1">
+      <w:start w:val="1"/>
+      <w:numFmt w:val="bullet"/>
+      <w:lvlText w:val=""/>
+      <w:lvlJc w:val="left"/>
+      <w:pPr>
+        <w:ind w:left="4320" w:hanging="360"/>
+      </w:pPr>
+      <w:rPr>
+        <w:rFonts w:ascii="Wingdings" w:hAnsi="Wingdings" w:hint="default"/>
+      </w:rPr>
+    </w:lvl>
+    <w:lvl w:ilvl="6" w:tplc="40090001" w:tentative="1">
+      <w:start w:val="1"/>
+      <w:numFmt w:val="bullet"/>
+      <w:lvlText w:val=""/>
+      <w:lvlJc w:val="left"/>
+      <w:pPr>
+        <w:ind w:left="5040" w:hanging="360"/>
+      </w:pPr>
+      <w:rPr>
+        <w:rFonts w:ascii="Symbol" w:hAnsi="Symbol" w:hint="default"/>
+      </w:rPr>
+    </w:lvl>
+    <w:lvl w:ilvl="7" w:tplc="40090003" w:tentative="1">
+      <w:start w:val="1"/>
+      <w:numFmt w:val="bullet"/>
+      <w:lvlText w:val="o"/>
+      <w:lvlJc w:val="left"/>
+      <w:pPr>
+        <w:ind w:left="5760" w:hanging="360"/>
+      </w:pPr>
+      <w:rPr>
+        <w:rFonts w:ascii="Courier New" w:hAnsi="Courier New" w:cs="Courier New" w:hint="default"/>
+      </w:rPr>
+    </w:lvl>
+    <w:lvl w:ilvl="8" w:tplc="40090005" w:tentative="1">
+      <w:start w:val="1"/>
+      <w:numFmt w:val="bullet"/>
+      <w:lvlText w:val=""/>
+      <w:lvlJc w:val="left"/>
+      <w:pPr>
+        <w:ind w:left="6480" w:hanging="360"/>
+      </w:pPr>
+      <w:rPr>
+        <w:rFonts w:ascii="Wingdings" w:hAnsi="Wingdings" w:hint="default"/>
+      </w:rPr>
+    </w:lvl>
+  </w:abstractNum>
+  <w:abstractNum w:abstractNumId="15" w15:restartNumberingAfterBreak="0">
+    <w:nsid w:val="7E001E50"/>
+    <w:multiLevelType w:val="hybridMultilevel"/>
+    <w:tmpl w:val="0CB606F6"/>
+    <w:lvl w:ilvl="0" w:tplc="40090001">
+      <w:start w:val="1"/>
+      <w:numFmt w:val="bullet"/>
+      <w:lvlText w:val=""/>
+      <w:lvlJc w:val="left"/>
+      <w:pPr>
+        <w:ind w:left="720" w:hanging="360"/>
+      </w:pPr>
+      <w:rPr>
+        <w:rFonts w:ascii="Symbol" w:hAnsi="Symbol" w:hint="default"/>
+      </w:rPr>
+    </w:lvl>
+    <w:lvl w:ilvl="1" w:tplc="FFFFFFFF" w:tentative="1">
+      <w:start w:val="1"/>
+      <w:numFmt w:val="bullet"/>
+      <w:lvlText w:val="o"/>
+      <w:lvlJc w:val="left"/>
+      <w:pPr>
+        <w:ind w:left="1440" w:hanging="360"/>
+      </w:pPr>
+      <w:rPr>
+        <w:rFonts w:ascii="Courier New" w:hAnsi="Courier New" w:cs="Courier New" w:hint="default"/>
+      </w:rPr>
+    </w:lvl>
+    <w:lvl w:ilvl="2" w:tplc="FFFFFFFF" w:tentative="1">
+      <w:start w:val="1"/>
+      <w:numFmt w:val="bullet"/>
+      <w:lvlText w:val=""/>
+      <w:lvlJc w:val="left"/>
+      <w:pPr>
+        <w:ind w:left="2160" w:hanging="360"/>
+      </w:pPr>
+      <w:rPr>
+        <w:rFonts w:ascii="Wingdings" w:hAnsi="Wingdings" w:hint="default"/>
+      </w:rPr>
+    </w:lvl>
+    <w:lvl w:ilvl="3" w:tplc="FFFFFFFF" w:tentative="1">
+      <w:start w:val="1"/>
+      <w:numFmt w:val="bullet"/>
+      <w:lvlText w:val=""/>
+      <w:lvlJc w:val="left"/>
+      <w:pPr>
+        <w:ind w:left="2880" w:hanging="360"/>
+      </w:pPr>
+      <w:rPr>
+        <w:rFonts w:ascii="Symbol" w:hAnsi="Symbol" w:hint="default"/>
+      </w:rPr>
+    </w:lvl>
+    <w:lvl w:ilvl="4" w:tplc="FFFFFFFF" w:tentative="1">
+      <w:start w:val="1"/>
+      <w:numFmt w:val="bullet"/>
+      <w:lvlText w:val="o"/>
+      <w:lvlJc w:val="left"/>
+      <w:pPr>
+        <w:ind w:left="3600" w:hanging="360"/>
+      </w:pPr>
+      <w:rPr>
+        <w:rFonts w:ascii="Courier New" w:hAnsi="Courier New" w:cs="Courier New" w:hint="default"/>
+      </w:rPr>
+    </w:lvl>
+    <w:lvl w:ilvl="5" w:tplc="FFFFFFFF" w:tentative="1">
+      <w:start w:val="1"/>
+      <w:numFmt w:val="bullet"/>
+      <w:lvlText w:val=""/>
+      <w:lvlJc w:val="left"/>
+      <w:pPr>
+        <w:ind w:left="4320" w:hanging="360"/>
+      </w:pPr>
+      <w:rPr>
+        <w:rFonts w:ascii="Wingdings" w:hAnsi="Wingdings" w:hint="default"/>
+      </w:rPr>
+    </w:lvl>
+    <w:lvl w:ilvl="6" w:tplc="FFFFFFFF" w:tentative="1">
+      <w:start w:val="1"/>
+      <w:numFmt w:val="bullet"/>
+      <w:lvlText w:val=""/>
+      <w:lvlJc w:val="left"/>
+      <w:pPr>
+        <w:ind w:left="5040" w:hanging="360"/>
+      </w:pPr>
+      <w:rPr>
+        <w:rFonts w:ascii="Symbol" w:hAnsi="Symbol" w:hint="default"/>
+      </w:rPr>
+    </w:lvl>
+    <w:lvl w:ilvl="7" w:tplc="FFFFFFFF" w:tentative="1">
+      <w:start w:val="1"/>
+      <w:numFmt w:val="bullet"/>
+      <w:lvlText w:val="o"/>
+      <w:lvlJc w:val="left"/>
+      <w:pPr>
+        <w:ind w:left="5760" w:hanging="360"/>
+      </w:pPr>
+      <w:rPr>
+        <w:rFonts w:ascii="Courier New" w:hAnsi="Courier New" w:cs="Courier New" w:hint="default"/>
+      </w:rPr>
+    </w:lvl>
+    <w:lvl w:ilvl="8" w:tplc="FFFFFFFF" w:tentative="1">
+      <w:start w:val="1"/>
+      <w:numFmt w:val="bullet"/>
+      <w:lvlText w:val=""/>
+      <w:lvlJc w:val="left"/>
+      <w:pPr>
+        <w:ind w:left="6480" w:hanging="360"/>
+      </w:pPr>
+      <w:rPr>
+        <w:rFonts w:ascii="Wingdings" w:hAnsi="Wingdings" w:hint="default"/>
+      </w:rPr>
+    </w:lvl>
+  </w:abstractNum>
+  <w:abstractNum w:abstractNumId="16" w15:restartNumberingAfterBreak="0">
+    <w:nsid w:val="7E502722"/>
+    <w:multiLevelType w:val="multilevel"/>
+    <w:tmpl w:val="E6C6E41E"/>
+    <w:lvl w:ilvl="0">
+      <w:start w:val="1"/>
+      <w:numFmt w:val="bullet"/>
+      <w:lvlText w:val=""/>
+      <w:lvlJc w:val="left"/>
+      <w:pPr>
+        <w:tabs>
+          <w:tab w:val="num" w:pos="720"/>
+        </w:tabs>
+        <w:ind w:left="720" w:hanging="360"/>
+      </w:pPr>
+      <w:rPr>
+        <w:rFonts w:ascii="Symbol" w:hAnsi="Symbol" w:hint="default"/>
+        <w:sz w:val="20"/>
+      </w:rPr>
+    </w:lvl>
+    <w:lvl w:ilvl="1" w:tentative="1">
+      <w:start w:val="1"/>
+      <w:numFmt w:val="bullet"/>
+      <w:lvlText w:val="o"/>
+      <w:lvlJc w:val="left"/>
+      <w:pPr>
+        <w:tabs>
+          <w:tab w:val="num" w:pos="1440"/>
+        </w:tabs>
+        <w:ind w:left="1440" w:hanging="360"/>
+      </w:pPr>
+      <w:rPr>
+        <w:rFonts w:ascii="Courier New" w:hAnsi="Courier New" w:hint="default"/>
+        <w:sz w:val="20"/>
+      </w:rPr>
+    </w:lvl>
+    <w:lvl w:ilvl="2" w:tentative="1">
+      <w:start w:val="1"/>
+      <w:numFmt w:val="bullet"/>
+      <w:lvlText w:val=""/>
+      <w:lvlJc w:val="left"/>
+      <w:pPr>
+        <w:tabs>
+          <w:tab w:val="num" w:pos="2160"/>
+        </w:tabs>
+        <w:ind w:left="2160" w:hanging="360"/>
+      </w:pPr>
+      <w:rPr>
+        <w:rFonts w:ascii="Wingdings" w:hAnsi="Wingdings" w:hint="default"/>
+        <w:sz w:val="20"/>
+      </w:rPr>
+    </w:lvl>
+    <w:lvl w:ilvl="3" w:tentative="1">
+      <w:start w:val="1"/>
+      <w:numFmt w:val="bullet"/>
+      <w:lvlText w:val=""/>
+      <w:lvlJc w:val="left"/>
+      <w:pPr>
+        <w:tabs>
+          <w:tab w:val="num" w:pos="2880"/>
+        </w:tabs>
+        <w:ind w:left="2880" w:hanging="360"/>
+      </w:pPr>
+      <w:rPr>
+        <w:rFonts w:ascii="Wingdings" w:hAnsi="Wingdings" w:hint="default"/>
+        <w:sz w:val="20"/>
+      </w:rPr>
+    </w:lvl>
+    <w:lvl w:ilvl="4" w:tentative="1">
+      <w:start w:val="1"/>
+      <w:numFmt w:val="bullet"/>
+      <w:lvlText w:val=""/>
+      <w:lvlJc w:val="left"/>
+      <w:pPr>
+        <w:tabs>
+          <w:tab w:val="num" w:pos="3600"/>
+        </w:tabs>
+        <w:ind w:left="3600" w:hanging="360"/>
+      </w:pPr>
+      <w:rPr>
+        <w:rFonts w:ascii="Wingdings" w:hAnsi="Wingdings" w:hint="default"/>
+        <w:sz w:val="20"/>
+      </w:rPr>
+    </w:lvl>
+    <w:lvl w:ilvl="5" w:tentative="1">
+      <w:start w:val="1"/>
+      <w:numFmt w:val="bullet"/>
+      <w:lvlText w:val=""/>
+      <w:lvlJc w:val="left"/>
+      <w:pPr>
+        <w:tabs>
+          <w:tab w:val="num" w:pos="4320"/>
+        </w:tabs>
+        <w:ind w:left="4320" w:hanging="360"/>
+      </w:pPr>
+      <w:rPr>
+        <w:rFonts w:ascii="Wingdings" w:hAnsi="Wingdings" w:hint="default"/>
+        <w:sz w:val="20"/>
+      </w:rPr>
+    </w:lvl>
+    <w:lvl w:ilvl="6" w:tentative="1">
+      <w:start w:val="1"/>
+      <w:numFmt w:val="bullet"/>
+      <w:lvlText w:val=""/>
+      <w:lvlJc w:val="left"/>
+      <w:pPr>
+        <w:tabs>
+          <w:tab w:val="num" w:pos="5040"/>
+        </w:tabs>
+        <w:ind w:left="5040" w:hanging="360"/>
+      </w:pPr>
+      <w:rPr>
+        <w:rFonts w:ascii="Wingdings" w:hAnsi="Wingdings" w:hint="default"/>
+        <w:sz w:val="20"/>
+      </w:rPr>
+    </w:lvl>
+    <w:lvl w:ilvl="7" w:tentative="1">
+      <w:start w:val="1"/>
+      <w:numFmt w:val="bullet"/>
+      <w:lvlText w:val=""/>
+      <w:lvlJc w:val="left"/>
+      <w:pPr>
+        <w:tabs>
+          <w:tab w:val="num" w:pos="5760"/>
+        </w:tabs>
+        <w:ind w:left="5760" w:hanging="360"/>
+      </w:pPr>
+      <w:rPr>
+        <w:rFonts w:ascii="Wingdings" w:hAnsi="Wingdings" w:hint="default"/>
+        <w:sz w:val="20"/>
+      </w:rPr>
+    </w:lvl>
+    <w:lvl w:ilvl="8" w:tentative="1">
+      <w:start w:val="1"/>
+      <w:numFmt w:val="bullet"/>
+      <w:lvlText w:val=""/>
+      <w:lvlJc w:val="left"/>
+      <w:pPr>
+        <w:tabs>
+          <w:tab w:val="num" w:pos="6480"/>
+        </w:tabs>
+        <w:ind w:left="6480" w:hanging="360"/>
+      </w:pPr>
+      <w:rPr>
+        <w:rFonts w:ascii="Wingdings" w:hAnsi="Wingdings" w:hint="default"/>
+        <w:sz w:val="20"/>
+      </w:rPr>
+    </w:lvl>
+  </w:abstractNum>
   <w:num w:numId="1" w16cid:durableId="1314141438">
+    <w:abstractNumId w:val="3"/>
+  </w:num>
+  <w:num w:numId="2" w16cid:durableId="350450911">
+    <w:abstractNumId w:val="12"/>
+  </w:num>
+  <w:num w:numId="3" w16cid:durableId="1763456095">
+    <w:abstractNumId w:val="11"/>
+  </w:num>
+  <w:num w:numId="4" w16cid:durableId="1763524600">
+    <w:abstractNumId w:val="16"/>
+  </w:num>
+  <w:num w:numId="5" w16cid:durableId="1748383942">
+    <w:abstractNumId w:val="4"/>
+  </w:num>
+  <w:num w:numId="6" w16cid:durableId="2116948069">
+    <w:abstractNumId w:val="5"/>
+  </w:num>
+  <w:num w:numId="7" w16cid:durableId="692535563">
+    <w:abstractNumId w:val="15"/>
+  </w:num>
+  <w:num w:numId="8" w16cid:durableId="36052402">
     <w:abstractNumId w:val="0"/>
+  </w:num>
+  <w:num w:numId="9" w16cid:durableId="308293153">
+    <w:abstractNumId w:val="13"/>
+  </w:num>
+  <w:num w:numId="10" w16cid:durableId="499781058">
+    <w:abstractNumId w:val="14"/>
+  </w:num>
+  <w:num w:numId="11" w16cid:durableId="51852006">
+    <w:abstractNumId w:val="8"/>
+  </w:num>
+  <w:num w:numId="12" w16cid:durableId="1311403235">
+    <w:abstractNumId w:val="10"/>
+  </w:num>
+  <w:num w:numId="13" w16cid:durableId="604534808">
+    <w:abstractNumId w:val="1"/>
+  </w:num>
+  <w:num w:numId="14" w16cid:durableId="1267541245">
+    <w:abstractNumId w:val="9"/>
+  </w:num>
+  <w:num w:numId="15" w16cid:durableId="1154684436">
+    <w:abstractNumId w:val="7"/>
+  </w:num>
+  <w:num w:numId="16" w16cid:durableId="1588608402">
+    <w:abstractNumId w:val="6"/>
+  </w:num>
+  <w:num w:numId="17" w16cid:durableId="1606616324">
+    <w:abstractNumId w:val="2"/>
   </w:num>
 </w:numbering>
 </file>
@@ -1942,6 +5687,19 @@
       <w:szCs w:val="24"/>
     </w:rPr>
   </w:style>
+  <w:style w:type="character" w:styleId="HTMLCode">
+    <w:name w:val="HTML Code"/>
+    <w:basedOn w:val="DefaultParagraphFont"/>
+    <w:uiPriority w:val="99"/>
+    <w:semiHidden/>
+    <w:unhideWhenUsed/>
+    <w:rsid w:val="004A7223"/>
+    <w:rPr>
+      <w:rFonts w:ascii="Courier New" w:eastAsia="Times New Roman" w:hAnsi="Courier New" w:cs="Courier New"/>
+      <w:sz w:val="20"/>
+      <w:szCs w:val="20"/>
+    </w:rPr>
+  </w:style>
 </w:styles>
 </file>
 

</xml_diff>

<commit_message>
Pushing basic angular app
</commit_message>
<xml_diff>
--- a/Client/Angular/Notes.docx
+++ b/Client/Angular/Notes.docx
@@ -117,8 +117,16 @@
           <w:rPr>
             <w:rStyle w:val="Hyperlink"/>
           </w:rPr>
-          <w:t>Angular (forked) - StackBlitz</w:t>
+          <w:t xml:space="preserve">Angular (forked) - </w:t>
         </w:r>
+        <w:proofErr w:type="spellStart"/>
+        <w:r>
+          <w:rPr>
+            <w:rStyle w:val="Hyperlink"/>
+          </w:rPr>
+          <w:t>StackBlitz</w:t>
+        </w:r>
+        <w:proofErr w:type="spellEnd"/>
       </w:hyperlink>
       <w:r>
         <w:t xml:space="preserve"> is the sandbox for Angular</w:t>
@@ -138,7 +146,15 @@
         </w:rPr>
       </w:pPr>
       <w:r>
-        <w:t>In Angular , UI functionality is encapsulated in components. A component can represent anything from a piece of text, button, form etc., and can contain another component. Components communicate with one another with the help of well defined interfaces.</w:t>
+        <w:t xml:space="preserve">In Angular , UI functionality is encapsulated in components. A component can represent anything from a piece of text, button, form etc., and can contain another component. Components communicate with one another with the help of </w:t>
+      </w:r>
+      <w:proofErr w:type="spellStart"/>
+      <w:r>
+        <w:t>well defined</w:t>
+      </w:r>
+      <w:proofErr w:type="spellEnd"/>
+      <w:r>
+        <w:t xml:space="preserve"> interfaces.</w:t>
       </w:r>
     </w:p>
     <w:p>
@@ -284,8 +300,18 @@
           <w:sz w:val="24"/>
           <w:szCs w:val="24"/>
         </w:rPr>
-        <w:t>A ‘standalone’ attribute tells that this component doesn’t reside in separate NgModule</w:t>
-      </w:r>
+        <w:t xml:space="preserve">A ‘standalone’ attribute tells that this component doesn’t reside in separate </w:t>
+      </w:r>
+      <w:proofErr w:type="spellStart"/>
+      <w:r>
+        <w:rPr>
+          <w:rFonts w:ascii="Times New Roman" w:hAnsi="Times New Roman" w:cs="Times New Roman"/>
+          <w:sz w:val="24"/>
+          <w:szCs w:val="24"/>
+        </w:rPr>
+        <w:t>NgModule</w:t>
+      </w:r>
+      <w:proofErr w:type="spellEnd"/>
     </w:p>
     <w:p>
       <w:pPr>
@@ -328,7 +354,25 @@
           <w:sz w:val="24"/>
           <w:szCs w:val="24"/>
         </w:rPr>
-        <w:t xml:space="preserve">The ‘imports’ tag tells us that this component makes use of functionality inside ‘CommonModule’ </w:t>
+        <w:t>The ‘imports’ tag tells us that this component makes use of functionality inside ‘</w:t>
+      </w:r>
+      <w:proofErr w:type="spellStart"/>
+      <w:r>
+        <w:rPr>
+          <w:rFonts w:ascii="Times New Roman" w:hAnsi="Times New Roman" w:cs="Times New Roman"/>
+          <w:sz w:val="24"/>
+          <w:szCs w:val="24"/>
+        </w:rPr>
+        <w:t>CommonModule</w:t>
+      </w:r>
+      <w:proofErr w:type="spellEnd"/>
+      <w:r>
+        <w:rPr>
+          <w:rFonts w:ascii="Times New Roman" w:hAnsi="Times New Roman" w:cs="Times New Roman"/>
+          <w:sz w:val="24"/>
+          <w:szCs w:val="24"/>
+        </w:rPr>
+        <w:t xml:space="preserve">’ </w:t>
       </w:r>
     </w:p>
     <w:p>
@@ -446,7 +490,43 @@
           <w:sz w:val="24"/>
           <w:szCs w:val="24"/>
         </w:rPr>
-        <w:t xml:space="preserve"> The TypeScript ‘import’ imports classes, functions, types and other exported items from another typescript or javascript modules. From Angular 15, the @Component decorator has ‘imports’ which includes the components we want to import components, directives, pipes and NgModules into the HTML mark of our current component.</w:t>
+        <w:t xml:space="preserve"> The TypeScript ‘import’ imports classes, functions, types and other exported items from another typescript or </w:t>
+      </w:r>
+      <w:proofErr w:type="spellStart"/>
+      <w:r>
+        <w:rPr>
+          <w:rFonts w:ascii="Times New Roman" w:hAnsi="Times New Roman" w:cs="Times New Roman"/>
+          <w:sz w:val="24"/>
+          <w:szCs w:val="24"/>
+        </w:rPr>
+        <w:t>javascript</w:t>
+      </w:r>
+      <w:proofErr w:type="spellEnd"/>
+      <w:r>
+        <w:rPr>
+          <w:rFonts w:ascii="Times New Roman" w:hAnsi="Times New Roman" w:cs="Times New Roman"/>
+          <w:sz w:val="24"/>
+          <w:szCs w:val="24"/>
+        </w:rPr>
+        <w:t xml:space="preserve"> modules. From Angular 15, the @Component decorator has ‘imports’ which includes the components we want to import components, directives, pipes and </w:t>
+      </w:r>
+      <w:proofErr w:type="spellStart"/>
+      <w:r>
+        <w:rPr>
+          <w:rFonts w:ascii="Times New Roman" w:hAnsi="Times New Roman" w:cs="Times New Roman"/>
+          <w:sz w:val="24"/>
+          <w:szCs w:val="24"/>
+        </w:rPr>
+        <w:t>NgModules</w:t>
+      </w:r>
+      <w:proofErr w:type="spellEnd"/>
+      <w:r>
+        <w:rPr>
+          <w:rFonts w:ascii="Times New Roman" w:hAnsi="Times New Roman" w:cs="Times New Roman"/>
+          <w:sz w:val="24"/>
+          <w:szCs w:val="24"/>
+        </w:rPr>
+        <w:t xml:space="preserve"> into the HTML mark of our current component.</w:t>
       </w:r>
       <w:r>
         <w:rPr>
@@ -456,6 +536,7 @@
         </w:rPr>
         <w:t xml:space="preserve"> </w:t>
       </w:r>
+      <w:proofErr w:type="spellStart"/>
       <w:r>
         <w:rPr>
           <w:rFonts w:ascii="Times New Roman" w:hAnsi="Times New Roman" w:cs="Times New Roman"/>
@@ -466,6 +547,7 @@
         </w:rPr>
         <w:t>HelloComponent.ts</w:t>
       </w:r>
+      <w:proofErr w:type="spellEnd"/>
       <w:r>
         <w:rPr>
           <w:rFonts w:ascii="Times New Roman" w:hAnsi="Times New Roman" w:cs="Times New Roman"/>
@@ -474,8 +556,20 @@
           <w:sz w:val="24"/>
           <w:szCs w:val="24"/>
         </w:rPr>
-        <w:t xml:space="preserve">                                                 main.ts</w:t>
-      </w:r>
+        <w:t xml:space="preserve">                                                 </w:t>
+      </w:r>
+      <w:proofErr w:type="spellStart"/>
+      <w:r>
+        <w:rPr>
+          <w:rFonts w:ascii="Times New Roman" w:hAnsi="Times New Roman" w:cs="Times New Roman"/>
+          <w:b/>
+          <w:bCs/>
+          <w:sz w:val="24"/>
+          <w:szCs w:val="24"/>
+        </w:rPr>
+        <w:t>main.ts</w:t>
+      </w:r>
+      <w:proofErr w:type="spellEnd"/>
       <w:r>
         <w:rPr>
           <w:noProof/>
@@ -608,12 +702,21 @@
           <w:color w:val="000000"/>
         </w:rPr>
       </w:pPr>
+      <w:proofErr w:type="spellStart"/>
       <w:r>
         <w:rPr>
           <w:rFonts w:ascii="Lato" w:hAnsi="Lato"/>
           <w:color w:val="000000"/>
         </w:rPr>
-        <w:t xml:space="preserve">npm install </w:t>
+        <w:t>npm</w:t>
+      </w:r>
+      <w:proofErr w:type="spellEnd"/>
+      <w:r>
+        <w:rPr>
+          <w:rFonts w:ascii="Lato" w:hAnsi="Lato"/>
+          <w:color w:val="000000"/>
+        </w:rPr>
+        <w:t xml:space="preserve"> install </w:t>
       </w:r>
       <w:r>
         <w:rPr>
@@ -688,8 +791,42 @@
           <w:color w:val="000000"/>
           <w:u w:val="single"/>
         </w:rPr>
-        <w:t xml:space="preserve"> %AppData%\npm</w:t>
-      </w:r>
+        <w:t xml:space="preserve"> %</w:t>
+      </w:r>
+      <w:proofErr w:type="spellStart"/>
+      <w:r>
+        <w:rPr>
+          <w:rFonts w:ascii="Lato" w:hAnsi="Lato"/>
+          <w:i/>
+          <w:iCs/>
+          <w:color w:val="000000"/>
+          <w:u w:val="single"/>
+        </w:rPr>
+        <w:t>AppData</w:t>
+      </w:r>
+      <w:proofErr w:type="spellEnd"/>
+      <w:r>
+        <w:rPr>
+          <w:rFonts w:ascii="Lato" w:hAnsi="Lato"/>
+          <w:i/>
+          <w:iCs/>
+          <w:color w:val="000000"/>
+          <w:u w:val="single"/>
+        </w:rPr>
+        <w:t>%\</w:t>
+      </w:r>
+      <w:proofErr w:type="spellStart"/>
+      <w:r>
+        <w:rPr>
+          <w:rFonts w:ascii="Lato" w:hAnsi="Lato"/>
+          <w:i/>
+          <w:iCs/>
+          <w:color w:val="000000"/>
+          <w:u w:val="single"/>
+        </w:rPr>
+        <w:t>npm</w:t>
+      </w:r>
+      <w:proofErr w:type="spellEnd"/>
       <w:r>
         <w:rPr>
           <w:rFonts w:ascii="Lato" w:hAnsi="Lato"/>
@@ -768,8 +905,9 @@
           <w:lang w:eastAsia="en-IN"/>
           <w14:ligatures w14:val="none"/>
         </w:rPr>
-        <w:t>&lt;project_name&gt;</w:t>
-      </w:r>
+        <w:t>&lt;</w:t>
+      </w:r>
+      <w:proofErr w:type="spellStart"/>
       <w:r>
         <w:rPr>
           <w:rFonts w:ascii="Courier New" w:eastAsia="Times New Roman" w:hAnsi="Courier New" w:cs="Courier New"/>
@@ -780,7 +918,58 @@
           <w:lang w:eastAsia="en-IN"/>
           <w14:ligatures w14:val="none"/>
         </w:rPr>
-        <w:t xml:space="preserve"> --routing false --style css --skip-git --skip-tests</w:t>
+        <w:t>project_name</w:t>
+      </w:r>
+      <w:proofErr w:type="spellEnd"/>
+      <w:r>
+        <w:rPr>
+          <w:rFonts w:ascii="Courier New" w:eastAsia="Times New Roman" w:hAnsi="Courier New" w:cs="Courier New"/>
+          <w:color w:val="000000"/>
+          <w:kern w:val="0"/>
+          <w:sz w:val="20"/>
+          <w:szCs w:val="20"/>
+          <w:lang w:eastAsia="en-IN"/>
+          <w14:ligatures w14:val="none"/>
+        </w:rPr>
+        <w:t>&gt;</w:t>
+      </w:r>
+      <w:r>
+        <w:rPr>
+          <w:rFonts w:ascii="Courier New" w:eastAsia="Times New Roman" w:hAnsi="Courier New" w:cs="Courier New"/>
+          <w:color w:val="000000"/>
+          <w:kern w:val="0"/>
+          <w:sz w:val="20"/>
+          <w:szCs w:val="20"/>
+          <w:lang w:eastAsia="en-IN"/>
+          <w14:ligatures w14:val="none"/>
+        </w:rPr>
+        <w:t xml:space="preserve"> --routing false --style </w:t>
+      </w:r>
+      <w:proofErr w:type="spellStart"/>
+      <w:r>
+        <w:rPr>
+          <w:rFonts w:ascii="Courier New" w:eastAsia="Times New Roman" w:hAnsi="Courier New" w:cs="Courier New"/>
+          <w:color w:val="000000"/>
+          <w:kern w:val="0"/>
+          <w:sz w:val="20"/>
+          <w:szCs w:val="20"/>
+          <w:lang w:eastAsia="en-IN"/>
+          <w14:ligatures w14:val="none"/>
+        </w:rPr>
+        <w:t>css</w:t>
+      </w:r>
+      <w:proofErr w:type="spellEnd"/>
+      <w:r>
+        <w:rPr>
+          <w:rFonts w:ascii="Courier New" w:eastAsia="Times New Roman" w:hAnsi="Courier New" w:cs="Courier New"/>
+          <w:color w:val="000000"/>
+          <w:kern w:val="0"/>
+          <w:sz w:val="20"/>
+          <w:szCs w:val="20"/>
+          <w:lang w:eastAsia="en-IN"/>
+          <w14:ligatures w14:val="none"/>
+        </w:rPr>
+        <w:t xml:space="preserve"> --skip-git --skip-tests</w:t>
       </w:r>
       <w:r>
         <w:rPr>
@@ -998,7 +1187,33 @@
           <w:lang w:val="en-IN" w:eastAsia="en-IN"/>
           <w14:ligatures w14:val="none"/>
         </w:rPr>
-        <w:t> – Creates an application based upon the standalone API, without NgModules.</w:t>
+        <w:t xml:space="preserve"> – Creates an application based upon the standalone API, without </w:t>
+      </w:r>
+      <w:proofErr w:type="spellStart"/>
+      <w:r>
+        <w:rPr>
+          <w:rFonts w:ascii="Lato" w:eastAsia="Times New Roman" w:hAnsi="Lato" w:cs="Times New Roman"/>
+          <w:color w:val="000000"/>
+          <w:kern w:val="0"/>
+          <w:sz w:val="20"/>
+          <w:szCs w:val="20"/>
+          <w:lang w:val="en-IN" w:eastAsia="en-IN"/>
+          <w14:ligatures w14:val="none"/>
+        </w:rPr>
+        <w:t>NgModules</w:t>
+      </w:r>
+      <w:proofErr w:type="spellEnd"/>
+      <w:r>
+        <w:rPr>
+          <w:rFonts w:ascii="Lato" w:eastAsia="Times New Roman" w:hAnsi="Lato" w:cs="Times New Roman"/>
+          <w:color w:val="000000"/>
+          <w:kern w:val="0"/>
+          <w:sz w:val="20"/>
+          <w:szCs w:val="20"/>
+          <w:lang w:val="en-IN" w:eastAsia="en-IN"/>
+          <w14:ligatures w14:val="none"/>
+        </w:rPr>
+        <w:t>.</w:t>
       </w:r>
     </w:p>
     <w:p>
@@ -1028,7 +1243,33 @@
           <w:lang w:val="en-IN" w:eastAsia="en-IN"/>
           <w14:ligatures w14:val="none"/>
         </w:rPr>
-        <w:t>--style (String) (Default: css)</w:t>
+        <w:t xml:space="preserve">--style (String) (Default: </w:t>
+      </w:r>
+      <w:proofErr w:type="spellStart"/>
+      <w:r>
+        <w:rPr>
+          <w:rFonts w:ascii="Courier New" w:eastAsia="Times New Roman" w:hAnsi="Courier New" w:cs="Courier New"/>
+          <w:color w:val="000000"/>
+          <w:kern w:val="0"/>
+          <w:sz w:val="20"/>
+          <w:szCs w:val="20"/>
+          <w:lang w:val="en-IN" w:eastAsia="en-IN"/>
+          <w14:ligatures w14:val="none"/>
+        </w:rPr>
+        <w:t>css</w:t>
+      </w:r>
+      <w:proofErr w:type="spellEnd"/>
+      <w:r>
+        <w:rPr>
+          <w:rFonts w:ascii="Courier New" w:eastAsia="Times New Roman" w:hAnsi="Courier New" w:cs="Courier New"/>
+          <w:color w:val="000000"/>
+          <w:kern w:val="0"/>
+          <w:sz w:val="20"/>
+          <w:szCs w:val="20"/>
+          <w:lang w:val="en-IN" w:eastAsia="en-IN"/>
+          <w14:ligatures w14:val="none"/>
+        </w:rPr>
+        <w:t>)</w:t>
       </w:r>
       <w:r>
         <w:rPr>
@@ -1040,7 +1281,59 @@
           <w:lang w:val="en-IN" w:eastAsia="en-IN"/>
           <w14:ligatures w14:val="none"/>
         </w:rPr>
-        <w:t> – The style file default extension. Your choices are css, scss, sass, or less.</w:t>
+        <w:t xml:space="preserve"> – The style file default extension. Your choices are </w:t>
+      </w:r>
+      <w:proofErr w:type="spellStart"/>
+      <w:r>
+        <w:rPr>
+          <w:rFonts w:ascii="Lato" w:eastAsia="Times New Roman" w:hAnsi="Lato" w:cs="Times New Roman"/>
+          <w:color w:val="000000"/>
+          <w:kern w:val="0"/>
+          <w:sz w:val="20"/>
+          <w:szCs w:val="20"/>
+          <w:lang w:val="en-IN" w:eastAsia="en-IN"/>
+          <w14:ligatures w14:val="none"/>
+        </w:rPr>
+        <w:t>css</w:t>
+      </w:r>
+      <w:proofErr w:type="spellEnd"/>
+      <w:r>
+        <w:rPr>
+          <w:rFonts w:ascii="Lato" w:eastAsia="Times New Roman" w:hAnsi="Lato" w:cs="Times New Roman"/>
+          <w:color w:val="000000"/>
+          <w:kern w:val="0"/>
+          <w:sz w:val="20"/>
+          <w:szCs w:val="20"/>
+          <w:lang w:val="en-IN" w:eastAsia="en-IN"/>
+          <w14:ligatures w14:val="none"/>
+        </w:rPr>
+        <w:t xml:space="preserve">, </w:t>
+      </w:r>
+      <w:proofErr w:type="spellStart"/>
+      <w:r>
+        <w:rPr>
+          <w:rFonts w:ascii="Lato" w:eastAsia="Times New Roman" w:hAnsi="Lato" w:cs="Times New Roman"/>
+          <w:color w:val="000000"/>
+          <w:kern w:val="0"/>
+          <w:sz w:val="20"/>
+          <w:szCs w:val="20"/>
+          <w:lang w:val="en-IN" w:eastAsia="en-IN"/>
+          <w14:ligatures w14:val="none"/>
+        </w:rPr>
+        <w:t>scss</w:t>
+      </w:r>
+      <w:proofErr w:type="spellEnd"/>
+      <w:r>
+        <w:rPr>
+          <w:rFonts w:ascii="Lato" w:eastAsia="Times New Roman" w:hAnsi="Lato" w:cs="Times New Roman"/>
+          <w:color w:val="000000"/>
+          <w:kern w:val="0"/>
+          <w:sz w:val="20"/>
+          <w:szCs w:val="20"/>
+          <w:lang w:val="en-IN" w:eastAsia="en-IN"/>
+          <w14:ligatures w14:val="none"/>
+        </w:rPr>
+        <w:t>, sass, or less.</w:t>
       </w:r>
     </w:p>
     <w:p>
@@ -1361,7 +1654,33 @@
           <w:lang w:val="en-IN" w:eastAsia="en-IN"/>
           <w14:ligatures w14:val="none"/>
         </w:rPr>
-        <w:t> – Creates an application based upon the standalone API, without NgModules.</w:t>
+        <w:t xml:space="preserve"> – Creates an application based upon the standalone API, without </w:t>
+      </w:r>
+      <w:proofErr w:type="spellStart"/>
+      <w:r>
+        <w:rPr>
+          <w:rFonts w:ascii="Lato" w:eastAsia="Times New Roman" w:hAnsi="Lato" w:cs="Times New Roman"/>
+          <w:color w:val="000000"/>
+          <w:kern w:val="0"/>
+          <w:sz w:val="20"/>
+          <w:szCs w:val="20"/>
+          <w:lang w:val="en-IN" w:eastAsia="en-IN"/>
+          <w14:ligatures w14:val="none"/>
+        </w:rPr>
+        <w:t>NgModules</w:t>
+      </w:r>
+      <w:proofErr w:type="spellEnd"/>
+      <w:r>
+        <w:rPr>
+          <w:rFonts w:ascii="Lato" w:eastAsia="Times New Roman" w:hAnsi="Lato" w:cs="Times New Roman"/>
+          <w:color w:val="000000"/>
+          <w:kern w:val="0"/>
+          <w:sz w:val="20"/>
+          <w:szCs w:val="20"/>
+          <w:lang w:val="en-IN" w:eastAsia="en-IN"/>
+          <w14:ligatures w14:val="none"/>
+        </w:rPr>
+        <w:t>.</w:t>
       </w:r>
     </w:p>
     <w:p>
@@ -1391,7 +1710,33 @@
           <w:lang w:val="en-IN" w:eastAsia="en-IN"/>
           <w14:ligatures w14:val="none"/>
         </w:rPr>
-        <w:t>--style (String) (Default: css)</w:t>
+        <w:t xml:space="preserve">--style (String) (Default: </w:t>
+      </w:r>
+      <w:proofErr w:type="spellStart"/>
+      <w:r>
+        <w:rPr>
+          <w:rFonts w:ascii="Courier New" w:eastAsia="Times New Roman" w:hAnsi="Courier New" w:cs="Courier New"/>
+          <w:color w:val="000000"/>
+          <w:kern w:val="0"/>
+          <w:sz w:val="20"/>
+          <w:szCs w:val="20"/>
+          <w:lang w:val="en-IN" w:eastAsia="en-IN"/>
+          <w14:ligatures w14:val="none"/>
+        </w:rPr>
+        <w:t>css</w:t>
+      </w:r>
+      <w:proofErr w:type="spellEnd"/>
+      <w:r>
+        <w:rPr>
+          <w:rFonts w:ascii="Courier New" w:eastAsia="Times New Roman" w:hAnsi="Courier New" w:cs="Courier New"/>
+          <w:color w:val="000000"/>
+          <w:kern w:val="0"/>
+          <w:sz w:val="20"/>
+          <w:szCs w:val="20"/>
+          <w:lang w:val="en-IN" w:eastAsia="en-IN"/>
+          <w14:ligatures w14:val="none"/>
+        </w:rPr>
+        <w:t>)</w:t>
       </w:r>
       <w:r>
         <w:rPr>
@@ -1403,7 +1748,59 @@
           <w:lang w:val="en-IN" w:eastAsia="en-IN"/>
           <w14:ligatures w14:val="none"/>
         </w:rPr>
-        <w:t> – The style file default extension. Your choices are css, scss, sass, or less.</w:t>
+        <w:t xml:space="preserve"> – The style file default extension. Your choices are </w:t>
+      </w:r>
+      <w:proofErr w:type="spellStart"/>
+      <w:r>
+        <w:rPr>
+          <w:rFonts w:ascii="Lato" w:eastAsia="Times New Roman" w:hAnsi="Lato" w:cs="Times New Roman"/>
+          <w:color w:val="000000"/>
+          <w:kern w:val="0"/>
+          <w:sz w:val="20"/>
+          <w:szCs w:val="20"/>
+          <w:lang w:val="en-IN" w:eastAsia="en-IN"/>
+          <w14:ligatures w14:val="none"/>
+        </w:rPr>
+        <w:t>css</w:t>
+      </w:r>
+      <w:proofErr w:type="spellEnd"/>
+      <w:r>
+        <w:rPr>
+          <w:rFonts w:ascii="Lato" w:eastAsia="Times New Roman" w:hAnsi="Lato" w:cs="Times New Roman"/>
+          <w:color w:val="000000"/>
+          <w:kern w:val="0"/>
+          <w:sz w:val="20"/>
+          <w:szCs w:val="20"/>
+          <w:lang w:val="en-IN" w:eastAsia="en-IN"/>
+          <w14:ligatures w14:val="none"/>
+        </w:rPr>
+        <w:t xml:space="preserve">, </w:t>
+      </w:r>
+      <w:proofErr w:type="spellStart"/>
+      <w:r>
+        <w:rPr>
+          <w:rFonts w:ascii="Lato" w:eastAsia="Times New Roman" w:hAnsi="Lato" w:cs="Times New Roman"/>
+          <w:color w:val="000000"/>
+          <w:kern w:val="0"/>
+          <w:sz w:val="20"/>
+          <w:szCs w:val="20"/>
+          <w:lang w:val="en-IN" w:eastAsia="en-IN"/>
+          <w14:ligatures w14:val="none"/>
+        </w:rPr>
+        <w:t>scss</w:t>
+      </w:r>
+      <w:proofErr w:type="spellEnd"/>
+      <w:r>
+        <w:rPr>
+          <w:rFonts w:ascii="Lato" w:eastAsia="Times New Roman" w:hAnsi="Lato" w:cs="Times New Roman"/>
+          <w:color w:val="000000"/>
+          <w:kern w:val="0"/>
+          <w:sz w:val="20"/>
+          <w:szCs w:val="20"/>
+          <w:lang w:val="en-IN" w:eastAsia="en-IN"/>
+          <w14:ligatures w14:val="none"/>
+        </w:rPr>
+        <w:t>, sass, or less.</w:t>
       </w:r>
     </w:p>
     <w:p>
@@ -1631,7 +2028,21 @@
         <w:rPr>
           <w:color w:val="000000"/>
         </w:rPr>
-        <w:t> (Boolean): Specifies whether a component or directive should be created without an existing NgModule.</w:t>
+        <w:t xml:space="preserve"> (Boolean): Specifies whether a component or directive should be created without an existing </w:t>
+      </w:r>
+      <w:proofErr w:type="spellStart"/>
+      <w:r>
+        <w:rPr>
+          <w:color w:val="000000"/>
+        </w:rPr>
+        <w:t>NgModule</w:t>
+      </w:r>
+      <w:proofErr w:type="spellEnd"/>
+      <w:r>
+        <w:rPr>
+          <w:color w:val="000000"/>
+        </w:rPr>
+        <w:t>.</w:t>
       </w:r>
     </w:p>
     <w:p>
@@ -1689,13 +2100,23 @@
           <w:szCs w:val="24"/>
         </w:rPr>
       </w:pPr>
-      <w:r>
-        <w:rPr>
-          <w:rFonts w:ascii="Times New Roman" w:hAnsi="Times New Roman" w:cs="Times New Roman"/>
-          <w:sz w:val="24"/>
-          <w:szCs w:val="24"/>
-        </w:rPr>
-        <w:t>npx ng generate component Loading –skip-tests –dry-run</w:t>
+      <w:proofErr w:type="spellStart"/>
+      <w:r>
+        <w:rPr>
+          <w:rFonts w:ascii="Times New Roman" w:hAnsi="Times New Roman" w:cs="Times New Roman"/>
+          <w:sz w:val="24"/>
+          <w:szCs w:val="24"/>
+        </w:rPr>
+        <w:t>npx</w:t>
+      </w:r>
+      <w:proofErr w:type="spellEnd"/>
+      <w:r>
+        <w:rPr>
+          <w:rFonts w:ascii="Times New Roman" w:hAnsi="Times New Roman" w:cs="Times New Roman"/>
+          <w:sz w:val="24"/>
+          <w:szCs w:val="24"/>
+        </w:rPr>
+        <w:t xml:space="preserve"> ng generate component Loading –skip-tests –dry-run</w:t>
       </w:r>
     </w:p>
     <w:p>
@@ -2479,7 +2900,25 @@
           <w:sz w:val="24"/>
           <w:szCs w:val="24"/>
         </w:rPr>
-        <w:t xml:space="preserve"> The import statements don’t include file extensions that’s because the relationship between the target of an import and the file that is loaded by the browser is handled by Angular’s build tools.</w:t>
+        <w:t xml:space="preserve"> The import statements don’t include file extensions that’s because the relationship between the target of an import and the file that is loaded by the browser is handled by </w:t>
+      </w:r>
+      <w:proofErr w:type="spellStart"/>
+      <w:r>
+        <w:rPr>
+          <w:rFonts w:ascii="Times New Roman" w:hAnsi="Times New Roman" w:cs="Times New Roman"/>
+          <w:sz w:val="24"/>
+          <w:szCs w:val="24"/>
+        </w:rPr>
+        <w:t>Angular’s</w:t>
+      </w:r>
+      <w:proofErr w:type="spellEnd"/>
+      <w:r>
+        <w:rPr>
+          <w:rFonts w:ascii="Times New Roman" w:hAnsi="Times New Roman" w:cs="Times New Roman"/>
+          <w:sz w:val="24"/>
+          <w:szCs w:val="24"/>
+        </w:rPr>
+        <w:t xml:space="preserve"> build tools.</w:t>
       </w:r>
     </w:p>
     <w:p>
@@ -2569,7 +3008,7 @@
         <w:pStyle w:val="ListParagraph"/>
         <w:numPr>
           <w:ilvl w:val="0"/>
-          <w:numId w:val="17"/>
+          <w:numId w:val="16"/>
         </w:numPr>
         <w:rPr>
           <w:rFonts w:ascii="Times New Roman" w:hAnsi="Times New Roman" w:cs="Times New Roman"/>
@@ -2579,6 +3018,190 @@
           <w:szCs w:val="24"/>
         </w:rPr>
       </w:pPr>
+      <w:r>
+        <w:rPr>
+          <w:rFonts w:ascii="Times New Roman" w:hAnsi="Times New Roman" w:cs="Times New Roman"/>
+          <w:b/>
+          <w:bCs/>
+          <w:sz w:val="24"/>
+          <w:szCs w:val="24"/>
+        </w:rPr>
+        <w:t xml:space="preserve">Attribute Binding: </w:t>
+      </w:r>
+      <w:r>
+        <w:rPr>
+          <w:rFonts w:ascii="Times New Roman" w:hAnsi="Times New Roman" w:cs="Times New Roman"/>
+          <w:sz w:val="24"/>
+          <w:szCs w:val="24"/>
+        </w:rPr>
+        <w:t xml:space="preserve">The square brackets [ ] denote attribute binding which is used to set an element attribute. </w:t>
+      </w:r>
+    </w:p>
+    <w:p>
+      <w:pPr>
+        <w:pStyle w:val="ListParagraph"/>
+        <w:numPr>
+          <w:ilvl w:val="0"/>
+          <w:numId w:val="16"/>
+        </w:numPr>
+        <w:rPr>
+          <w:rFonts w:ascii="Times New Roman" w:hAnsi="Times New Roman" w:cs="Times New Roman"/>
+          <w:b/>
+          <w:bCs/>
+          <w:sz w:val="24"/>
+          <w:szCs w:val="24"/>
+        </w:rPr>
+      </w:pPr>
+      <w:r>
+        <w:rPr>
+          <w:rFonts w:ascii="Times New Roman" w:hAnsi="Times New Roman" w:cs="Times New Roman"/>
+          <w:b/>
+          <w:bCs/>
+          <w:sz w:val="24"/>
+          <w:szCs w:val="24"/>
+        </w:rPr>
+        <w:t xml:space="preserve">ng-container: </w:t>
+      </w:r>
+      <w:r>
+        <w:rPr>
+          <w:rFonts w:ascii="Times New Roman" w:hAnsi="Times New Roman" w:cs="Times New Roman"/>
+          <w:sz w:val="24"/>
+          <w:szCs w:val="24"/>
+        </w:rPr>
+        <w:t xml:space="preserve">It is used to group content together </w:t>
+      </w:r>
+    </w:p>
+    <w:p>
+      <w:pPr>
+        <w:pStyle w:val="ListParagraph"/>
+        <w:numPr>
+          <w:ilvl w:val="0"/>
+          <w:numId w:val="16"/>
+        </w:numPr>
+        <w:rPr>
+          <w:rFonts w:ascii="Times New Roman" w:hAnsi="Times New Roman" w:cs="Times New Roman"/>
+          <w:b/>
+          <w:bCs/>
+          <w:sz w:val="24"/>
+          <w:szCs w:val="24"/>
+        </w:rPr>
+      </w:pPr>
+      <w:r>
+        <w:rPr>
+          <w:rFonts w:ascii="Times New Roman" w:hAnsi="Times New Roman" w:cs="Times New Roman"/>
+          <w:b/>
+          <w:bCs/>
+          <w:sz w:val="24"/>
+          <w:szCs w:val="24"/>
+        </w:rPr>
+        <w:t xml:space="preserve">Two-way Binding: </w:t>
+      </w:r>
+      <w:r>
+        <w:rPr>
+          <w:rFonts w:ascii="Times New Roman" w:hAnsi="Times New Roman" w:cs="Times New Roman"/>
+          <w:b/>
+          <w:bCs/>
+          <w:sz w:val="24"/>
+          <w:szCs w:val="24"/>
+        </w:rPr>
+        <w:drawing>
+          <wp:inline distT="0" distB="0" distL="0" distR="0" wp14:anchorId="5BE4F1B6" wp14:editId="7919AED4">
+            <wp:extent cx="4061812" cy="312447"/>
+            <wp:effectExtent l="0" t="0" r="0" b="0"/>
+            <wp:docPr id="1261898974" name="Picture 1"/>
+            <wp:cNvGraphicFramePr>
+              <a:graphicFrameLocks xmlns:a="http://schemas.openxmlformats.org/drawingml/2006/main" noChangeAspect="1"/>
+            </wp:cNvGraphicFramePr>
+            <a:graphic xmlns:a="http://schemas.openxmlformats.org/drawingml/2006/main">
+              <a:graphicData uri="http://schemas.openxmlformats.org/drawingml/2006/picture">
+                <pic:pic xmlns:pic="http://schemas.openxmlformats.org/drawingml/2006/picture">
+                  <pic:nvPicPr>
+                    <pic:cNvPr id="1261898974" name=""/>
+                    <pic:cNvPicPr/>
+                  </pic:nvPicPr>
+                  <pic:blipFill>
+                    <a:blip r:embed="rId10"/>
+                    <a:stretch>
+                      <a:fillRect/>
+                    </a:stretch>
+                  </pic:blipFill>
+                  <pic:spPr>
+                    <a:xfrm>
+                      <a:off x="0" y="0"/>
+                      <a:ext cx="4061812" cy="312447"/>
+                    </a:xfrm>
+                    <a:prstGeom prst="rect">
+                      <a:avLst/>
+                    </a:prstGeom>
+                  </pic:spPr>
+                </pic:pic>
+              </a:graphicData>
+            </a:graphic>
+          </wp:inline>
+        </w:drawing>
+      </w:r>
+      <w:r>
+        <w:rPr>
+          <w:rFonts w:ascii="Times New Roman" w:hAnsi="Times New Roman" w:cs="Times New Roman"/>
+          <w:b/>
+          <w:bCs/>
+          <w:sz w:val="24"/>
+          <w:szCs w:val="24"/>
+        </w:rPr>
+        <w:t xml:space="preserve"> </w:t>
+      </w:r>
+      <w:r>
+        <w:rPr>
+          <w:rFonts w:ascii="Times New Roman" w:hAnsi="Times New Roman" w:cs="Times New Roman"/>
+          <w:sz w:val="24"/>
+          <w:szCs w:val="24"/>
+        </w:rPr>
+        <w:t xml:space="preserve">Events are represented by parenthesis and attributes are represented by square brackets, combination of both is called </w:t>
+      </w:r>
+      <w:r>
+        <w:rPr>
+          <w:rFonts w:ascii="Times New Roman" w:hAnsi="Times New Roman" w:cs="Times New Roman"/>
+          <w:i/>
+          <w:iCs/>
+          <w:sz w:val="24"/>
+          <w:szCs w:val="24"/>
+        </w:rPr>
+        <w:t>banana in a box</w:t>
+      </w:r>
+      <w:r>
+        <w:rPr>
+          <w:rFonts w:ascii="Times New Roman" w:hAnsi="Times New Roman" w:cs="Times New Roman"/>
+          <w:sz w:val="24"/>
+          <w:szCs w:val="24"/>
+        </w:rPr>
+        <w:t xml:space="preserve"> syntax.</w:t>
+      </w:r>
+      <w:r>
+        <w:rPr>
+          <w:rFonts w:ascii="Times New Roman" w:hAnsi="Times New Roman" w:cs="Times New Roman"/>
+          <w:sz w:val="24"/>
+          <w:szCs w:val="24"/>
+        </w:rPr>
+        <w:t xml:space="preserve"> </w:t>
+      </w:r>
+      <w:proofErr w:type="spellStart"/>
+      <w:r>
+        <w:rPr>
+          <w:rFonts w:ascii="Times New Roman" w:hAnsi="Times New Roman" w:cs="Times New Roman"/>
+          <w:sz w:val="24"/>
+          <w:szCs w:val="24"/>
+        </w:rPr>
+        <w:t>ngModel</w:t>
+      </w:r>
+      <w:proofErr w:type="spellEnd"/>
+      <w:r>
+        <w:rPr>
+          <w:rFonts w:ascii="Times New Roman" w:hAnsi="Times New Roman" w:cs="Times New Roman"/>
+          <w:sz w:val="24"/>
+          <w:szCs w:val="24"/>
+        </w:rPr>
+        <w:t xml:space="preserve"> is a angular feature that is used to set two way binging in form elements. </w:t>
+      </w:r>
     </w:p>
     <w:p>
       <w:pPr>

</xml_diff>

<commit_message>
Pushing CSS and other changes
</commit_message>
<xml_diff>
--- a/Client/Angular/Notes.docx
+++ b/Client/Angular/Notes.docx
@@ -117,16 +117,8 @@
           <w:rPr>
             <w:rStyle w:val="Hyperlink"/>
           </w:rPr>
-          <w:t xml:space="preserve">Angular (forked) - </w:t>
+          <w:t>Angular (forked) - StackBlitz</w:t>
         </w:r>
-        <w:proofErr w:type="spellStart"/>
-        <w:r>
-          <w:rPr>
-            <w:rStyle w:val="Hyperlink"/>
-          </w:rPr>
-          <w:t>StackBlitz</w:t>
-        </w:r>
-        <w:proofErr w:type="spellEnd"/>
       </w:hyperlink>
       <w:r>
         <w:t xml:space="preserve"> is the sandbox for Angular</w:t>
@@ -146,15 +138,7 @@
         </w:rPr>
       </w:pPr>
       <w:r>
-        <w:t xml:space="preserve">In Angular , UI functionality is encapsulated in components. A component can represent anything from a piece of text, button, form etc., and can contain another component. Components communicate with one another with the help of </w:t>
-      </w:r>
-      <w:proofErr w:type="spellStart"/>
-      <w:r>
-        <w:t>well defined</w:t>
-      </w:r>
-      <w:proofErr w:type="spellEnd"/>
-      <w:r>
-        <w:t xml:space="preserve"> interfaces.</w:t>
+        <w:t>In Angular , UI functionality is encapsulated in components. A component can represent anything from a piece of text, button, form etc., and can contain another component. Components communicate with one another with the help of well defined interfaces.</w:t>
       </w:r>
     </w:p>
     <w:p>
@@ -300,18 +284,8 @@
           <w:sz w:val="24"/>
           <w:szCs w:val="24"/>
         </w:rPr>
-        <w:t xml:space="preserve">A ‘standalone’ attribute tells that this component doesn’t reside in separate </w:t>
-      </w:r>
-      <w:proofErr w:type="spellStart"/>
-      <w:r>
-        <w:rPr>
-          <w:rFonts w:ascii="Times New Roman" w:hAnsi="Times New Roman" w:cs="Times New Roman"/>
-          <w:sz w:val="24"/>
-          <w:szCs w:val="24"/>
-        </w:rPr>
-        <w:t>NgModule</w:t>
-      </w:r>
-      <w:proofErr w:type="spellEnd"/>
+        <w:t>A ‘standalone’ attribute tells that this component doesn’t reside in separate NgModule</w:t>
+      </w:r>
     </w:p>
     <w:p>
       <w:pPr>
@@ -354,25 +328,7 @@
           <w:sz w:val="24"/>
           <w:szCs w:val="24"/>
         </w:rPr>
-        <w:t>The ‘imports’ tag tells us that this component makes use of functionality inside ‘</w:t>
-      </w:r>
-      <w:proofErr w:type="spellStart"/>
-      <w:r>
-        <w:rPr>
-          <w:rFonts w:ascii="Times New Roman" w:hAnsi="Times New Roman" w:cs="Times New Roman"/>
-          <w:sz w:val="24"/>
-          <w:szCs w:val="24"/>
-        </w:rPr>
-        <w:t>CommonModule</w:t>
-      </w:r>
-      <w:proofErr w:type="spellEnd"/>
-      <w:r>
-        <w:rPr>
-          <w:rFonts w:ascii="Times New Roman" w:hAnsi="Times New Roman" w:cs="Times New Roman"/>
-          <w:sz w:val="24"/>
-          <w:szCs w:val="24"/>
-        </w:rPr>
-        <w:t xml:space="preserve">’ </w:t>
+        <w:t xml:space="preserve">The ‘imports’ tag tells us that this component makes use of functionality inside ‘CommonModule’ </w:t>
       </w:r>
     </w:p>
     <w:p>
@@ -490,43 +446,7 @@
           <w:sz w:val="24"/>
           <w:szCs w:val="24"/>
         </w:rPr>
-        <w:t xml:space="preserve"> The TypeScript ‘import’ imports classes, functions, types and other exported items from another typescript or </w:t>
-      </w:r>
-      <w:proofErr w:type="spellStart"/>
-      <w:r>
-        <w:rPr>
-          <w:rFonts w:ascii="Times New Roman" w:hAnsi="Times New Roman" w:cs="Times New Roman"/>
-          <w:sz w:val="24"/>
-          <w:szCs w:val="24"/>
-        </w:rPr>
-        <w:t>javascript</w:t>
-      </w:r>
-      <w:proofErr w:type="spellEnd"/>
-      <w:r>
-        <w:rPr>
-          <w:rFonts w:ascii="Times New Roman" w:hAnsi="Times New Roman" w:cs="Times New Roman"/>
-          <w:sz w:val="24"/>
-          <w:szCs w:val="24"/>
-        </w:rPr>
-        <w:t xml:space="preserve"> modules. From Angular 15, the @Component decorator has ‘imports’ which includes the components we want to import components, directives, pipes and </w:t>
-      </w:r>
-      <w:proofErr w:type="spellStart"/>
-      <w:r>
-        <w:rPr>
-          <w:rFonts w:ascii="Times New Roman" w:hAnsi="Times New Roman" w:cs="Times New Roman"/>
-          <w:sz w:val="24"/>
-          <w:szCs w:val="24"/>
-        </w:rPr>
-        <w:t>NgModules</w:t>
-      </w:r>
-      <w:proofErr w:type="spellEnd"/>
-      <w:r>
-        <w:rPr>
-          <w:rFonts w:ascii="Times New Roman" w:hAnsi="Times New Roman" w:cs="Times New Roman"/>
-          <w:sz w:val="24"/>
-          <w:szCs w:val="24"/>
-        </w:rPr>
-        <w:t xml:space="preserve"> into the HTML mark of our current component.</w:t>
+        <w:t xml:space="preserve"> The TypeScript ‘import’ imports classes, functions, types and other exported items from another typescript or javascript modules. From Angular 15, the @Component decorator has ‘imports’ which includes the components we want to import components, directives, pipes and NgModules into the HTML mark of our current component.</w:t>
       </w:r>
       <w:r>
         <w:rPr>
@@ -536,7 +456,6 @@
         </w:rPr>
         <w:t xml:space="preserve"> </w:t>
       </w:r>
-      <w:proofErr w:type="spellStart"/>
       <w:r>
         <w:rPr>
           <w:rFonts w:ascii="Times New Roman" w:hAnsi="Times New Roman" w:cs="Times New Roman"/>
@@ -547,7 +466,6 @@
         </w:rPr>
         <w:t>HelloComponent.ts</w:t>
       </w:r>
-      <w:proofErr w:type="spellEnd"/>
       <w:r>
         <w:rPr>
           <w:rFonts w:ascii="Times New Roman" w:hAnsi="Times New Roman" w:cs="Times New Roman"/>
@@ -556,20 +474,8 @@
           <w:sz w:val="24"/>
           <w:szCs w:val="24"/>
         </w:rPr>
-        <w:t xml:space="preserve">                                                 </w:t>
-      </w:r>
-      <w:proofErr w:type="spellStart"/>
-      <w:r>
-        <w:rPr>
-          <w:rFonts w:ascii="Times New Roman" w:hAnsi="Times New Roman" w:cs="Times New Roman"/>
-          <w:b/>
-          <w:bCs/>
-          <w:sz w:val="24"/>
-          <w:szCs w:val="24"/>
-        </w:rPr>
-        <w:t>main.ts</w:t>
-      </w:r>
-      <w:proofErr w:type="spellEnd"/>
+        <w:t xml:space="preserve">                                                 main.ts</w:t>
+      </w:r>
       <w:r>
         <w:rPr>
           <w:noProof/>
@@ -702,21 +608,12 @@
           <w:color w:val="000000"/>
         </w:rPr>
       </w:pPr>
-      <w:proofErr w:type="spellStart"/>
       <w:r>
         <w:rPr>
           <w:rFonts w:ascii="Lato" w:hAnsi="Lato"/>
           <w:color w:val="000000"/>
         </w:rPr>
-        <w:t>npm</w:t>
-      </w:r>
-      <w:proofErr w:type="spellEnd"/>
-      <w:r>
-        <w:rPr>
-          <w:rFonts w:ascii="Lato" w:hAnsi="Lato"/>
-          <w:color w:val="000000"/>
-        </w:rPr>
-        <w:t xml:space="preserve"> install </w:t>
+        <w:t xml:space="preserve">npm install </w:t>
       </w:r>
       <w:r>
         <w:rPr>
@@ -791,42 +688,8 @@
           <w:color w:val="000000"/>
           <w:u w:val="single"/>
         </w:rPr>
-        <w:t xml:space="preserve"> %</w:t>
-      </w:r>
-      <w:proofErr w:type="spellStart"/>
-      <w:r>
-        <w:rPr>
-          <w:rFonts w:ascii="Lato" w:hAnsi="Lato"/>
-          <w:i/>
-          <w:iCs/>
-          <w:color w:val="000000"/>
-          <w:u w:val="single"/>
-        </w:rPr>
-        <w:t>AppData</w:t>
-      </w:r>
-      <w:proofErr w:type="spellEnd"/>
-      <w:r>
-        <w:rPr>
-          <w:rFonts w:ascii="Lato" w:hAnsi="Lato"/>
-          <w:i/>
-          <w:iCs/>
-          <w:color w:val="000000"/>
-          <w:u w:val="single"/>
-        </w:rPr>
-        <w:t>%\</w:t>
-      </w:r>
-      <w:proofErr w:type="spellStart"/>
-      <w:r>
-        <w:rPr>
-          <w:rFonts w:ascii="Lato" w:hAnsi="Lato"/>
-          <w:i/>
-          <w:iCs/>
-          <w:color w:val="000000"/>
-          <w:u w:val="single"/>
-        </w:rPr>
-        <w:t>npm</w:t>
-      </w:r>
-      <w:proofErr w:type="spellEnd"/>
+        <w:t xml:space="preserve"> %AppData%\npm</w:t>
+      </w:r>
       <w:r>
         <w:rPr>
           <w:rFonts w:ascii="Lato" w:hAnsi="Lato"/>
@@ -905,9 +768,8 @@
           <w:lang w:eastAsia="en-IN"/>
           <w14:ligatures w14:val="none"/>
         </w:rPr>
-        <w:t>&lt;</w:t>
-      </w:r>
-      <w:proofErr w:type="spellStart"/>
+        <w:t>&lt;project_name&gt;</w:t>
+      </w:r>
       <w:r>
         <w:rPr>
           <w:rFonts w:ascii="Courier New" w:eastAsia="Times New Roman" w:hAnsi="Courier New" w:cs="Courier New"/>
@@ -918,9 +780,8 @@
           <w:lang w:eastAsia="en-IN"/>
           <w14:ligatures w14:val="none"/>
         </w:rPr>
-        <w:t>project_name</w:t>
-      </w:r>
-      <w:proofErr w:type="spellEnd"/>
+        <w:t xml:space="preserve"> --routing false --style css --skip-git --skip-tests</w:t>
+      </w:r>
       <w:r>
         <w:rPr>
           <w:rFonts w:ascii="Courier New" w:eastAsia="Times New Roman" w:hAnsi="Courier New" w:cs="Courier New"/>
@@ -931,7 +792,7 @@
           <w:lang w:eastAsia="en-IN"/>
           <w14:ligatures w14:val="none"/>
         </w:rPr>
-        <w:t>&gt;</w:t>
+        <w:t>)</w:t>
       </w:r>
       <w:r>
         <w:rPr>
@@ -940,25 +801,55 @@
           <w:kern w:val="0"/>
           <w:sz w:val="20"/>
           <w:szCs w:val="20"/>
-          <w:lang w:eastAsia="en-IN"/>
-          <w14:ligatures w14:val="none"/>
-        </w:rPr>
-        <w:t xml:space="preserve"> --routing false --style </w:t>
-      </w:r>
-      <w:proofErr w:type="spellStart"/>
-      <w:r>
-        <w:rPr>
-          <w:rFonts w:ascii="Courier New" w:eastAsia="Times New Roman" w:hAnsi="Courier New" w:cs="Courier New"/>
+          <w:lang w:val="en-IN" w:eastAsia="en-IN"/>
+          <w14:ligatures w14:val="none"/>
+        </w:rPr>
+        <w:t xml:space="preserve">         </w:t>
+      </w:r>
+    </w:p>
+    <w:p>
+      <w:pPr>
+        <w:spacing w:before="100" w:beforeAutospacing="1" w:after="240" w:line="240" w:lineRule="auto"/>
+        <w:rPr>
+          <w:rFonts w:ascii="Times New Roman" w:eastAsia="Times New Roman" w:hAnsi="Times New Roman" w:cs="Times New Roman"/>
+          <w:color w:val="000000"/>
+          <w:kern w:val="0"/>
+          <w:sz w:val="24"/>
+          <w:szCs w:val="24"/>
+          <w:lang w:val="en-IN" w:eastAsia="en-IN"/>
+          <w14:ligatures w14:val="none"/>
+        </w:rPr>
+      </w:pPr>
+      <w:r>
+        <w:rPr>
+          <w:rFonts w:ascii="Times New Roman" w:eastAsia="Times New Roman" w:hAnsi="Times New Roman" w:cs="Times New Roman"/>
+          <w:color w:val="000000"/>
+          <w:kern w:val="0"/>
+          <w:sz w:val="24"/>
+          <w:szCs w:val="24"/>
+          <w:lang w:val="en-IN" w:eastAsia="en-IN"/>
+          <w14:ligatures w14:val="none"/>
+        </w:rPr>
+        <w:t>Some of the more common options are</w:t>
+      </w:r>
+    </w:p>
+    <w:p>
+      <w:pPr>
+        <w:numPr>
+          <w:ilvl w:val="0"/>
+          <w:numId w:val="5"/>
+        </w:numPr>
+        <w:spacing w:before="100" w:beforeAutospacing="1" w:after="240" w:line="240" w:lineRule="auto"/>
+        <w:rPr>
+          <w:rFonts w:ascii="Lato" w:eastAsia="Times New Roman" w:hAnsi="Lato" w:cs="Times New Roman"/>
           <w:color w:val="000000"/>
           <w:kern w:val="0"/>
           <w:sz w:val="20"/>
           <w:szCs w:val="20"/>
-          <w:lang w:eastAsia="en-IN"/>
-          <w14:ligatures w14:val="none"/>
-        </w:rPr>
-        <w:t>css</w:t>
-      </w:r>
-      <w:proofErr w:type="spellEnd"/>
+          <w:lang w:val="en-IN" w:eastAsia="en-IN"/>
+          <w14:ligatures w14:val="none"/>
+        </w:rPr>
+      </w:pPr>
       <w:r>
         <w:rPr>
           <w:rFonts w:ascii="Courier New" w:eastAsia="Times New Roman" w:hAnsi="Courier New" w:cs="Courier New"/>
@@ -966,26 +857,33 @@
           <w:kern w:val="0"/>
           <w:sz w:val="20"/>
           <w:szCs w:val="20"/>
-          <w:lang w:eastAsia="en-IN"/>
-          <w14:ligatures w14:val="none"/>
-        </w:rPr>
-        <w:t xml:space="preserve"> --skip-git --skip-tests</w:t>
-      </w:r>
-      <w:r>
-        <w:rPr>
-          <w:rFonts w:ascii="Courier New" w:eastAsia="Times New Roman" w:hAnsi="Courier New" w:cs="Courier New"/>
+          <w:lang w:val="en-IN" w:eastAsia="en-IN"/>
+          <w14:ligatures w14:val="none"/>
+        </w:rPr>
+        <w:t>--dry-run (Boolean) (Default: false)</w:t>
+      </w:r>
+      <w:r>
+        <w:rPr>
+          <w:rFonts w:ascii="Lato" w:eastAsia="Times New Roman" w:hAnsi="Lato" w:cs="Times New Roman"/>
           <w:color w:val="000000"/>
           <w:kern w:val="0"/>
           <w:sz w:val="20"/>
           <w:szCs w:val="20"/>
-          <w:lang w:eastAsia="en-IN"/>
-          <w14:ligatures w14:val="none"/>
-        </w:rPr>
-        <w:t>)</w:t>
-      </w:r>
-      <w:r>
-        <w:rPr>
-          <w:rFonts w:ascii="Courier New" w:eastAsia="Times New Roman" w:hAnsi="Courier New" w:cs="Courier New"/>
+          <w:lang w:val="en-IN" w:eastAsia="en-IN"/>
+          <w14:ligatures w14:val="none"/>
+        </w:rPr>
+        <w:t> – Run through without making any changes.</w:t>
+      </w:r>
+    </w:p>
+    <w:p>
+      <w:pPr>
+        <w:numPr>
+          <w:ilvl w:val="0"/>
+          <w:numId w:val="5"/>
+        </w:numPr>
+        <w:spacing w:before="100" w:beforeAutospacing="1" w:after="240" w:line="240" w:lineRule="auto"/>
+        <w:rPr>
+          <w:rFonts w:ascii="Lato" w:eastAsia="Times New Roman" w:hAnsi="Lato" w:cs="Times New Roman"/>
           <w:color w:val="000000"/>
           <w:kern w:val="0"/>
           <w:sz w:val="20"/>
@@ -993,33 +891,30 @@
           <w:lang w:val="en-IN" w:eastAsia="en-IN"/>
           <w14:ligatures w14:val="none"/>
         </w:rPr>
-        <w:t xml:space="preserve">         </w:t>
-      </w:r>
-    </w:p>
-    <w:p>
-      <w:pPr>
-        <w:spacing w:before="100" w:beforeAutospacing="1" w:after="240" w:line="240" w:lineRule="auto"/>
-        <w:rPr>
-          <w:rFonts w:ascii="Times New Roman" w:eastAsia="Times New Roman" w:hAnsi="Times New Roman" w:cs="Times New Roman"/>
-          <w:color w:val="000000"/>
-          <w:kern w:val="0"/>
-          <w:sz w:val="24"/>
-          <w:szCs w:val="24"/>
-          <w:lang w:val="en-IN" w:eastAsia="en-IN"/>
-          <w14:ligatures w14:val="none"/>
-        </w:rPr>
-      </w:pPr>
-      <w:r>
-        <w:rPr>
-          <w:rFonts w:ascii="Times New Roman" w:eastAsia="Times New Roman" w:hAnsi="Times New Roman" w:cs="Times New Roman"/>
-          <w:color w:val="000000"/>
-          <w:kern w:val="0"/>
-          <w:sz w:val="24"/>
-          <w:szCs w:val="24"/>
-          <w:lang w:val="en-IN" w:eastAsia="en-IN"/>
-          <w14:ligatures w14:val="none"/>
-        </w:rPr>
-        <w:t>Some of the more common options are</w:t>
+      </w:pPr>
+      <w:r>
+        <w:rPr>
+          <w:rFonts w:ascii="Courier New" w:eastAsia="Times New Roman" w:hAnsi="Courier New" w:cs="Courier New"/>
+          <w:color w:val="000000"/>
+          <w:kern w:val="0"/>
+          <w:sz w:val="20"/>
+          <w:szCs w:val="20"/>
+          <w:lang w:val="en-IN" w:eastAsia="en-IN"/>
+          <w14:ligatures w14:val="none"/>
+        </w:rPr>
+        <w:t>--skip-install (Boolean) (Default: false)</w:t>
+      </w:r>
+      <w:r>
+        <w:rPr>
+          <w:rFonts w:ascii="Lato" w:eastAsia="Times New Roman" w:hAnsi="Lato" w:cs="Times New Roman"/>
+          <w:color w:val="000000"/>
+          <w:kern w:val="0"/>
+          <w:sz w:val="20"/>
+          <w:szCs w:val="20"/>
+          <w:lang w:val="en-IN" w:eastAsia="en-IN"/>
+          <w14:ligatures w14:val="none"/>
+        </w:rPr>
+        <w:t> – Skip installing packages.</w:t>
       </w:r>
     </w:p>
     <w:p>
@@ -1049,7 +944,7 @@
           <w:lang w:val="en-IN" w:eastAsia="en-IN"/>
           <w14:ligatures w14:val="none"/>
         </w:rPr>
-        <w:t>--dry-run (Boolean) (Default: false)</w:t>
+        <w:t>--skip-git (Boolean) (Default: false)</w:t>
       </w:r>
       <w:r>
         <w:rPr>
@@ -1061,7 +956,7 @@
           <w:lang w:val="en-IN" w:eastAsia="en-IN"/>
           <w14:ligatures w14:val="none"/>
         </w:rPr>
-        <w:t> – Run through without making any changes.</w:t>
+        <w:t> – Skip initializing a git repository.</w:t>
       </w:r>
     </w:p>
     <w:p>
@@ -1091,7 +986,7 @@
           <w:lang w:val="en-IN" w:eastAsia="en-IN"/>
           <w14:ligatures w14:val="none"/>
         </w:rPr>
-        <w:t>--skip-install (Boolean) (Default: false)</w:t>
+        <w:t>--standalone (Boolean) (Default: false)</w:t>
       </w:r>
       <w:r>
         <w:rPr>
@@ -1103,7 +998,7 @@
           <w:lang w:val="en-IN" w:eastAsia="en-IN"/>
           <w14:ligatures w14:val="none"/>
         </w:rPr>
-        <w:t> – Skip installing packages.</w:t>
+        <w:t> – Creates an application based upon the standalone API, without NgModules.</w:t>
       </w:r>
     </w:p>
     <w:p>
@@ -1133,7 +1028,7 @@
           <w:lang w:val="en-IN" w:eastAsia="en-IN"/>
           <w14:ligatures w14:val="none"/>
         </w:rPr>
-        <w:t>--skip-git (Boolean) (Default: false)</w:t>
+        <w:t>--style (String) (Default: css)</w:t>
       </w:r>
       <w:r>
         <w:rPr>
@@ -1145,7 +1040,7 @@
           <w:lang w:val="en-IN" w:eastAsia="en-IN"/>
           <w14:ligatures w14:val="none"/>
         </w:rPr>
-        <w:t> – Skip initializing a git repository.</w:t>
+        <w:t> – The style file default extension. Your choices are css, scss, sass, or less.</w:t>
       </w:r>
     </w:p>
     <w:p>
@@ -1175,7 +1070,7 @@
           <w:lang w:val="en-IN" w:eastAsia="en-IN"/>
           <w14:ligatures w14:val="none"/>
         </w:rPr>
-        <w:t>--standalone (Boolean) (Default: false)</w:t>
+        <w:t>--prefix (String) (Default: app)</w:t>
       </w:r>
       <w:r>
         <w:rPr>
@@ -1187,10 +1082,16 @@
           <w:lang w:val="en-IN" w:eastAsia="en-IN"/>
           <w14:ligatures w14:val="none"/>
         </w:rPr>
-        <w:t xml:space="preserve"> – Creates an application based upon the standalone API, without </w:t>
-      </w:r>
-      <w:proofErr w:type="spellStart"/>
-      <w:r>
+        <w:t> – The prefix to use for all component selectors.</w:t>
+      </w:r>
+    </w:p>
+    <w:p>
+      <w:pPr>
+        <w:numPr>
+          <w:ilvl w:val="0"/>
+          <w:numId w:val="5"/>
+        </w:numPr>
+        <w:spacing w:before="100" w:beforeAutospacing="1" w:after="240" w:line="240" w:lineRule="auto"/>
         <w:rPr>
           <w:rFonts w:ascii="Lato" w:eastAsia="Times New Roman" w:hAnsi="Lato" w:cs="Times New Roman"/>
           <w:color w:val="000000"/>
@@ -1200,12 +1101,10 @@
           <w:lang w:val="en-IN" w:eastAsia="en-IN"/>
           <w14:ligatures w14:val="none"/>
         </w:rPr>
-        <w:t>NgModules</w:t>
-      </w:r>
-      <w:proofErr w:type="spellEnd"/>
-      <w:r>
-        <w:rPr>
-          <w:rFonts w:ascii="Lato" w:eastAsia="Times New Roman" w:hAnsi="Lato" w:cs="Times New Roman"/>
+      </w:pPr>
+      <w:r>
+        <w:rPr>
+          <w:rFonts w:ascii="Courier New" w:eastAsia="Times New Roman" w:hAnsi="Courier New" w:cs="Courier New"/>
           <w:color w:val="000000"/>
           <w:kern w:val="0"/>
           <w:sz w:val="20"/>
@@ -1213,16 +1112,9 @@
           <w:lang w:val="en-IN" w:eastAsia="en-IN"/>
           <w14:ligatures w14:val="none"/>
         </w:rPr>
-        <w:t>.</w:t>
-      </w:r>
-    </w:p>
-    <w:p>
-      <w:pPr>
-        <w:numPr>
-          <w:ilvl w:val="0"/>
-          <w:numId w:val="5"/>
-        </w:numPr>
-        <w:spacing w:before="100" w:beforeAutospacing="1" w:after="240" w:line="240" w:lineRule="auto"/>
+        <w:t>--routing (Boolean) (Default: false)</w:t>
+      </w:r>
+      <w:r>
         <w:rPr>
           <w:rFonts w:ascii="Lato" w:eastAsia="Times New Roman" w:hAnsi="Lato" w:cs="Times New Roman"/>
           <w:color w:val="000000"/>
@@ -1232,6 +1124,25 @@
           <w:lang w:val="en-IN" w:eastAsia="en-IN"/>
           <w14:ligatures w14:val="none"/>
         </w:rPr>
+        <w:t> – Generate a routing module.</w:t>
+      </w:r>
+    </w:p>
+    <w:p>
+      <w:pPr>
+        <w:pStyle w:val="ListParagraph"/>
+        <w:numPr>
+          <w:ilvl w:val="0"/>
+          <w:numId w:val="9"/>
+        </w:numPr>
+        <w:spacing w:after="0" w:line="240" w:lineRule="auto"/>
+        <w:rPr>
+          <w:rFonts w:ascii="Times New Roman" w:eastAsia="Times New Roman" w:hAnsi="Times New Roman" w:cs="Times New Roman"/>
+          <w:kern w:val="0"/>
+          <w:sz w:val="24"/>
+          <w:szCs w:val="24"/>
+          <w:lang w:val="en-IN" w:eastAsia="en-IN"/>
+          <w14:ligatures w14:val="none"/>
+        </w:rPr>
       </w:pPr>
       <w:r>
         <w:rPr>
@@ -1243,12 +1154,57 @@
           <w:lang w:val="en-IN" w:eastAsia="en-IN"/>
           <w14:ligatures w14:val="none"/>
         </w:rPr>
-        <w:t xml:space="preserve">--style (String) (Default: </w:t>
-      </w:r>
-      <w:proofErr w:type="spellStart"/>
-      <w:r>
-        <w:rPr>
-          <w:rFonts w:ascii="Courier New" w:eastAsia="Times New Roman" w:hAnsi="Courier New" w:cs="Courier New"/>
+        <w:t xml:space="preserve">ng new &lt;options...&gt;              </w:t>
+      </w:r>
+    </w:p>
+    <w:p>
+      <w:pPr>
+        <w:pStyle w:val="ListParagraph"/>
+        <w:spacing w:before="100" w:beforeAutospacing="1" w:after="240" w:line="240" w:lineRule="auto"/>
+        <w:rPr>
+          <w:rFonts w:ascii="Times New Roman" w:eastAsia="Times New Roman" w:hAnsi="Times New Roman" w:cs="Times New Roman"/>
+          <w:color w:val="000000"/>
+          <w:kern w:val="0"/>
+          <w:sz w:val="24"/>
+          <w:szCs w:val="24"/>
+          <w:lang w:val="en-IN" w:eastAsia="en-IN"/>
+          <w14:ligatures w14:val="none"/>
+        </w:rPr>
+      </w:pPr>
+      <w:r>
+        <w:rPr>
+          <w:rFonts w:ascii="Times New Roman" w:eastAsia="Times New Roman" w:hAnsi="Times New Roman" w:cs="Times New Roman"/>
+          <w:color w:val="000000"/>
+          <w:kern w:val="0"/>
+          <w:sz w:val="24"/>
+          <w:szCs w:val="24"/>
+          <w:lang w:val="en-IN" w:eastAsia="en-IN"/>
+          <w14:ligatures w14:val="none"/>
+        </w:rPr>
+        <w:t>Some of the more common options are</w:t>
+      </w:r>
+      <w:r>
+        <w:rPr>
+          <w:rFonts w:ascii="Times New Roman" w:eastAsia="Times New Roman" w:hAnsi="Times New Roman" w:cs="Times New Roman"/>
+          <w:color w:val="000000"/>
+          <w:kern w:val="0"/>
+          <w:sz w:val="24"/>
+          <w:szCs w:val="24"/>
+          <w:lang w:val="en-IN" w:eastAsia="en-IN"/>
+          <w14:ligatures w14:val="none"/>
+        </w:rPr>
+        <w:t xml:space="preserve"> :</w:t>
+      </w:r>
+    </w:p>
+    <w:p>
+      <w:pPr>
+        <w:numPr>
+          <w:ilvl w:val="0"/>
+          <w:numId w:val="10"/>
+        </w:numPr>
+        <w:spacing w:before="100" w:beforeAutospacing="1" w:after="240" w:line="240" w:lineRule="auto"/>
+        <w:rPr>
+          <w:rFonts w:ascii="Lato" w:eastAsia="Times New Roman" w:hAnsi="Lato" w:cs="Times New Roman"/>
           <w:color w:val="000000"/>
           <w:kern w:val="0"/>
           <w:sz w:val="20"/>
@@ -1256,9 +1212,7 @@
           <w:lang w:val="en-IN" w:eastAsia="en-IN"/>
           <w14:ligatures w14:val="none"/>
         </w:rPr>
-        <w:t>css</w:t>
-      </w:r>
-      <w:proofErr w:type="spellEnd"/>
+      </w:pPr>
       <w:r>
         <w:rPr>
           <w:rFonts w:ascii="Courier New" w:eastAsia="Times New Roman" w:hAnsi="Courier New" w:cs="Courier New"/>
@@ -1269,7 +1223,7 @@
           <w:lang w:val="en-IN" w:eastAsia="en-IN"/>
           <w14:ligatures w14:val="none"/>
         </w:rPr>
-        <w:t>)</w:t>
+        <w:t>--dry-run (Boolean) (Default: false)</w:t>
       </w:r>
       <w:r>
         <w:rPr>
@@ -1281,10 +1235,16 @@
           <w:lang w:val="en-IN" w:eastAsia="en-IN"/>
           <w14:ligatures w14:val="none"/>
         </w:rPr>
-        <w:t xml:space="preserve"> – The style file default extension. Your choices are </w:t>
-      </w:r>
-      <w:proofErr w:type="spellStart"/>
-      <w:r>
+        <w:t> – Run through without making any changes.</w:t>
+      </w:r>
+    </w:p>
+    <w:p>
+      <w:pPr>
+        <w:numPr>
+          <w:ilvl w:val="0"/>
+          <w:numId w:val="10"/>
+        </w:numPr>
+        <w:spacing w:before="100" w:beforeAutospacing="1" w:after="240" w:line="240" w:lineRule="auto"/>
         <w:rPr>
           <w:rFonts w:ascii="Lato" w:eastAsia="Times New Roman" w:hAnsi="Lato" w:cs="Times New Roman"/>
           <w:color w:val="000000"/>
@@ -1294,12 +1254,10 @@
           <w:lang w:val="en-IN" w:eastAsia="en-IN"/>
           <w14:ligatures w14:val="none"/>
         </w:rPr>
-        <w:t>css</w:t>
-      </w:r>
-      <w:proofErr w:type="spellEnd"/>
-      <w:r>
-        <w:rPr>
-          <w:rFonts w:ascii="Lato" w:eastAsia="Times New Roman" w:hAnsi="Lato" w:cs="Times New Roman"/>
+      </w:pPr>
+      <w:r>
+        <w:rPr>
+          <w:rFonts w:ascii="Courier New" w:eastAsia="Times New Roman" w:hAnsi="Courier New" w:cs="Courier New"/>
           <w:color w:val="000000"/>
           <w:kern w:val="0"/>
           <w:sz w:val="20"/>
@@ -1307,9 +1265,8 @@
           <w:lang w:val="en-IN" w:eastAsia="en-IN"/>
           <w14:ligatures w14:val="none"/>
         </w:rPr>
-        <w:t xml:space="preserve">, </w:t>
-      </w:r>
-      <w:proofErr w:type="spellStart"/>
+        <w:t>--skip-install (Boolean) (Default: false)</w:t>
+      </w:r>
       <w:r>
         <w:rPr>
           <w:rFonts w:ascii="Lato" w:eastAsia="Times New Roman" w:hAnsi="Lato" w:cs="Times New Roman"/>
@@ -1320,10 +1277,16 @@
           <w:lang w:val="en-IN" w:eastAsia="en-IN"/>
           <w14:ligatures w14:val="none"/>
         </w:rPr>
-        <w:t>scss</w:t>
-      </w:r>
-      <w:proofErr w:type="spellEnd"/>
-      <w:r>
+        <w:t> – Skip installing packages.</w:t>
+      </w:r>
+    </w:p>
+    <w:p>
+      <w:pPr>
+        <w:numPr>
+          <w:ilvl w:val="0"/>
+          <w:numId w:val="10"/>
+        </w:numPr>
+        <w:spacing w:before="100" w:beforeAutospacing="1" w:after="240" w:line="240" w:lineRule="auto"/>
         <w:rPr>
           <w:rFonts w:ascii="Lato" w:eastAsia="Times New Roman" w:hAnsi="Lato" w:cs="Times New Roman"/>
           <w:color w:val="000000"/>
@@ -1333,18 +1296,10 @@
           <w:lang w:val="en-IN" w:eastAsia="en-IN"/>
           <w14:ligatures w14:val="none"/>
         </w:rPr>
-        <w:t>, sass, or less.</w:t>
-      </w:r>
-    </w:p>
-    <w:p>
-      <w:pPr>
-        <w:numPr>
-          <w:ilvl w:val="0"/>
-          <w:numId w:val="5"/>
-        </w:numPr>
-        <w:spacing w:before="100" w:beforeAutospacing="1" w:after="240" w:line="240" w:lineRule="auto"/>
-        <w:rPr>
-          <w:rFonts w:ascii="Lato" w:eastAsia="Times New Roman" w:hAnsi="Lato" w:cs="Times New Roman"/>
+      </w:pPr>
+      <w:r>
+        <w:rPr>
+          <w:rFonts w:ascii="Courier New" w:eastAsia="Times New Roman" w:hAnsi="Courier New" w:cs="Courier New"/>
           <w:color w:val="000000"/>
           <w:kern w:val="0"/>
           <w:sz w:val="20"/>
@@ -1352,10 +1307,11 @@
           <w:lang w:val="en-IN" w:eastAsia="en-IN"/>
           <w14:ligatures w14:val="none"/>
         </w:rPr>
-      </w:pPr>
-      <w:r>
-        <w:rPr>
-          <w:rFonts w:ascii="Courier New" w:eastAsia="Times New Roman" w:hAnsi="Courier New" w:cs="Courier New"/>
+        <w:t>--skip-git (Boolean) (Default: false)</w:t>
+      </w:r>
+      <w:r>
+        <w:rPr>
+          <w:rFonts w:ascii="Lato" w:eastAsia="Times New Roman" w:hAnsi="Lato" w:cs="Times New Roman"/>
           <w:color w:val="000000"/>
           <w:kern w:val="0"/>
           <w:sz w:val="20"/>
@@ -1363,9 +1319,16 @@
           <w:lang w:val="en-IN" w:eastAsia="en-IN"/>
           <w14:ligatures w14:val="none"/>
         </w:rPr>
-        <w:t>--prefix (String) (Default: app)</w:t>
-      </w:r>
-      <w:r>
+        <w:t> – Skip initializing a git repository.</w:t>
+      </w:r>
+    </w:p>
+    <w:p>
+      <w:pPr>
+        <w:numPr>
+          <w:ilvl w:val="0"/>
+          <w:numId w:val="10"/>
+        </w:numPr>
+        <w:spacing w:before="100" w:beforeAutospacing="1" w:after="240" w:line="240" w:lineRule="auto"/>
         <w:rPr>
           <w:rFonts w:ascii="Lato" w:eastAsia="Times New Roman" w:hAnsi="Lato" w:cs="Times New Roman"/>
           <w:color w:val="000000"/>
@@ -1375,18 +1338,10 @@
           <w:lang w:val="en-IN" w:eastAsia="en-IN"/>
           <w14:ligatures w14:val="none"/>
         </w:rPr>
-        <w:t> – The prefix to use for all component selectors.</w:t>
-      </w:r>
-    </w:p>
-    <w:p>
-      <w:pPr>
-        <w:numPr>
-          <w:ilvl w:val="0"/>
-          <w:numId w:val="5"/>
-        </w:numPr>
-        <w:spacing w:before="100" w:beforeAutospacing="1" w:after="240" w:line="240" w:lineRule="auto"/>
-        <w:rPr>
-          <w:rFonts w:ascii="Lato" w:eastAsia="Times New Roman" w:hAnsi="Lato" w:cs="Times New Roman"/>
+      </w:pPr>
+      <w:r>
+        <w:rPr>
+          <w:rFonts w:ascii="Courier New" w:eastAsia="Times New Roman" w:hAnsi="Courier New" w:cs="Courier New"/>
           <w:color w:val="000000"/>
           <w:kern w:val="0"/>
           <w:sz w:val="20"/>
@@ -1394,10 +1349,11 @@
           <w:lang w:val="en-IN" w:eastAsia="en-IN"/>
           <w14:ligatures w14:val="none"/>
         </w:rPr>
-      </w:pPr>
-      <w:r>
-        <w:rPr>
-          <w:rFonts w:ascii="Courier New" w:eastAsia="Times New Roman" w:hAnsi="Courier New" w:cs="Courier New"/>
+        <w:t>--standalone (Boolean) (Default: false)</w:t>
+      </w:r>
+      <w:r>
+        <w:rPr>
+          <w:rFonts w:ascii="Lato" w:eastAsia="Times New Roman" w:hAnsi="Lato" w:cs="Times New Roman"/>
           <w:color w:val="000000"/>
           <w:kern w:val="0"/>
           <w:sz w:val="20"/>
@@ -1405,9 +1361,16 @@
           <w:lang w:val="en-IN" w:eastAsia="en-IN"/>
           <w14:ligatures w14:val="none"/>
         </w:rPr>
-        <w:t>--routing (Boolean) (Default: false)</w:t>
-      </w:r>
-      <w:r>
+        <w:t> – Creates an application based upon the standalone API, without NgModules.</w:t>
+      </w:r>
+    </w:p>
+    <w:p>
+      <w:pPr>
+        <w:numPr>
+          <w:ilvl w:val="0"/>
+          <w:numId w:val="10"/>
+        </w:numPr>
+        <w:spacing w:before="100" w:beforeAutospacing="1" w:after="240" w:line="240" w:lineRule="auto"/>
         <w:rPr>
           <w:rFonts w:ascii="Lato" w:eastAsia="Times New Roman" w:hAnsi="Lato" w:cs="Times New Roman"/>
           <w:color w:val="000000"/>
@@ -1417,25 +1380,6 @@
           <w:lang w:val="en-IN" w:eastAsia="en-IN"/>
           <w14:ligatures w14:val="none"/>
         </w:rPr>
-        <w:t> – Generate a routing module.</w:t>
-      </w:r>
-    </w:p>
-    <w:p>
-      <w:pPr>
-        <w:pStyle w:val="ListParagraph"/>
-        <w:numPr>
-          <w:ilvl w:val="0"/>
-          <w:numId w:val="9"/>
-        </w:numPr>
-        <w:spacing w:after="0" w:line="240" w:lineRule="auto"/>
-        <w:rPr>
-          <w:rFonts w:ascii="Times New Roman" w:eastAsia="Times New Roman" w:hAnsi="Times New Roman" w:cs="Times New Roman"/>
-          <w:kern w:val="0"/>
-          <w:sz w:val="24"/>
-          <w:szCs w:val="24"/>
-          <w:lang w:val="en-IN" w:eastAsia="en-IN"/>
-          <w14:ligatures w14:val="none"/>
-        </w:rPr>
       </w:pPr>
       <w:r>
         <w:rPr>
@@ -1447,46 +1391,19 @@
           <w:lang w:val="en-IN" w:eastAsia="en-IN"/>
           <w14:ligatures w14:val="none"/>
         </w:rPr>
-        <w:t xml:space="preserve">ng new &lt;options...&gt;              </w:t>
-      </w:r>
-    </w:p>
-    <w:p>
-      <w:pPr>
-        <w:pStyle w:val="ListParagraph"/>
-        <w:spacing w:before="100" w:beforeAutospacing="1" w:after="240" w:line="240" w:lineRule="auto"/>
-        <w:rPr>
-          <w:rFonts w:ascii="Times New Roman" w:eastAsia="Times New Roman" w:hAnsi="Times New Roman" w:cs="Times New Roman"/>
-          <w:color w:val="000000"/>
-          <w:kern w:val="0"/>
-          <w:sz w:val="24"/>
-          <w:szCs w:val="24"/>
-          <w:lang w:val="en-IN" w:eastAsia="en-IN"/>
-          <w14:ligatures w14:val="none"/>
-        </w:rPr>
-      </w:pPr>
-      <w:r>
-        <w:rPr>
-          <w:rFonts w:ascii="Times New Roman" w:eastAsia="Times New Roman" w:hAnsi="Times New Roman" w:cs="Times New Roman"/>
-          <w:color w:val="000000"/>
-          <w:kern w:val="0"/>
-          <w:sz w:val="24"/>
-          <w:szCs w:val="24"/>
-          <w:lang w:val="en-IN" w:eastAsia="en-IN"/>
-          <w14:ligatures w14:val="none"/>
-        </w:rPr>
-        <w:t>Some of the more common options are</w:t>
-      </w:r>
-      <w:r>
-        <w:rPr>
-          <w:rFonts w:ascii="Times New Roman" w:eastAsia="Times New Roman" w:hAnsi="Times New Roman" w:cs="Times New Roman"/>
-          <w:color w:val="000000"/>
-          <w:kern w:val="0"/>
-          <w:sz w:val="24"/>
-          <w:szCs w:val="24"/>
-          <w:lang w:val="en-IN" w:eastAsia="en-IN"/>
-          <w14:ligatures w14:val="none"/>
-        </w:rPr>
-        <w:t xml:space="preserve"> :</w:t>
+        <w:t>--style (String) (Default: css)</w:t>
+      </w:r>
+      <w:r>
+        <w:rPr>
+          <w:rFonts w:ascii="Lato" w:eastAsia="Times New Roman" w:hAnsi="Lato" w:cs="Times New Roman"/>
+          <w:color w:val="000000"/>
+          <w:kern w:val="0"/>
+          <w:sz w:val="20"/>
+          <w:szCs w:val="20"/>
+          <w:lang w:val="en-IN" w:eastAsia="en-IN"/>
+          <w14:ligatures w14:val="none"/>
+        </w:rPr>
+        <w:t> – The style file default extension. Your choices are css, scss, sass, or less.</w:t>
       </w:r>
     </w:p>
     <w:p>
@@ -1516,7 +1433,7 @@
           <w:lang w:val="en-IN" w:eastAsia="en-IN"/>
           <w14:ligatures w14:val="none"/>
         </w:rPr>
-        <w:t>--dry-run (Boolean) (Default: false)</w:t>
+        <w:t>--prefix (String) (Default: app)</w:t>
       </w:r>
       <w:r>
         <w:rPr>
@@ -1528,7 +1445,7 @@
           <w:lang w:val="en-IN" w:eastAsia="en-IN"/>
           <w14:ligatures w14:val="none"/>
         </w:rPr>
-        <w:t> – Run through without making any changes.</w:t>
+        <w:t> – The prefix to use for all component selectors.</w:t>
       </w:r>
     </w:p>
     <w:p>
@@ -1558,7 +1475,7 @@
           <w:lang w:val="en-IN" w:eastAsia="en-IN"/>
           <w14:ligatures w14:val="none"/>
         </w:rPr>
-        <w:t>--skip-install (Boolean) (Default: false)</w:t>
+        <w:t>--routing (Boolean) (Default: false)</w:t>
       </w:r>
       <w:r>
         <w:rPr>
@@ -1570,320 +1487,6 @@
           <w:lang w:val="en-IN" w:eastAsia="en-IN"/>
           <w14:ligatures w14:val="none"/>
         </w:rPr>
-        <w:t> – Skip installing packages.</w:t>
-      </w:r>
-    </w:p>
-    <w:p>
-      <w:pPr>
-        <w:numPr>
-          <w:ilvl w:val="0"/>
-          <w:numId w:val="10"/>
-        </w:numPr>
-        <w:spacing w:before="100" w:beforeAutospacing="1" w:after="240" w:line="240" w:lineRule="auto"/>
-        <w:rPr>
-          <w:rFonts w:ascii="Lato" w:eastAsia="Times New Roman" w:hAnsi="Lato" w:cs="Times New Roman"/>
-          <w:color w:val="000000"/>
-          <w:kern w:val="0"/>
-          <w:sz w:val="20"/>
-          <w:szCs w:val="20"/>
-          <w:lang w:val="en-IN" w:eastAsia="en-IN"/>
-          <w14:ligatures w14:val="none"/>
-        </w:rPr>
-      </w:pPr>
-      <w:r>
-        <w:rPr>
-          <w:rFonts w:ascii="Courier New" w:eastAsia="Times New Roman" w:hAnsi="Courier New" w:cs="Courier New"/>
-          <w:color w:val="000000"/>
-          <w:kern w:val="0"/>
-          <w:sz w:val="20"/>
-          <w:szCs w:val="20"/>
-          <w:lang w:val="en-IN" w:eastAsia="en-IN"/>
-          <w14:ligatures w14:val="none"/>
-        </w:rPr>
-        <w:t>--skip-git (Boolean) (Default: false)</w:t>
-      </w:r>
-      <w:r>
-        <w:rPr>
-          <w:rFonts w:ascii="Lato" w:eastAsia="Times New Roman" w:hAnsi="Lato" w:cs="Times New Roman"/>
-          <w:color w:val="000000"/>
-          <w:kern w:val="0"/>
-          <w:sz w:val="20"/>
-          <w:szCs w:val="20"/>
-          <w:lang w:val="en-IN" w:eastAsia="en-IN"/>
-          <w14:ligatures w14:val="none"/>
-        </w:rPr>
-        <w:t> – Skip initializing a git repository.</w:t>
-      </w:r>
-    </w:p>
-    <w:p>
-      <w:pPr>
-        <w:numPr>
-          <w:ilvl w:val="0"/>
-          <w:numId w:val="10"/>
-        </w:numPr>
-        <w:spacing w:before="100" w:beforeAutospacing="1" w:after="240" w:line="240" w:lineRule="auto"/>
-        <w:rPr>
-          <w:rFonts w:ascii="Lato" w:eastAsia="Times New Roman" w:hAnsi="Lato" w:cs="Times New Roman"/>
-          <w:color w:val="000000"/>
-          <w:kern w:val="0"/>
-          <w:sz w:val="20"/>
-          <w:szCs w:val="20"/>
-          <w:lang w:val="en-IN" w:eastAsia="en-IN"/>
-          <w14:ligatures w14:val="none"/>
-        </w:rPr>
-      </w:pPr>
-      <w:r>
-        <w:rPr>
-          <w:rFonts w:ascii="Courier New" w:eastAsia="Times New Roman" w:hAnsi="Courier New" w:cs="Courier New"/>
-          <w:color w:val="000000"/>
-          <w:kern w:val="0"/>
-          <w:sz w:val="20"/>
-          <w:szCs w:val="20"/>
-          <w:lang w:val="en-IN" w:eastAsia="en-IN"/>
-          <w14:ligatures w14:val="none"/>
-        </w:rPr>
-        <w:t>--standalone (Boolean) (Default: false)</w:t>
-      </w:r>
-      <w:r>
-        <w:rPr>
-          <w:rFonts w:ascii="Lato" w:eastAsia="Times New Roman" w:hAnsi="Lato" w:cs="Times New Roman"/>
-          <w:color w:val="000000"/>
-          <w:kern w:val="0"/>
-          <w:sz w:val="20"/>
-          <w:szCs w:val="20"/>
-          <w:lang w:val="en-IN" w:eastAsia="en-IN"/>
-          <w14:ligatures w14:val="none"/>
-        </w:rPr>
-        <w:t xml:space="preserve"> – Creates an application based upon the standalone API, without </w:t>
-      </w:r>
-      <w:proofErr w:type="spellStart"/>
-      <w:r>
-        <w:rPr>
-          <w:rFonts w:ascii="Lato" w:eastAsia="Times New Roman" w:hAnsi="Lato" w:cs="Times New Roman"/>
-          <w:color w:val="000000"/>
-          <w:kern w:val="0"/>
-          <w:sz w:val="20"/>
-          <w:szCs w:val="20"/>
-          <w:lang w:val="en-IN" w:eastAsia="en-IN"/>
-          <w14:ligatures w14:val="none"/>
-        </w:rPr>
-        <w:t>NgModules</w:t>
-      </w:r>
-      <w:proofErr w:type="spellEnd"/>
-      <w:r>
-        <w:rPr>
-          <w:rFonts w:ascii="Lato" w:eastAsia="Times New Roman" w:hAnsi="Lato" w:cs="Times New Roman"/>
-          <w:color w:val="000000"/>
-          <w:kern w:val="0"/>
-          <w:sz w:val="20"/>
-          <w:szCs w:val="20"/>
-          <w:lang w:val="en-IN" w:eastAsia="en-IN"/>
-          <w14:ligatures w14:val="none"/>
-        </w:rPr>
-        <w:t>.</w:t>
-      </w:r>
-    </w:p>
-    <w:p>
-      <w:pPr>
-        <w:numPr>
-          <w:ilvl w:val="0"/>
-          <w:numId w:val="10"/>
-        </w:numPr>
-        <w:spacing w:before="100" w:beforeAutospacing="1" w:after="240" w:line="240" w:lineRule="auto"/>
-        <w:rPr>
-          <w:rFonts w:ascii="Lato" w:eastAsia="Times New Roman" w:hAnsi="Lato" w:cs="Times New Roman"/>
-          <w:color w:val="000000"/>
-          <w:kern w:val="0"/>
-          <w:sz w:val="20"/>
-          <w:szCs w:val="20"/>
-          <w:lang w:val="en-IN" w:eastAsia="en-IN"/>
-          <w14:ligatures w14:val="none"/>
-        </w:rPr>
-      </w:pPr>
-      <w:r>
-        <w:rPr>
-          <w:rFonts w:ascii="Courier New" w:eastAsia="Times New Roman" w:hAnsi="Courier New" w:cs="Courier New"/>
-          <w:color w:val="000000"/>
-          <w:kern w:val="0"/>
-          <w:sz w:val="20"/>
-          <w:szCs w:val="20"/>
-          <w:lang w:val="en-IN" w:eastAsia="en-IN"/>
-          <w14:ligatures w14:val="none"/>
-        </w:rPr>
-        <w:t xml:space="preserve">--style (String) (Default: </w:t>
-      </w:r>
-      <w:proofErr w:type="spellStart"/>
-      <w:r>
-        <w:rPr>
-          <w:rFonts w:ascii="Courier New" w:eastAsia="Times New Roman" w:hAnsi="Courier New" w:cs="Courier New"/>
-          <w:color w:val="000000"/>
-          <w:kern w:val="0"/>
-          <w:sz w:val="20"/>
-          <w:szCs w:val="20"/>
-          <w:lang w:val="en-IN" w:eastAsia="en-IN"/>
-          <w14:ligatures w14:val="none"/>
-        </w:rPr>
-        <w:t>css</w:t>
-      </w:r>
-      <w:proofErr w:type="spellEnd"/>
-      <w:r>
-        <w:rPr>
-          <w:rFonts w:ascii="Courier New" w:eastAsia="Times New Roman" w:hAnsi="Courier New" w:cs="Courier New"/>
-          <w:color w:val="000000"/>
-          <w:kern w:val="0"/>
-          <w:sz w:val="20"/>
-          <w:szCs w:val="20"/>
-          <w:lang w:val="en-IN" w:eastAsia="en-IN"/>
-          <w14:ligatures w14:val="none"/>
-        </w:rPr>
-        <w:t>)</w:t>
-      </w:r>
-      <w:r>
-        <w:rPr>
-          <w:rFonts w:ascii="Lato" w:eastAsia="Times New Roman" w:hAnsi="Lato" w:cs="Times New Roman"/>
-          <w:color w:val="000000"/>
-          <w:kern w:val="0"/>
-          <w:sz w:val="20"/>
-          <w:szCs w:val="20"/>
-          <w:lang w:val="en-IN" w:eastAsia="en-IN"/>
-          <w14:ligatures w14:val="none"/>
-        </w:rPr>
-        <w:t xml:space="preserve"> – The style file default extension. Your choices are </w:t>
-      </w:r>
-      <w:proofErr w:type="spellStart"/>
-      <w:r>
-        <w:rPr>
-          <w:rFonts w:ascii="Lato" w:eastAsia="Times New Roman" w:hAnsi="Lato" w:cs="Times New Roman"/>
-          <w:color w:val="000000"/>
-          <w:kern w:val="0"/>
-          <w:sz w:val="20"/>
-          <w:szCs w:val="20"/>
-          <w:lang w:val="en-IN" w:eastAsia="en-IN"/>
-          <w14:ligatures w14:val="none"/>
-        </w:rPr>
-        <w:t>css</w:t>
-      </w:r>
-      <w:proofErr w:type="spellEnd"/>
-      <w:r>
-        <w:rPr>
-          <w:rFonts w:ascii="Lato" w:eastAsia="Times New Roman" w:hAnsi="Lato" w:cs="Times New Roman"/>
-          <w:color w:val="000000"/>
-          <w:kern w:val="0"/>
-          <w:sz w:val="20"/>
-          <w:szCs w:val="20"/>
-          <w:lang w:val="en-IN" w:eastAsia="en-IN"/>
-          <w14:ligatures w14:val="none"/>
-        </w:rPr>
-        <w:t xml:space="preserve">, </w:t>
-      </w:r>
-      <w:proofErr w:type="spellStart"/>
-      <w:r>
-        <w:rPr>
-          <w:rFonts w:ascii="Lato" w:eastAsia="Times New Roman" w:hAnsi="Lato" w:cs="Times New Roman"/>
-          <w:color w:val="000000"/>
-          <w:kern w:val="0"/>
-          <w:sz w:val="20"/>
-          <w:szCs w:val="20"/>
-          <w:lang w:val="en-IN" w:eastAsia="en-IN"/>
-          <w14:ligatures w14:val="none"/>
-        </w:rPr>
-        <w:t>scss</w:t>
-      </w:r>
-      <w:proofErr w:type="spellEnd"/>
-      <w:r>
-        <w:rPr>
-          <w:rFonts w:ascii="Lato" w:eastAsia="Times New Roman" w:hAnsi="Lato" w:cs="Times New Roman"/>
-          <w:color w:val="000000"/>
-          <w:kern w:val="0"/>
-          <w:sz w:val="20"/>
-          <w:szCs w:val="20"/>
-          <w:lang w:val="en-IN" w:eastAsia="en-IN"/>
-          <w14:ligatures w14:val="none"/>
-        </w:rPr>
-        <w:t>, sass, or less.</w:t>
-      </w:r>
-    </w:p>
-    <w:p>
-      <w:pPr>
-        <w:numPr>
-          <w:ilvl w:val="0"/>
-          <w:numId w:val="10"/>
-        </w:numPr>
-        <w:spacing w:before="100" w:beforeAutospacing="1" w:after="240" w:line="240" w:lineRule="auto"/>
-        <w:rPr>
-          <w:rFonts w:ascii="Lato" w:eastAsia="Times New Roman" w:hAnsi="Lato" w:cs="Times New Roman"/>
-          <w:color w:val="000000"/>
-          <w:kern w:val="0"/>
-          <w:sz w:val="20"/>
-          <w:szCs w:val="20"/>
-          <w:lang w:val="en-IN" w:eastAsia="en-IN"/>
-          <w14:ligatures w14:val="none"/>
-        </w:rPr>
-      </w:pPr>
-      <w:r>
-        <w:rPr>
-          <w:rFonts w:ascii="Courier New" w:eastAsia="Times New Roman" w:hAnsi="Courier New" w:cs="Courier New"/>
-          <w:color w:val="000000"/>
-          <w:kern w:val="0"/>
-          <w:sz w:val="20"/>
-          <w:szCs w:val="20"/>
-          <w:lang w:val="en-IN" w:eastAsia="en-IN"/>
-          <w14:ligatures w14:val="none"/>
-        </w:rPr>
-        <w:t>--prefix (String) (Default: app)</w:t>
-      </w:r>
-      <w:r>
-        <w:rPr>
-          <w:rFonts w:ascii="Lato" w:eastAsia="Times New Roman" w:hAnsi="Lato" w:cs="Times New Roman"/>
-          <w:color w:val="000000"/>
-          <w:kern w:val="0"/>
-          <w:sz w:val="20"/>
-          <w:szCs w:val="20"/>
-          <w:lang w:val="en-IN" w:eastAsia="en-IN"/>
-          <w14:ligatures w14:val="none"/>
-        </w:rPr>
-        <w:t> – The prefix to use for all component selectors.</w:t>
-      </w:r>
-    </w:p>
-    <w:p>
-      <w:pPr>
-        <w:numPr>
-          <w:ilvl w:val="0"/>
-          <w:numId w:val="10"/>
-        </w:numPr>
-        <w:spacing w:before="100" w:beforeAutospacing="1" w:after="240" w:line="240" w:lineRule="auto"/>
-        <w:rPr>
-          <w:rFonts w:ascii="Lato" w:eastAsia="Times New Roman" w:hAnsi="Lato" w:cs="Times New Roman"/>
-          <w:color w:val="000000"/>
-          <w:kern w:val="0"/>
-          <w:sz w:val="20"/>
-          <w:szCs w:val="20"/>
-          <w:lang w:val="en-IN" w:eastAsia="en-IN"/>
-          <w14:ligatures w14:val="none"/>
-        </w:rPr>
-      </w:pPr>
-      <w:r>
-        <w:rPr>
-          <w:rFonts w:ascii="Courier New" w:eastAsia="Times New Roman" w:hAnsi="Courier New" w:cs="Courier New"/>
-          <w:color w:val="000000"/>
-          <w:kern w:val="0"/>
-          <w:sz w:val="20"/>
-          <w:szCs w:val="20"/>
-          <w:lang w:val="en-IN" w:eastAsia="en-IN"/>
-          <w14:ligatures w14:val="none"/>
-        </w:rPr>
-        <w:t>--routing (Boolean) (Default: false)</w:t>
-      </w:r>
-      <w:r>
-        <w:rPr>
-          <w:rFonts w:ascii="Lato" w:eastAsia="Times New Roman" w:hAnsi="Lato" w:cs="Times New Roman"/>
-          <w:color w:val="000000"/>
-          <w:kern w:val="0"/>
-          <w:sz w:val="20"/>
-          <w:szCs w:val="20"/>
-          <w:lang w:val="en-IN" w:eastAsia="en-IN"/>
-          <w14:ligatures w14:val="none"/>
-        </w:rPr>
         <w:t> – Generate a routing module.</w:t>
       </w:r>
     </w:p>
@@ -2028,21 +1631,7 @@
         <w:rPr>
           <w:color w:val="000000"/>
         </w:rPr>
-        <w:t xml:space="preserve"> (Boolean): Specifies whether a component or directive should be created without an existing </w:t>
-      </w:r>
-      <w:proofErr w:type="spellStart"/>
-      <w:r>
-        <w:rPr>
-          <w:color w:val="000000"/>
-        </w:rPr>
-        <w:t>NgModule</w:t>
-      </w:r>
-      <w:proofErr w:type="spellEnd"/>
-      <w:r>
-        <w:rPr>
-          <w:color w:val="000000"/>
-        </w:rPr>
-        <w:t>.</w:t>
+        <w:t> (Boolean): Specifies whether a component or directive should be created without an existing NgModule.</w:t>
       </w:r>
     </w:p>
     <w:p>
@@ -2100,23 +1689,13 @@
           <w:szCs w:val="24"/>
         </w:rPr>
       </w:pPr>
-      <w:proofErr w:type="spellStart"/>
-      <w:r>
-        <w:rPr>
-          <w:rFonts w:ascii="Times New Roman" w:hAnsi="Times New Roman" w:cs="Times New Roman"/>
-          <w:sz w:val="24"/>
-          <w:szCs w:val="24"/>
-        </w:rPr>
-        <w:t>npx</w:t>
-      </w:r>
-      <w:proofErr w:type="spellEnd"/>
-      <w:r>
-        <w:rPr>
-          <w:rFonts w:ascii="Times New Roman" w:hAnsi="Times New Roman" w:cs="Times New Roman"/>
-          <w:sz w:val="24"/>
-          <w:szCs w:val="24"/>
-        </w:rPr>
-        <w:t xml:space="preserve"> ng generate component Loading –skip-tests –dry-run</w:t>
+      <w:r>
+        <w:rPr>
+          <w:rFonts w:ascii="Times New Roman" w:hAnsi="Times New Roman" w:cs="Times New Roman"/>
+          <w:sz w:val="24"/>
+          <w:szCs w:val="24"/>
+        </w:rPr>
+        <w:t>npx ng generate component Loading –skip-tests –dry-run</w:t>
       </w:r>
     </w:p>
     <w:p>
@@ -2900,25 +2479,7 @@
           <w:sz w:val="24"/>
           <w:szCs w:val="24"/>
         </w:rPr>
-        <w:t xml:space="preserve"> The import statements don’t include file extensions that’s because the relationship between the target of an import and the file that is loaded by the browser is handled by </w:t>
-      </w:r>
-      <w:proofErr w:type="spellStart"/>
-      <w:r>
-        <w:rPr>
-          <w:rFonts w:ascii="Times New Roman" w:hAnsi="Times New Roman" w:cs="Times New Roman"/>
-          <w:sz w:val="24"/>
-          <w:szCs w:val="24"/>
-        </w:rPr>
-        <w:t>Angular’s</w:t>
-      </w:r>
-      <w:proofErr w:type="spellEnd"/>
-      <w:r>
-        <w:rPr>
-          <w:rFonts w:ascii="Times New Roman" w:hAnsi="Times New Roman" w:cs="Times New Roman"/>
-          <w:sz w:val="24"/>
-          <w:szCs w:val="24"/>
-        </w:rPr>
-        <w:t xml:space="preserve"> build tools.</w:t>
+        <w:t xml:space="preserve"> The import statements don’t include file extensions that’s because the relationship between the target of an import and the file that is loaded by the browser is handled by Angular’s build tools.</w:t>
       </w:r>
     </w:p>
     <w:p>
@@ -3101,6 +2662,7 @@
           <w:rFonts w:ascii="Times New Roman" w:hAnsi="Times New Roman" w:cs="Times New Roman"/>
           <w:b/>
           <w:bCs/>
+          <w:noProof/>
           <w:sz w:val="24"/>
           <w:szCs w:val="24"/>
         </w:rPr>
@@ -3182,25 +2744,7 @@
           <w:sz w:val="24"/>
           <w:szCs w:val="24"/>
         </w:rPr>
-        <w:t xml:space="preserve"> </w:t>
-      </w:r>
-      <w:proofErr w:type="spellStart"/>
-      <w:r>
-        <w:rPr>
-          <w:rFonts w:ascii="Times New Roman" w:hAnsi="Times New Roman" w:cs="Times New Roman"/>
-          <w:sz w:val="24"/>
-          <w:szCs w:val="24"/>
-        </w:rPr>
-        <w:t>ngModel</w:t>
-      </w:r>
-      <w:proofErr w:type="spellEnd"/>
-      <w:r>
-        <w:rPr>
-          <w:rFonts w:ascii="Times New Roman" w:hAnsi="Times New Roman" w:cs="Times New Roman"/>
-          <w:sz w:val="24"/>
-          <w:szCs w:val="24"/>
-        </w:rPr>
-        <w:t xml:space="preserve"> is a angular feature that is used to set two way binging in form elements. </w:t>
+        <w:t xml:space="preserve"> ngModel is a angular feature that is used to set two way binging in form elements. </w:t>
       </w:r>
     </w:p>
     <w:p>
@@ -3216,6 +2760,16 @@
     </w:p>
     <w:p>
       <w:pPr>
+        <w:pStyle w:val="ListParagraph"/>
+        <w:numPr>
+          <w:ilvl w:val="0"/>
+          <w:numId w:val="16"/>
+        </w:numPr>
+        <w:rPr>
+          <w:rFonts w:ascii="Times New Roman" w:hAnsi="Times New Roman" w:cs="Times New Roman"/>
+        </w:rPr>
+      </w:pPr>
+      <w:r>
         <w:rPr>
           <w:rFonts w:ascii="Times New Roman" w:hAnsi="Times New Roman" w:cs="Times New Roman"/>
           <w:b/>
@@ -3223,7 +2777,301 @@
           <w:sz w:val="24"/>
           <w:szCs w:val="24"/>
         </w:rPr>
-      </w:pPr>
+        <w:lastRenderedPageBreak/>
+        <w:t xml:space="preserve">RxJS </w:t>
+      </w:r>
+      <w:r>
+        <w:sym w:font="Wingdings" w:char="F0E0"/>
+      </w:r>
+      <w:r>
+        <w:t xml:space="preserve"> </w:t>
+      </w:r>
+      <w:r>
+        <w:rPr>
+          <w:rFonts w:ascii="Times New Roman" w:hAnsi="Times New Roman" w:cs="Times New Roman"/>
+        </w:rPr>
+        <w:t xml:space="preserve">It is a library for asynchronous and event based programs by using observable sequences. It provides one core type, the Observable, satellite types (Observer , Schedulers , Subjects) and operators inspired by </w:t>
+      </w:r>
+      <w:r>
+        <w:rPr>
+          <w:rFonts w:ascii="Times New Roman" w:hAnsi="Times New Roman" w:cs="Times New Roman"/>
+          <w:i/>
+          <w:iCs/>
+        </w:rPr>
+        <w:t>Array</w:t>
+      </w:r>
+      <w:r>
+        <w:rPr>
+          <w:rFonts w:ascii="Times New Roman" w:hAnsi="Times New Roman" w:cs="Times New Roman"/>
+        </w:rPr>
+        <w:t xml:space="preserve"> methods (map, reduce, filter, every etc.,</w:t>
+      </w:r>
+      <w:r>
+        <w:rPr>
+          <w:rFonts w:ascii="Times New Roman" w:hAnsi="Times New Roman" w:cs="Times New Roman"/>
+        </w:rPr>
+        <w:t>) to allow handling asynchronous events as collections.</w:t>
+      </w:r>
+    </w:p>
+    <w:p>
+      <w:pPr>
+        <w:pStyle w:val="ListParagraph"/>
+        <w:rPr>
+          <w:rFonts w:ascii="Times New Roman" w:hAnsi="Times New Roman" w:cs="Times New Roman"/>
+        </w:rPr>
+      </w:pPr>
+    </w:p>
+    <w:p>
+      <w:pPr>
+        <w:pStyle w:val="ListParagraph"/>
+        <w:numPr>
+          <w:ilvl w:val="1"/>
+          <w:numId w:val="16"/>
+        </w:numPr>
+        <w:rPr>
+          <w:rFonts w:ascii="Times New Roman" w:hAnsi="Times New Roman" w:cs="Times New Roman"/>
+        </w:rPr>
+      </w:pPr>
+      <w:r>
+        <w:rPr>
+          <w:rFonts w:ascii="Times New Roman" w:hAnsi="Times New Roman" w:cs="Times New Roman"/>
+        </w:rPr>
+        <w:t>It combines the observer pattern, iterator pattern and collections to fill the need for an ideal way of managing sequences of events.</w:t>
+      </w:r>
+    </w:p>
+    <w:p>
+      <w:pPr>
+        <w:pStyle w:val="ListParagraph"/>
+        <w:numPr>
+          <w:ilvl w:val="1"/>
+          <w:numId w:val="16"/>
+        </w:numPr>
+        <w:rPr>
+          <w:rFonts w:ascii="Times New Roman" w:hAnsi="Times New Roman" w:cs="Times New Roman"/>
+        </w:rPr>
+      </w:pPr>
+      <w:r>
+        <w:rPr>
+          <w:rFonts w:ascii="Times New Roman" w:hAnsi="Times New Roman" w:cs="Times New Roman"/>
+        </w:rPr>
+        <w:t>The essential concepts in RxJS which solve async event management are :</w:t>
+      </w:r>
+    </w:p>
+    <w:p>
+      <w:pPr>
+        <w:pStyle w:val="ListParagraph"/>
+        <w:numPr>
+          <w:ilvl w:val="2"/>
+          <w:numId w:val="16"/>
+        </w:numPr>
+        <w:rPr>
+          <w:rFonts w:ascii="Times New Roman" w:hAnsi="Times New Roman" w:cs="Times New Roman"/>
+        </w:rPr>
+      </w:pPr>
+      <w:r>
+        <w:rPr>
+          <w:rFonts w:ascii="Times New Roman" w:hAnsi="Times New Roman" w:cs="Times New Roman"/>
+        </w:rPr>
+        <w:t xml:space="preserve">Observable </w:t>
+      </w:r>
+      <w:r>
+        <w:rPr>
+          <w:rFonts w:ascii="Times New Roman" w:hAnsi="Times New Roman" w:cs="Times New Roman"/>
+        </w:rPr>
+        <w:sym w:font="Wingdings" w:char="F0E0"/>
+      </w:r>
+      <w:r>
+        <w:rPr>
+          <w:rFonts w:ascii="Times New Roman" w:hAnsi="Times New Roman" w:cs="Times New Roman"/>
+        </w:rPr>
+        <w:t xml:space="preserve"> a basic idea of invo</w:t>
+      </w:r>
+      <w:r>
+        <w:rPr>
+          <w:rFonts w:ascii="Times New Roman" w:hAnsi="Times New Roman" w:cs="Times New Roman"/>
+        </w:rPr>
+        <w:t>k</w:t>
+      </w:r>
+      <w:r>
+        <w:rPr>
+          <w:rFonts w:ascii="Times New Roman" w:hAnsi="Times New Roman" w:cs="Times New Roman"/>
+        </w:rPr>
+        <w:t>able collection of future values or events.</w:t>
+      </w:r>
+    </w:p>
+    <w:p>
+      <w:pPr>
+        <w:pStyle w:val="ListParagraph"/>
+        <w:numPr>
+          <w:ilvl w:val="2"/>
+          <w:numId w:val="16"/>
+        </w:numPr>
+        <w:rPr>
+          <w:rFonts w:ascii="Times New Roman" w:hAnsi="Times New Roman" w:cs="Times New Roman"/>
+        </w:rPr>
+      </w:pPr>
+      <w:r>
+        <w:rPr>
+          <w:rFonts w:ascii="Times New Roman" w:hAnsi="Times New Roman" w:cs="Times New Roman"/>
+        </w:rPr>
+        <w:t xml:space="preserve">Observer </w:t>
+      </w:r>
+      <w:r>
+        <w:rPr>
+          <w:rFonts w:ascii="Times New Roman" w:hAnsi="Times New Roman" w:cs="Times New Roman"/>
+        </w:rPr>
+        <w:sym w:font="Wingdings" w:char="F0E0"/>
+      </w:r>
+      <w:r>
+        <w:rPr>
+          <w:rFonts w:ascii="Times New Roman" w:hAnsi="Times New Roman" w:cs="Times New Roman"/>
+        </w:rPr>
+        <w:t xml:space="preserve"> </w:t>
+      </w:r>
+      <w:r>
+        <w:rPr>
+          <w:rFonts w:ascii="Times New Roman" w:hAnsi="Times New Roman" w:cs="Times New Roman"/>
+        </w:rPr>
+        <w:t>It is a collection of callbacks that knows how to listen to values delivered by the Observable.</w:t>
+      </w:r>
+    </w:p>
+    <w:p>
+      <w:pPr>
+        <w:pStyle w:val="ListParagraph"/>
+        <w:numPr>
+          <w:ilvl w:val="2"/>
+          <w:numId w:val="16"/>
+        </w:numPr>
+        <w:rPr>
+          <w:rFonts w:ascii="Times New Roman" w:hAnsi="Times New Roman" w:cs="Times New Roman"/>
+        </w:rPr>
+      </w:pPr>
+      <w:r>
+        <w:rPr>
+          <w:rFonts w:ascii="Times New Roman" w:hAnsi="Times New Roman" w:cs="Times New Roman"/>
+        </w:rPr>
+        <w:t xml:space="preserve">Subscription </w:t>
+      </w:r>
+      <w:r>
+        <w:rPr>
+          <w:rFonts w:ascii="Times New Roman" w:hAnsi="Times New Roman" w:cs="Times New Roman"/>
+        </w:rPr>
+        <w:sym w:font="Wingdings" w:char="F0E0"/>
+      </w:r>
+      <w:r>
+        <w:rPr>
+          <w:rFonts w:ascii="Times New Roman" w:hAnsi="Times New Roman" w:cs="Times New Roman"/>
+        </w:rPr>
+        <w:t xml:space="preserve"> </w:t>
+      </w:r>
+      <w:r>
+        <w:rPr>
+          <w:rFonts w:ascii="Times New Roman" w:hAnsi="Times New Roman" w:cs="Times New Roman"/>
+        </w:rPr>
+        <w:t xml:space="preserve">represents the execution of an Observable , this is primarly useful for cancelling the execution. </w:t>
+      </w:r>
+    </w:p>
+    <w:p>
+      <w:pPr>
+        <w:pStyle w:val="ListParagraph"/>
+        <w:numPr>
+          <w:ilvl w:val="2"/>
+          <w:numId w:val="16"/>
+        </w:numPr>
+        <w:rPr>
+          <w:rFonts w:ascii="Times New Roman" w:hAnsi="Times New Roman" w:cs="Times New Roman"/>
+        </w:rPr>
+      </w:pPr>
+      <w:r>
+        <w:rPr>
+          <w:rFonts w:ascii="Times New Roman" w:hAnsi="Times New Roman" w:cs="Times New Roman"/>
+        </w:rPr>
+        <w:t xml:space="preserve">Operators </w:t>
+      </w:r>
+      <w:r>
+        <w:rPr>
+          <w:rFonts w:ascii="Times New Roman" w:hAnsi="Times New Roman" w:cs="Times New Roman"/>
+        </w:rPr>
+        <w:sym w:font="Wingdings" w:char="F0E0"/>
+      </w:r>
+      <w:r>
+        <w:rPr>
+          <w:rFonts w:ascii="Times New Roman" w:hAnsi="Times New Roman" w:cs="Times New Roman"/>
+        </w:rPr>
+        <w:t xml:space="preserve"> These are pure functions that enable a functional programming style of dealing with collections.</w:t>
+      </w:r>
+    </w:p>
+    <w:p>
+      <w:pPr>
+        <w:pStyle w:val="ListParagraph"/>
+        <w:numPr>
+          <w:ilvl w:val="2"/>
+          <w:numId w:val="16"/>
+        </w:numPr>
+        <w:rPr>
+          <w:rFonts w:ascii="Times New Roman" w:hAnsi="Times New Roman" w:cs="Times New Roman"/>
+        </w:rPr>
+      </w:pPr>
+      <w:r>
+        <w:rPr>
+          <w:rFonts w:ascii="Times New Roman" w:hAnsi="Times New Roman" w:cs="Times New Roman"/>
+        </w:rPr>
+        <w:t xml:space="preserve">Subject </w:t>
+      </w:r>
+      <w:r>
+        <w:rPr>
+          <w:rFonts w:ascii="Times New Roman" w:hAnsi="Times New Roman" w:cs="Times New Roman"/>
+        </w:rPr>
+        <w:sym w:font="Wingdings" w:char="F0E0"/>
+      </w:r>
+      <w:r>
+        <w:rPr>
+          <w:rFonts w:ascii="Times New Roman" w:hAnsi="Times New Roman" w:cs="Times New Roman"/>
+        </w:rPr>
+        <w:t xml:space="preserve"> This emits the event about state of change </w:t>
+      </w:r>
+      <w:r>
+        <w:rPr>
+          <w:rFonts w:ascii="Times New Roman" w:hAnsi="Times New Roman" w:cs="Times New Roman"/>
+        </w:rPr>
+        <w:t>like multicasting a value or event to multiple observers.</w:t>
+      </w:r>
+    </w:p>
+    <w:p>
+      <w:pPr>
+        <w:pStyle w:val="ListParagraph"/>
+        <w:numPr>
+          <w:ilvl w:val="2"/>
+          <w:numId w:val="16"/>
+        </w:numPr>
+        <w:rPr>
+          <w:rFonts w:ascii="Times New Roman" w:hAnsi="Times New Roman" w:cs="Times New Roman"/>
+        </w:rPr>
+      </w:pPr>
+      <w:r>
+        <w:rPr>
+          <w:rFonts w:ascii="Times New Roman" w:hAnsi="Times New Roman" w:cs="Times New Roman"/>
+        </w:rPr>
+        <w:t xml:space="preserve">Schedulers </w:t>
+      </w:r>
+      <w:r>
+        <w:rPr>
+          <w:rFonts w:ascii="Times New Roman" w:hAnsi="Times New Roman" w:cs="Times New Roman"/>
+        </w:rPr>
+        <w:sym w:font="Wingdings" w:char="F0E0"/>
+      </w:r>
+      <w:r>
+        <w:rPr>
+          <w:rFonts w:ascii="Times New Roman" w:hAnsi="Times New Roman" w:cs="Times New Roman"/>
+        </w:rPr>
+        <w:t xml:space="preserve"> </w:t>
+      </w:r>
+      <w:r>
+        <w:rPr>
+          <w:rFonts w:ascii="Times New Roman" w:hAnsi="Times New Roman" w:cs="Times New Roman"/>
+        </w:rPr>
+        <w:t>These are centralized dispatchers to control concurrency , allowing us to coordinate when computation happens.</w:t>
+      </w:r>
     </w:p>
     <w:p>
       <w:pPr>
@@ -3965,7 +3813,7 @@
   <w:abstractNum w:abstractNumId="6" w15:restartNumberingAfterBreak="0">
     <w:nsid w:val="39830356"/>
     <w:multiLevelType w:val="hybridMultilevel"/>
-    <w:tmpl w:val="EE9C6154"/>
+    <w:tmpl w:val="86062AE4"/>
     <w:lvl w:ilvl="0" w:tplc="40090001">
       <w:start w:val="1"/>
       <w:numFmt w:val="bullet"/>
@@ -3990,7 +3838,7 @@
         <w:rFonts w:ascii="Courier New" w:hAnsi="Courier New" w:cs="Courier New" w:hint="default"/>
       </w:rPr>
     </w:lvl>
-    <w:lvl w:ilvl="2" w:tplc="40090005" w:tentative="1">
+    <w:lvl w:ilvl="2" w:tplc="40090005">
       <w:start w:val="1"/>
       <w:numFmt w:val="bullet"/>
       <w:lvlText w:val=""/>

</xml_diff>